<commit_message>
streamline text, fix typos, add a ref
</commit_message>
<xml_diff>
--- a/lakemorpho_manuscript.docx
+++ b/lakemorpho_manuscript.docx
@@ -1396,7 +1396,7 @@
         <w:t xml:space="preserve"> </w:t>
       </w:r>
       <w:r>
-        <w:t xml:space="preserve">predicitive</w:t>
+        <w:t xml:space="preserve">predictive</w:t>
       </w:r>
       <w:r>
         <w:t xml:space="preserve"> </w:t>
@@ -2239,7 +2239,7 @@
         <w:t xml:space="preserve"> </w:t>
       </w:r>
       <w:r>
-        <w:t xml:space="preserve">object and calculating the desired lake morphometry metrics. The following sections provide details on the type of input data required and dicsuss the use of the functions, including examples with the provided example data.</w:t>
+        <w:t xml:space="preserve">object and calculating the desired lake morphometry metrics. The following sections provide details on the type of input data required and demonstrate use of the available functions with the provided example data.</w:t>
       </w:r>
     </w:p>
     <w:p>
@@ -2281,7 +2281,7 @@
         <w:pStyle w:val="FirstParagraph"/>
       </w:pPr>
       <w:r>
-        <w:t xml:space="preserve">Many of the lake morphometry metrics rely on the same information about the lake. For instance, the functions to estimate maximum depth, mean depth, and volume rely on statistical summaries of the surrouding topography as well as the maximum in-lake distance to shoreline.</w:t>
+        <w:t xml:space="preserve">Many of the lake morphometry metrics rely on the same information about the lake. For instance, the functions to estimate maximum depth, mean depth, and volume rely on statistical summaries of the surrouding topography as well as the maximum in-lake distance to shoreline</w:t>
       </w:r>
       <w:r>
         <w:t xml:space="preserve"> </w:t>
@@ -2305,7 +2305,7 @@
         <w:t xml:space="preserve"> </w:t>
       </w:r>
       <w:r>
-        <w:t xml:space="preserve">class was created to store the information on surrounding topography as well as the original datasets. This object is required input for all of the lake morphometry functions in the the</w:t>
+        <w:t xml:space="preserve">class was created to link information on surrounding topography to the original datasets. All lake morphometry functions in the the</w:t>
       </w:r>
       <w:r>
         <w:t xml:space="preserve"> </w:t>
@@ -2320,7 +2320,7 @@
         <w:t xml:space="preserve"> </w:t>
       </w:r>
       <w:r>
-        <w:t xml:space="preserve">package. In addition to this, an object of class</w:t>
+        <w:t xml:space="preserve">package require an object of class</w:t>
       </w:r>
       <w:r>
         <w:t xml:space="preserve"> </w:t>
@@ -2335,7 +2335,22 @@
         <w:t xml:space="preserve"> </w:t>
       </w:r>
       <w:r>
-        <w:t xml:space="preserve">also holds the initial datasets and, optionally, can store the spatial objects that result from some of the lake morphometry functions. At a minimum, a</w:t>
+        <w:t xml:space="preserve">as input. Some functions also return an updated</w:t>
+      </w:r>
+      <w:r>
+        <w:t xml:space="preserve"> </w:t>
+      </w:r>
+      <w:r>
+        <w:rPr>
+          <w:rStyle w:val="VerbatimChar"/>
+        </w:rPr>
+        <w:t xml:space="preserve">lakeMorpho</w:t>
+      </w:r>
+      <w:r>
+        <w:t xml:space="preserve"> </w:t>
+      </w:r>
+      <w:r>
+        <w:t xml:space="preserve">object that includes calculated spatial objects as output. At a minimum, a</w:t>
       </w:r>
       <w:r>
         <w:t xml:space="preserve"> </w:t>
@@ -2658,7 +2673,7 @@
         <w:t xml:space="preserve"> </w:t>
       </w:r>
       <w:r>
-        <w:t xml:space="preserve">object of any polygon intersecting the lake (e.g. catchements) can be used to define the surrounding topography instead of the default buffer. An object of class</w:t>
+        <w:t xml:space="preserve">object of any polygon intersecting the lake (e.g. catchments) can be used to define the surrounding topography instead of the default buffer. An object of class</w:t>
       </w:r>
       <w:r>
         <w:t xml:space="preserve"> </w:t>
@@ -2684,13 +2699,16 @@
         </w:rPr>
         <w:t xml:space="preserve">lakeSurroundTopo</w:t>
       </w:r>
+      <w:r>
+        <w:t xml:space="preserve">.</w:t>
+      </w:r>
     </w:p>
     <w:p>
       <w:pPr>
         <w:pStyle w:val="BodyText"/>
       </w:pPr>
       <w:r>
-        <w:t xml:space="preserve">In addition to providing accepted inputs, users should pay attention to both the extent of the input elevation dataset as well as the coordinate reference systems used. First, the elevation data must be of a large enough extent so that the surrounding topography does not inlcude land area outside that extent (i.e would return NA values). As noted above, the</w:t>
+        <w:t xml:space="preserve">In addition to providing the required inputs, users should pay attention to both the extent of the input elevation dataset as well as the coordinate reference systems being used. First, the elevation data must be of a large enough extent so that the surrounding topography does not include land area outside that extent (i.e would return NA values). As noted above, the</w:t>
       </w:r>
       <w:r>
         <w:t xml:space="preserve"> </w:t>
@@ -2750,7 +2768,7 @@
         <w:t xml:space="preserve"> </w:t>
       </w:r>
       <w:r>
-        <w:t xml:space="preserve">will return an error. The data must be reprojected into the same coordinate reference system (CRS). Care must be taken in choosing a CRS as area and length measurments will vary between different CRS.</w:t>
+        <w:t xml:space="preserve">will return an error. The data must be reprojected into the same coordinate reference system (CRS). Care must be taken in choosing a CRS as area and length measurements will vary between different CRS.</w:t>
       </w:r>
     </w:p>
     <w:p>
@@ -2876,7 +2894,22 @@
         <w:pStyle w:val="FirstParagraph"/>
       </w:pPr>
       <w:r>
-        <w:t xml:space="preserve">The resulting object contains the minimum set of values that are all of the expected class.</w:t>
+        <w:t xml:space="preserve">The resulting object contains the minimum set of components that make up a</w:t>
+      </w:r>
+      <w:r>
+        <w:t xml:space="preserve"> </w:t>
+      </w:r>
+      <w:r>
+        <w:rPr>
+          <w:rStyle w:val="VerbatimChar"/>
+        </w:rPr>
+        <w:t xml:space="preserve">lakeMorpho</w:t>
+      </w:r>
+      <w:r>
+        <w:t xml:space="preserve"> </w:t>
+      </w:r>
+      <w:r>
+        <w:t xml:space="preserve">object. We can verify that the components are of the expected class with the following command:</w:t>
       </w:r>
     </w:p>
     <w:p>
@@ -3111,7 +3144,7 @@
         <w:pStyle w:val="FirstParagraph"/>
       </w:pPr>
       <w:r>
-        <w:t xml:space="preserve">Each of the remaining functions all expect a</w:t>
+        <w:t xml:space="preserve">Each of the remaining functions expect a</w:t>
       </w:r>
       <w:r>
         <w:t xml:space="preserve"> </w:t>
@@ -3126,7 +3159,7 @@
         <w:t xml:space="preserve"> </w:t>
       </w:r>
       <w:r>
-        <w:t xml:space="preserve">object as input and all return a numeric value. Some of the functions do have a side effect of adding a spatial object to the input</w:t>
+        <w:t xml:space="preserve">object as input and return a numeric value. Some of the functions also have a side effect of adding a spatial object to the input</w:t>
       </w:r>
       <w:r>
         <w:t xml:space="preserve"> </w:t>
@@ -3220,7 +3253,7 @@
         <w:t xml:space="preserve"> </w:t>
       </w:r>
       <w:r>
-        <w:t xml:space="preserve">as well as a</w:t>
+        <w:t xml:space="preserve">object as well as a</w:t>
       </w:r>
       <w:r>
         <w:t xml:space="preserve"> </w:t>
@@ -3585,7 +3618,16 @@
         <w:pStyle w:val="BodyText"/>
       </w:pPr>
       <w:r>
-        <w:t xml:space="preserve">Fetch is the maximum open water distance in a given direction and can be used an indicator of mixing as greater fetch implies greater potential for waves[NEED REF]. The</w:t>
+        <w:t xml:space="preserve">Fetch is the maximum open water distance in a given direction and can be used an indicator of mixing as greater fetch implies greater potential for waves</w:t>
+      </w:r>
+      <w:r>
+        <w:t xml:space="preserve"> </w:t>
+      </w:r>
+      <w:r>
+        <w:t xml:space="preserve">[23]</w:t>
+      </w:r>
+      <w:r>
+        <w:t xml:space="preserve">. The</w:t>
       </w:r>
       <w:r>
         <w:t xml:space="preserve"> </w:t>
@@ -3608,7 +3650,7 @@
         <w:pStyle w:val="BodyText"/>
       </w:pPr>
       <w:r>
-        <w:t xml:space="preserve">To calulcate the fetch of an input lake use:</w:t>
+        <w:t xml:space="preserve">To calculate the fetch of an input lake use:</w:t>
       </w:r>
     </w:p>
     <w:p>
@@ -3765,7 +3807,27 @@
         <w:pStyle w:val="BodyText"/>
       </w:pPr>
       <w:r>
-        <w:t xml:space="preserve">The major axis of a lake is defined as the longest line intersecting the convex hull formed around its polygon while passing through its center.</w:t>
+        <w:t xml:space="preserve">The major axis of a lake is defined as the longest line intersecting the convex hull formed around its polygon while passing through its center. In contrast to</w:t>
+      </w:r>
+      <w:r>
+        <w:t xml:space="preserve"> </w:t>
+      </w:r>
+      <w:r>
+        <w:rPr>
+          <w:rStyle w:val="VerbatimChar"/>
+        </w:rPr>
+        <w:t xml:space="preserve">lakeMaxLength</w:t>
+      </w:r>
+      <w:r>
+        <w:t xml:space="preserve">, its value represents the distance across a lake without regard to land-water configuration.</w:t>
+      </w:r>
+    </w:p>
+    <w:p>
+      <w:pPr>
+        <w:pStyle w:val="BodyText"/>
+      </w:pPr>
+      <w:r>
+        <w:t xml:space="preserve">To calculate the major axis length of an input lake use:</w:t>
       </w:r>
     </w:p>
     <w:p>
@@ -3836,7 +3898,7 @@
         <w:pStyle w:val="BodyText"/>
       </w:pPr>
       <w:r>
-        <w:t xml:space="preserve">Maximum lake depth provides information that may be used to, along with flow rates, estimate the residence time of a lake. While there is no substitute for field verifed measurements, maximum lake depth may be estimated with the surrounding topography. The</w:t>
+        <w:t xml:space="preserve">Maximum lake depth provides information that may be used to, along with flow rates, estimate the residence time of a lake. While there is no substitute for field verified measurements, maximum lake depth may be estimated from the surrounding topography. The</w:t>
       </w:r>
       <w:r>
         <w:t xml:space="preserve"> </w:t>
@@ -3895,22 +3957,7 @@
         <w:pStyle w:val="BodyText"/>
       </w:pPr>
       <w:r>
-        <w:t xml:space="preserve">The usage for</w:t>
-      </w:r>
-      <w:r>
-        <w:t xml:space="preserve"> </w:t>
-      </w:r>
-      <w:r>
-        <w:rPr>
-          <w:rStyle w:val="VerbatimChar"/>
-        </w:rPr>
-        <w:t xml:space="preserve">lakeMaxDepth()</w:t>
-      </w:r>
-      <w:r>
-        <w:t xml:space="preserve"> </w:t>
-      </w:r>
-      <w:r>
-        <w:t xml:space="preserve">is:</w:t>
+        <w:t xml:space="preserve">To calculate maximum depth use:</w:t>
       </w:r>
     </w:p>
     <w:p>
@@ -3972,10 +4019,10 @@
         <w:t xml:space="preserve"> </w:t>
       </w:r>
       <w:r>
-        <w:t xml:space="preserve">[23]</w:t>
-      </w:r>
-      <w:r>
-        <w:t xml:space="preserve">. The current implementation of this in</w:t>
+        <w:t xml:space="preserve">[24]</w:t>
+      </w:r>
+      <w:r>
+        <w:t xml:space="preserve">. The current implementation of this calculation in</w:t>
       </w:r>
       <w:r>
         <w:t xml:space="preserve"> </w:t>
@@ -3990,7 +4037,7 @@
         <w:t xml:space="preserve"> </w:t>
       </w:r>
       <w:r>
-        <w:t xml:space="preserve">places points at equal distances apart along the shoreline of the lake and then finds the longest point-to-point distance that also does not intersect land. This value is returned as the maximum lake length. An optional parameter, with a default value of</w:t>
+        <w:t xml:space="preserve">places points at equal distances along the shoreline of the lake and then finds the longest point-to-point distance that also does not intersect land. This value is returned as the maximum lake length. An optional parameter, with a default value of</w:t>
       </w:r>
       <w:r>
         <w:t xml:space="preserve"> </w:t>
@@ -4043,7 +4090,152 @@
         <w:pStyle w:val="BodyText"/>
       </w:pPr>
       <w:r>
-        <w:t xml:space="preserve">To caluclate maximum lake length requires a</w:t>
+        <w:t xml:space="preserve">To calculate maximum lake length use:</w:t>
+      </w:r>
+    </w:p>
+    <w:p>
+      <w:pPr>
+        <w:pStyle w:val="SourceCode"/>
+      </w:pPr>
+      <w:r>
+        <w:rPr>
+          <w:rStyle w:val="CommentTok"/>
+        </w:rPr>
+        <w:t xml:space="preserve">#Max Length with a Point Density of 250</w:t>
+      </w:r>
+      <w:r>
+        <w:br w:type="textWrapping"/>
+      </w:r>
+      <w:r>
+        <w:rPr>
+          <w:rStyle w:val="KeywordTok"/>
+        </w:rPr>
+        <w:t xml:space="preserve">lakeMaxLength</w:t>
+      </w:r>
+      <w:r>
+        <w:rPr>
+          <w:rStyle w:val="NormalTok"/>
+        </w:rPr>
+        <w:t xml:space="preserve">(example_lakeMorpho, </w:t>
+      </w:r>
+      <w:r>
+        <w:rPr>
+          <w:rStyle w:val="DecValTok"/>
+        </w:rPr>
+        <w:t xml:space="preserve">250</w:t>
+      </w:r>
+      <w:r>
+        <w:rPr>
+          <w:rStyle w:val="NormalTok"/>
+        </w:rPr>
+        <w:t xml:space="preserve">, </w:t>
+      </w:r>
+      <w:r>
+        <w:rPr>
+          <w:rStyle w:val="DataTypeTok"/>
+        </w:rPr>
+        <w:t xml:space="preserve">addLine =</w:t>
+      </w:r>
+      <w:r>
+        <w:rPr>
+          <w:rStyle w:val="NormalTok"/>
+        </w:rPr>
+        <w:t xml:space="preserve"> </w:t>
+      </w:r>
+      <w:r>
+        <w:rPr>
+          <w:rStyle w:val="OtherTok"/>
+        </w:rPr>
+        <w:t xml:space="preserve">FALSE</w:t>
+      </w:r>
+      <w:r>
+        <w:rPr>
+          <w:rStyle w:val="NormalTok"/>
+        </w:rPr>
+        <w:t xml:space="preserve">)</w:t>
+      </w:r>
+    </w:p>
+    <w:p>
+      <w:pPr>
+        <w:pStyle w:val="SourceCode"/>
+      </w:pPr>
+      <w:r>
+        <w:rPr>
+          <w:rStyle w:val="VerbatimChar"/>
+        </w:rPr>
+        <w:t xml:space="preserve">## [1] 9460.929</w:t>
+      </w:r>
+    </w:p>
+    <w:p>
+      <w:pPr>
+        <w:pStyle w:val="FirstParagraph"/>
+      </w:pPr>
+      <w:r>
+        <w:t xml:space="preserve">The</w:t>
+      </w:r>
+      <w:r>
+        <w:t xml:space="preserve"> </w:t>
+      </w:r>
+      <w:r>
+        <w:rPr>
+          <w:rStyle w:val="VerbatimChar"/>
+        </w:rPr>
+        <w:t xml:space="preserve">pointDens</w:t>
+      </w:r>
+      <w:r>
+        <w:t xml:space="preserve"> </w:t>
+      </w:r>
+      <w:r>
+        <w:t xml:space="preserve">parameter can have an impact on both the processing time and the resulting value and both of these can vary as a function of the complexity of the shape of the lake with less complex lakes providing more consistent lake length across a range of number of points (Figure</w:t>
+      </w:r>
+      <w:r>
+        <w:t xml:space="preserve"> </w:t>
+      </w:r>
+      <w:r>
+        <w:t xml:space="preserve">). Given this caveat, care must be taken in choosing an appropriate number of points (and thus lines) to use to calculate maximum lake length. Several densities should be tested and the smallest number of points that produce a stable estimate should be used.</w:t>
+      </w:r>
+    </w:p>
+    <w:p>
+      <w:pPr>
+        <w:pStyle w:val="BodyText"/>
+      </w:pPr>
+      <w:r>
+        <w:rPr>
+          <w:b/>
+        </w:rPr>
+        <w:t xml:space="preserve">lakeMaxWidth</w:t>
+      </w:r>
+    </w:p>
+    <w:p>
+      <w:pPr>
+        <w:pStyle w:val="BodyText"/>
+      </w:pPr>
+      <w:r>
+        <w:t xml:space="preserve">Maximum lake width is the maximum shore to shore distance that is perpendicular to the line representing maximum lake length and is another metric related to mixing</w:t>
+      </w:r>
+      <w:r>
+        <w:t xml:space="preserve"> </w:t>
+      </w:r>
+      <w:r>
+        <w:t xml:space="preserve">[24]</w:t>
+      </w:r>
+      <w:r>
+        <w:t xml:space="preserve">. The</w:t>
+      </w:r>
+      <w:r>
+        <w:t xml:space="preserve"> </w:t>
+      </w:r>
+      <w:r>
+        <w:rPr>
+          <w:rStyle w:val="VerbatimChar"/>
+        </w:rPr>
+        <w:t xml:space="preserve">lakeMaxWidth</w:t>
+      </w:r>
+      <w:r>
+        <w:t xml:space="preserve"> </w:t>
+      </w:r>
+      <w:r>
+        <w:t xml:space="preserve">function requires a</w:t>
       </w:r>
       <w:r>
         <w:t xml:space="preserve"> </w:t>
@@ -4058,7 +4250,75 @@
         <w:t xml:space="preserve"> </w:t>
       </w:r>
       <w:r>
-        <w:t xml:space="preserve">object and total number of points to use to find the maximum point-to-point distance.</w:t>
+        <w:t xml:space="preserve">object and</w:t>
+      </w:r>
+      <w:r>
+        <w:t xml:space="preserve"> </w:t>
+      </w:r>
+      <w:r>
+        <w:rPr>
+          <w:rStyle w:val="VerbatimChar"/>
+        </w:rPr>
+        <w:t xml:space="preserve">pointDens</w:t>
+      </w:r>
+      <w:r>
+        <w:t xml:space="preserve"> </w:t>
+      </w:r>
+      <w:r>
+        <w:t xml:space="preserve">value which is used to determine the number of points along the maximum lake length line. The issue with</w:t>
+      </w:r>
+      <w:r>
+        <w:t xml:space="preserve"> </w:t>
+      </w:r>
+      <w:r>
+        <w:rPr>
+          <w:rStyle w:val="VerbatimChar"/>
+        </w:rPr>
+        <w:t xml:space="preserve">pointDens</w:t>
+      </w:r>
+      <w:r>
+        <w:t xml:space="preserve"> </w:t>
+      </w:r>
+      <w:r>
+        <w:t xml:space="preserve">that was discussed above also exists for the use of</w:t>
+      </w:r>
+      <w:r>
+        <w:t xml:space="preserve"> </w:t>
+      </w:r>
+      <w:r>
+        <w:rPr>
+          <w:rStyle w:val="VerbatimChar"/>
+        </w:rPr>
+        <w:t xml:space="preserve">pointDens</w:t>
+      </w:r>
+      <w:r>
+        <w:t xml:space="preserve"> </w:t>
+      </w:r>
+      <w:r>
+        <w:t xml:space="preserve">with</w:t>
+      </w:r>
+      <w:r>
+        <w:t xml:space="preserve"> </w:t>
+      </w:r>
+      <w:r>
+        <w:rPr>
+          <w:rStyle w:val="VerbatimChar"/>
+        </w:rPr>
+        <w:t xml:space="preserve">lakeMaxWidth()</w:t>
+      </w:r>
+      <w:r>
+        <w:t xml:space="preserve"> </w:t>
+      </w:r>
+      <w:r>
+        <w:t xml:space="preserve">and care should be taken to determine an appropriate number of lines to test.</w:t>
+      </w:r>
+    </w:p>
+    <w:p>
+      <w:pPr>
+        <w:pStyle w:val="BodyText"/>
+      </w:pPr>
+      <w:r>
+        <w:t xml:space="preserve">Usage of lakeMaxWidth is:</w:t>
       </w:r>
     </w:p>
     <w:p>
@@ -4069,7 +4329,7 @@
         <w:rPr>
           <w:rStyle w:val="CommentTok"/>
         </w:rPr>
-        <w:t xml:space="preserve">#Max Length with a Point Density of 250</w:t>
+        <w:t xml:space="preserve">#Max width with a point density of 250</w:t>
       </w:r>
       <w:r>
         <w:br w:type="textWrapping"/>
@@ -4078,6 +4338,206 @@
         <w:rPr>
           <w:rStyle w:val="KeywordTok"/>
         </w:rPr>
+        <w:t xml:space="preserve">lakeMaxWidth</w:t>
+      </w:r>
+      <w:r>
+        <w:rPr>
+          <w:rStyle w:val="NormalTok"/>
+        </w:rPr>
+        <w:t xml:space="preserve">(example_lakeMorpho, </w:t>
+      </w:r>
+      <w:r>
+        <w:rPr>
+          <w:rStyle w:val="DecValTok"/>
+        </w:rPr>
+        <w:t xml:space="preserve">250</w:t>
+      </w:r>
+      <w:r>
+        <w:rPr>
+          <w:rStyle w:val="NormalTok"/>
+        </w:rPr>
+        <w:t xml:space="preserve">)</w:t>
+      </w:r>
+    </w:p>
+    <w:p>
+      <w:pPr>
+        <w:pStyle w:val="SourceCode"/>
+      </w:pPr>
+      <w:r>
+        <w:rPr>
+          <w:rStyle w:val="VerbatimChar"/>
+        </w:rPr>
+        <w:t xml:space="preserve">## [1] 3169.563</w:t>
+      </w:r>
+    </w:p>
+    <w:p>
+      <w:pPr>
+        <w:pStyle w:val="FirstParagraph"/>
+      </w:pPr>
+      <w:r>
+        <w:rPr>
+          <w:b/>
+        </w:rPr>
+        <w:t xml:space="preserve">lakeMeanDepth</w:t>
+      </w:r>
+    </w:p>
+    <w:p>
+      <w:pPr>
+        <w:pStyle w:val="BodyText"/>
+      </w:pPr>
+      <w:r>
+        <w:t xml:space="preserve">Mean depth of a lake is calculated as the volume of the lake divided by the area</w:t>
+      </w:r>
+      <w:r>
+        <w:t xml:space="preserve"> </w:t>
+      </w:r>
+      <w:r>
+        <w:t xml:space="preserve">[24]</w:t>
+      </w:r>
+      <w:r>
+        <w:t xml:space="preserve">. This function requires only a</w:t>
+      </w:r>
+      <w:r>
+        <w:t xml:space="preserve"> </w:t>
+      </w:r>
+      <w:r>
+        <w:rPr>
+          <w:rStyle w:val="VerbatimChar"/>
+        </w:rPr>
+        <w:t xml:space="preserve">lakeMorpho</w:t>
+      </w:r>
+      <w:r>
+        <w:t xml:space="preserve"> </w:t>
+      </w:r>
+      <w:r>
+        <w:t xml:space="preserve">object and returns a numeric value of the mean depth. Usage of the function is:</w:t>
+      </w:r>
+    </w:p>
+    <w:p>
+      <w:pPr>
+        <w:pStyle w:val="SourceCode"/>
+      </w:pPr>
+      <w:r>
+        <w:rPr>
+          <w:rStyle w:val="KeywordTok"/>
+        </w:rPr>
+        <w:t xml:space="preserve">lakeMeanDepth</w:t>
+      </w:r>
+      <w:r>
+        <w:rPr>
+          <w:rStyle w:val="NormalTok"/>
+        </w:rPr>
+        <w:t xml:space="preserve">(example_lakeMorpho)</w:t>
+      </w:r>
+    </w:p>
+    <w:p>
+      <w:pPr>
+        <w:pStyle w:val="SourceCode"/>
+      </w:pPr>
+      <w:r>
+        <w:rPr>
+          <w:rStyle w:val="VerbatimChar"/>
+        </w:rPr>
+        <w:t xml:space="preserve">## [1] 28.94864</w:t>
+      </w:r>
+    </w:p>
+    <w:p>
+      <w:pPr>
+        <w:pStyle w:val="FirstParagraph"/>
+      </w:pPr>
+      <w:r>
+        <w:rPr>
+          <w:b/>
+        </w:rPr>
+        <w:t xml:space="preserve">lakeMeanWidth</w:t>
+      </w:r>
+    </w:p>
+    <w:p>
+      <w:pPr>
+        <w:pStyle w:val="BodyText"/>
+      </w:pPr>
+      <w:r>
+        <w:t xml:space="preserve">The mean width of a lake is defined as lake area divided by maximum lake length</w:t>
+      </w:r>
+      <w:r>
+        <w:t xml:space="preserve"> </w:t>
+      </w:r>
+      <w:r>
+        <w:t xml:space="preserve">[24]</w:t>
+      </w:r>
+      <w:r>
+        <w:t xml:space="preserve">. Input for this function is a</w:t>
+      </w:r>
+      <w:r>
+        <w:t xml:space="preserve"> </w:t>
+      </w:r>
+      <w:r>
+        <w:rPr>
+          <w:rStyle w:val="VerbatimChar"/>
+        </w:rPr>
+        <w:t xml:space="preserve">lakeMorpho</w:t>
+      </w:r>
+      <w:r>
+        <w:t xml:space="preserve"> </w:t>
+      </w:r>
+      <w:r>
+        <w:t xml:space="preserve">object that has the maximum lake length line added. This requirement is checked and returns an error if the maximum length line is missing.</w:t>
+      </w:r>
+    </w:p>
+    <w:p>
+      <w:pPr>
+        <w:pStyle w:val="SourceCode"/>
+      </w:pPr>
+      <w:r>
+        <w:rPr>
+          <w:rStyle w:val="CommentTok"/>
+        </w:rPr>
+        <w:t xml:space="preserve"># Throws an error if maximum lake length is missing</w:t>
+      </w:r>
+      <w:r>
+        <w:br w:type="textWrapping"/>
+      </w:r>
+      <w:r>
+        <w:rPr>
+          <w:rStyle w:val="KeywordTok"/>
+        </w:rPr>
+        <w:t xml:space="preserve">lakeMeanWidth</w:t>
+      </w:r>
+      <w:r>
+        <w:rPr>
+          <w:rStyle w:val="NormalTok"/>
+        </w:rPr>
+        <w:t xml:space="preserve">(example_lakeMorpho)</w:t>
+      </w:r>
+    </w:p>
+    <w:p>
+      <w:pPr>
+        <w:pStyle w:val="SourceCode"/>
+      </w:pPr>
+      <w:r>
+        <w:rPr>
+          <w:rStyle w:val="VerbatimChar"/>
+        </w:rPr>
+        <w:t xml:space="preserve">## [1] 1766.918</w:t>
+      </w:r>
+    </w:p>
+    <w:p>
+      <w:pPr>
+        <w:pStyle w:val="SourceCode"/>
+      </w:pPr>
+      <w:r>
+        <w:rPr>
+          <w:rStyle w:val="CommentTok"/>
+        </w:rPr>
+        <w:t xml:space="preserve"># Add Maximum Lake Length</w:t>
+      </w:r>
+      <w:r>
+        <w:br w:type="textWrapping"/>
+      </w:r>
+      <w:r>
+        <w:rPr>
+          <w:rStyle w:val="KeywordTok"/>
+        </w:rPr>
         <w:t xml:space="preserve">lakeMaxLength</w:t>
       </w:r>
       <w:r>
@@ -4090,7 +4550,7 @@
         <w:rPr>
           <w:rStyle w:val="DecValTok"/>
         </w:rPr>
-        <w:t xml:space="preserve">250</w:t>
+        <w:t xml:space="preserve">100</w:t>
       </w:r>
       <w:r>
         <w:rPr>
@@ -4114,7 +4574,7 @@
         <w:rPr>
           <w:rStyle w:val="OtherTok"/>
         </w:rPr>
-        <w:t xml:space="preserve">FALSE</w:t>
+        <w:t xml:space="preserve">TRUE</w:t>
       </w:r>
       <w:r>
         <w:rPr>
@@ -4131,7 +4591,35 @@
         <w:rPr>
           <w:rStyle w:val="VerbatimChar"/>
         </w:rPr>
-        <w:t xml:space="preserve">## [1] 9460.929</w:t>
+        <w:t xml:space="preserve">## [1] 6187.778</w:t>
+      </w:r>
+    </w:p>
+    <w:p>
+      <w:pPr>
+        <w:pStyle w:val="SourceCode"/>
+      </w:pPr>
+      <w:r>
+        <w:rPr>
+          <w:rStyle w:val="KeywordTok"/>
+        </w:rPr>
+        <w:t xml:space="preserve">lakeMeanWidth</w:t>
+      </w:r>
+      <w:r>
+        <w:rPr>
+          <w:rStyle w:val="NormalTok"/>
+        </w:rPr>
+        <w:t xml:space="preserve">(example_lakeMorpho)</w:t>
+      </w:r>
+    </w:p>
+    <w:p>
+      <w:pPr>
+        <w:pStyle w:val="SourceCode"/>
+      </w:pPr>
+      <w:r>
+        <w:rPr>
+          <w:rStyle w:val="VerbatimChar"/>
+        </w:rPr>
+        <w:t xml:space="preserve">## [1] 2658.98</w:t>
       </w:r>
     </w:p>
     <w:p>
@@ -4139,28 +4627,10 @@
         <w:pStyle w:val="FirstParagraph"/>
       </w:pPr>
       <w:r>
-        <w:t xml:space="preserve">The</w:t>
-      </w:r>
-      <w:r>
-        <w:t xml:space="preserve"> </w:t>
-      </w:r>
-      <w:r>
-        <w:rPr>
-          <w:rStyle w:val="VerbatimChar"/>
-        </w:rPr>
-        <w:t xml:space="preserve">pointDens</w:t>
-      </w:r>
-      <w:r>
-        <w:t xml:space="preserve"> </w:t>
-      </w:r>
-      <w:r>
-        <w:t xml:space="preserve">parameter can have an impact on both the processing time and the resulting value and both of these can vary as a function of the complexity of the shape of the lake with less complex lakes providing more consistent lake length across a range of number of points (Figure</w:t>
-      </w:r>
-      <w:r>
-        <w:t xml:space="preserve"> </w:t>
-      </w:r>
-      <w:r>
-        <w:t xml:space="preserve">). Given this caveat, care must be taken in choosing an appropriate number of points (and thus lines) to use to calculate maximum lake length. Several densities should be tested and the smallest number of points that produce a stable estimate should be used.</w:t>
+        <w:rPr>
+          <w:b/>
+        </w:rPr>
+        <w:t xml:space="preserve">lakeMinorAxisLength</w:t>
       </w:r>
     </w:p>
     <w:p>
@@ -4168,10 +4638,82 @@
         <w:pStyle w:val="BodyText"/>
       </w:pPr>
       <w:r>
+        <w:t xml:space="preserve">The minor axis of a lake is defined as the shortest line intersecting the convex hull formed around the lake polygon while passing through its center. In contrast to</w:t>
+      </w:r>
+      <w:r>
+        <w:t xml:space="preserve"> </w:t>
+      </w:r>
+      <w:r>
+        <w:rPr>
+          <w:rStyle w:val="VerbatimChar"/>
+        </w:rPr>
+        <w:t xml:space="preserve">lakeMaxWidth</w:t>
+      </w:r>
+      <w:r>
+        <w:t xml:space="preserve">, its value represents the distance across a lake without regard to land-water configuration.</w:t>
+      </w:r>
+    </w:p>
+    <w:p>
+      <w:pPr>
+        <w:pStyle w:val="SourceCode"/>
+      </w:pPr>
+      <w:r>
+        <w:rPr>
+          <w:rStyle w:val="KeywordTok"/>
+        </w:rPr>
+        <w:t xml:space="preserve">lakeMinorAxisLength</w:t>
+      </w:r>
+      <w:r>
+        <w:rPr>
+          <w:rStyle w:val="NormalTok"/>
+        </w:rPr>
+        <w:t xml:space="preserve">(example_lakeMorpho, </w:t>
+      </w:r>
+      <w:r>
+        <w:rPr>
+          <w:rStyle w:val="DataTypeTok"/>
+        </w:rPr>
+        <w:t xml:space="preserve">addLine =</w:t>
+      </w:r>
+      <w:r>
+        <w:rPr>
+          <w:rStyle w:val="NormalTok"/>
+        </w:rPr>
+        <w:t xml:space="preserve"> </w:t>
+      </w:r>
+      <w:r>
+        <w:rPr>
+          <w:rStyle w:val="OtherTok"/>
+        </w:rPr>
+        <w:t xml:space="preserve">TRUE</w:t>
+      </w:r>
+      <w:r>
+        <w:rPr>
+          <w:rStyle w:val="NormalTok"/>
+        </w:rPr>
+        <w:t xml:space="preserve">)</w:t>
+      </w:r>
+    </w:p>
+    <w:p>
+      <w:pPr>
+        <w:pStyle w:val="SourceCode"/>
+      </w:pPr>
+      <w:r>
+        <w:rPr>
+          <w:rStyle w:val="VerbatimChar"/>
+        </w:rPr>
+        <w:t xml:space="preserve">## [1] 6926.263</w:t>
+      </w:r>
+    </w:p>
+    <w:p>
+      <w:pPr>
+        <w:pStyle w:val="FirstParagraph"/>
+      </w:pPr>
+      <w:r>
         <w:rPr>
           <w:b/>
         </w:rPr>
-        <w:t xml:space="preserve">lakeMaxWidth</w:t>
+        <w:t xml:space="preserve">lakeMinorMajorRatio</w:t>
       </w:r>
     </w:p>
     <w:p>
@@ -4179,31 +4721,37 @@
         <w:pStyle w:val="BodyText"/>
       </w:pPr>
       <w:r>
-        <w:t xml:space="preserve">Maximum lake width is the maximum shore to shore distance that is perpendicular to the line representing maximum lake length and is another metric related to mixing</w:t>
-      </w:r>
-      <w:r>
-        <w:t xml:space="preserve"> </w:t>
-      </w:r>
-      <w:r>
-        <w:t xml:space="preserve">[23]</w:t>
-      </w:r>
-      <w:r>
-        <w:t xml:space="preserve">. The</w:t>
-      </w:r>
-      <w:r>
-        <w:t xml:space="preserve"> </w:t>
-      </w:r>
-      <w:r>
-        <w:rPr>
-          <w:rStyle w:val="VerbatimChar"/>
-        </w:rPr>
-        <w:t xml:space="preserve">lakeMaxWidth</w:t>
-      </w:r>
-      <w:r>
-        <w:t xml:space="preserve"> </w:t>
-      </w:r>
-      <w:r>
-        <w:t xml:space="preserve">function requires a</w:t>
+        <w:t xml:space="preserve">The ratio of the lake major axis length to the minor axis length is also known as the aspect ratio. Circular lakes have aspect ratios approaching 1 while thin-elongated lakes have aspect ratios approaching 0. If major and minor axis length have not already been added to the</w:t>
+      </w:r>
+      <w:r>
+        <w:t xml:space="preserve"> </w:t>
+      </w:r>
+      <w:r>
+        <w:rPr>
+          <w:rStyle w:val="VerbatimChar"/>
+        </w:rPr>
+        <w:t xml:space="preserve">lakeMoropho</w:t>
+      </w:r>
+      <w:r>
+        <w:t xml:space="preserve"> </w:t>
+      </w:r>
+      <w:r>
+        <w:t xml:space="preserve">object these are calculated. The</w:t>
+      </w:r>
+      <w:r>
+        <w:t xml:space="preserve"> </w:t>
+      </w:r>
+      <w:r>
+        <w:rPr>
+          <w:rStyle w:val="VerbatimChar"/>
+        </w:rPr>
+        <w:t xml:space="preserve">addLine</w:t>
+      </w:r>
+      <w:r>
+        <w:t xml:space="preserve"> </w:t>
+      </w:r>
+      <w:r>
+        <w:t xml:space="preserve">argument adds the lines for the lake's minor and major axes to the</w:t>
       </w:r>
       <w:r>
         <w:t xml:space="preserve"> </w:t>
@@ -4218,67 +4766,70 @@
         <w:t xml:space="preserve"> </w:t>
       </w:r>
       <w:r>
-        <w:t xml:space="preserve">object and</w:t>
-      </w:r>
-      <w:r>
-        <w:t xml:space="preserve"> </w:t>
-      </w:r>
-      <w:r>
-        <w:rPr>
-          <w:rStyle w:val="VerbatimChar"/>
-        </w:rPr>
-        <w:t xml:space="preserve">pointDens</w:t>
-      </w:r>
-      <w:r>
-        <w:t xml:space="preserve"> </w:t>
-      </w:r>
-      <w:r>
-        <w:t xml:space="preserve">value which is used to determine the number of points along the maximum lake length line. The issue with</w:t>
-      </w:r>
-      <w:r>
-        <w:t xml:space="preserve"> </w:t>
-      </w:r>
-      <w:r>
-        <w:rPr>
-          <w:rStyle w:val="VerbatimChar"/>
-        </w:rPr>
-        <w:t xml:space="preserve">pointDens</w:t>
-      </w:r>
-      <w:r>
-        <w:t xml:space="preserve"> </w:t>
-      </w:r>
-      <w:r>
-        <w:t xml:space="preserve">that was discussed above also exists for the use of</w:t>
-      </w:r>
-      <w:r>
-        <w:t xml:space="preserve"> </w:t>
-      </w:r>
-      <w:r>
-        <w:rPr>
-          <w:rStyle w:val="VerbatimChar"/>
-        </w:rPr>
-        <w:t xml:space="preserve">pointDens</w:t>
-      </w:r>
-      <w:r>
-        <w:t xml:space="preserve"> </w:t>
-      </w:r>
-      <w:r>
-        <w:t xml:space="preserve">with</w:t>
-      </w:r>
-      <w:r>
-        <w:t xml:space="preserve"> </w:t>
-      </w:r>
-      <w:r>
-        <w:rPr>
-          <w:rStyle w:val="VerbatimChar"/>
-        </w:rPr>
-        <w:t xml:space="preserve">lakeMaxWidth()</w:t>
-      </w:r>
-      <w:r>
-        <w:t xml:space="preserve"> </w:t>
-      </w:r>
-      <w:r>
-        <w:t xml:space="preserve">and care should be taken to determine an appropriate number of lines to test.</w:t>
+        <w:t xml:space="preserve">object.</w:t>
+      </w:r>
+    </w:p>
+    <w:p>
+      <w:pPr>
+        <w:pStyle w:val="SourceCode"/>
+      </w:pPr>
+      <w:r>
+        <w:rPr>
+          <w:rStyle w:val="KeywordTok"/>
+        </w:rPr>
+        <w:t xml:space="preserve">lakeMinorMajorRatio</w:t>
+      </w:r>
+      <w:r>
+        <w:rPr>
+          <w:rStyle w:val="NormalTok"/>
+        </w:rPr>
+        <w:t xml:space="preserve">(example_lakeMorpho, </w:t>
+      </w:r>
+      <w:r>
+        <w:rPr>
+          <w:rStyle w:val="DataTypeTok"/>
+        </w:rPr>
+        <w:t xml:space="preserve">addLine =</w:t>
+      </w:r>
+      <w:r>
+        <w:rPr>
+          <w:rStyle w:val="NormalTok"/>
+        </w:rPr>
+        <w:t xml:space="preserve"> </w:t>
+      </w:r>
+      <w:r>
+        <w:rPr>
+          <w:rStyle w:val="OtherTok"/>
+        </w:rPr>
+        <w:t xml:space="preserve">TRUE</w:t>
+      </w:r>
+      <w:r>
+        <w:rPr>
+          <w:rStyle w:val="NormalTok"/>
+        </w:rPr>
+        <w:t xml:space="preserve">)</w:t>
+      </w:r>
+    </w:p>
+    <w:p>
+      <w:pPr>
+        <w:pStyle w:val="SourceCode"/>
+      </w:pPr>
+      <w:r>
+        <w:rPr>
+          <w:rStyle w:val="VerbatimChar"/>
+        </w:rPr>
+        <w:t xml:space="preserve">## [1] 0.5263261</w:t>
+      </w:r>
+    </w:p>
+    <w:p>
+      <w:pPr>
+        <w:pStyle w:val="FirstParagraph"/>
+      </w:pPr>
+      <w:r>
+        <w:rPr>
+          <w:b/>
+        </w:rPr>
+        <w:t xml:space="preserve">lakeShorelineDevelopment</w:t>
       </w:r>
     </w:p>
     <w:p>
@@ -4286,520 +4837,13 @@
         <w:pStyle w:val="BodyText"/>
       </w:pPr>
       <w:r>
-        <w:t xml:space="preserve">Usage of lakeMaxWidth is:</w:t>
-      </w:r>
-    </w:p>
-    <w:p>
-      <w:pPr>
-        <w:pStyle w:val="SourceCode"/>
-      </w:pPr>
-      <w:r>
-        <w:rPr>
-          <w:rStyle w:val="CommentTok"/>
-        </w:rPr>
-        <w:t xml:space="preserve">#Max width with a point density of 250</w:t>
-      </w:r>
-      <w:r>
-        <w:br w:type="textWrapping"/>
-      </w:r>
-      <w:r>
-        <w:rPr>
-          <w:rStyle w:val="KeywordTok"/>
-        </w:rPr>
-        <w:t xml:space="preserve">lakeMaxWidth</w:t>
-      </w:r>
-      <w:r>
-        <w:rPr>
-          <w:rStyle w:val="NormalTok"/>
-        </w:rPr>
-        <w:t xml:space="preserve">(example_lakeMorpho, </w:t>
-      </w:r>
-      <w:r>
-        <w:rPr>
-          <w:rStyle w:val="DecValTok"/>
-        </w:rPr>
-        <w:t xml:space="preserve">250</w:t>
-      </w:r>
-      <w:r>
-        <w:rPr>
-          <w:rStyle w:val="NormalTok"/>
-        </w:rPr>
-        <w:t xml:space="preserve">)</w:t>
-      </w:r>
-    </w:p>
-    <w:p>
-      <w:pPr>
-        <w:pStyle w:val="SourceCode"/>
-      </w:pPr>
-      <w:r>
-        <w:rPr>
-          <w:rStyle w:val="VerbatimChar"/>
-        </w:rPr>
-        <w:t xml:space="preserve">## [1] 3169.563</w:t>
-      </w:r>
-    </w:p>
-    <w:p>
-      <w:pPr>
-        <w:pStyle w:val="FirstParagraph"/>
-      </w:pPr>
-      <w:r>
-        <w:rPr>
-          <w:b/>
-        </w:rPr>
-        <w:t xml:space="preserve">lakeMeanDepth</w:t>
-      </w:r>
-    </w:p>
-    <w:p>
-      <w:pPr>
-        <w:pStyle w:val="BodyText"/>
-      </w:pPr>
-      <w:r>
-        <w:t xml:space="preserve">Mean depth of a lake is calculated as the volume of the lake divided by the area</w:t>
-      </w:r>
-      <w:r>
-        <w:t xml:space="preserve"> </w:t>
-      </w:r>
-      <w:r>
-        <w:t xml:space="preserve">[23]</w:t>
-      </w:r>
-      <w:r>
-        <w:t xml:space="preserve">. This function requires only a</w:t>
-      </w:r>
-      <w:r>
-        <w:t xml:space="preserve"> </w:t>
-      </w:r>
-      <w:r>
-        <w:rPr>
-          <w:rStyle w:val="VerbatimChar"/>
-        </w:rPr>
-        <w:t xml:space="preserve">lakeMorpho</w:t>
-      </w:r>
-      <w:r>
-        <w:t xml:space="preserve"> </w:t>
-      </w:r>
-      <w:r>
-        <w:t xml:space="preserve">object and returns a numeric value of the mean depth. Usage of the function is:</w:t>
-      </w:r>
-    </w:p>
-    <w:p>
-      <w:pPr>
-        <w:pStyle w:val="SourceCode"/>
-      </w:pPr>
-      <w:r>
-        <w:rPr>
-          <w:rStyle w:val="KeywordTok"/>
-        </w:rPr>
-        <w:t xml:space="preserve">lakeMeanDepth</w:t>
-      </w:r>
-      <w:r>
-        <w:rPr>
-          <w:rStyle w:val="NormalTok"/>
-        </w:rPr>
-        <w:t xml:space="preserve">(example_lakeMorpho)</w:t>
-      </w:r>
-    </w:p>
-    <w:p>
-      <w:pPr>
-        <w:pStyle w:val="SourceCode"/>
-      </w:pPr>
-      <w:r>
-        <w:rPr>
-          <w:rStyle w:val="VerbatimChar"/>
-        </w:rPr>
-        <w:t xml:space="preserve">## [1] 28.94864</w:t>
-      </w:r>
-    </w:p>
-    <w:p>
-      <w:pPr>
-        <w:pStyle w:val="FirstParagraph"/>
-      </w:pPr>
-      <w:r>
-        <w:rPr>
-          <w:b/>
-        </w:rPr>
-        <w:t xml:space="preserve">lakeMeanWidth</w:t>
-      </w:r>
-    </w:p>
-    <w:p>
-      <w:pPr>
-        <w:pStyle w:val="BodyText"/>
-      </w:pPr>
-      <w:r>
-        <w:t xml:space="preserve">The mean width of a lake is defined as lake area divided by maximum lake length</w:t>
-      </w:r>
-      <w:r>
-        <w:t xml:space="preserve"> </w:t>
-      </w:r>
-      <w:r>
-        <w:t xml:space="preserve">[23]</w:t>
-      </w:r>
-      <w:r>
-        <w:t xml:space="preserve">. Input for this function is a</w:t>
-      </w:r>
-      <w:r>
-        <w:t xml:space="preserve"> </w:t>
-      </w:r>
-      <w:r>
-        <w:rPr>
-          <w:rStyle w:val="VerbatimChar"/>
-        </w:rPr>
-        <w:t xml:space="preserve">lakeMorpho</w:t>
-      </w:r>
-      <w:r>
-        <w:t xml:space="preserve"> </w:t>
-      </w:r>
-      <w:r>
-        <w:t xml:space="preserve">object that has the maximum lake length line added. This requirement is checked and returns an error if the maximim length line is missing.</w:t>
-      </w:r>
-    </w:p>
-    <w:p>
-      <w:pPr>
-        <w:pStyle w:val="SourceCode"/>
-      </w:pPr>
-      <w:r>
-        <w:rPr>
-          <w:rStyle w:val="CommentTok"/>
-        </w:rPr>
-        <w:t xml:space="preserve"># Throws an error if maximum lake length is missing</w:t>
-      </w:r>
-      <w:r>
-        <w:br w:type="textWrapping"/>
-      </w:r>
-      <w:r>
-        <w:rPr>
-          <w:rStyle w:val="KeywordTok"/>
-        </w:rPr>
-        <w:t xml:space="preserve">lakeMeanWidth</w:t>
-      </w:r>
-      <w:r>
-        <w:rPr>
-          <w:rStyle w:val="NormalTok"/>
-        </w:rPr>
-        <w:t xml:space="preserve">(example_lakeMorpho)</w:t>
-      </w:r>
-    </w:p>
-    <w:p>
-      <w:pPr>
-        <w:pStyle w:val="SourceCode"/>
-      </w:pPr>
-      <w:r>
-        <w:rPr>
-          <w:rStyle w:val="VerbatimChar"/>
-        </w:rPr>
-        <w:t xml:space="preserve">## [1] 1766.918</w:t>
-      </w:r>
-    </w:p>
-    <w:p>
-      <w:pPr>
-        <w:pStyle w:val="SourceCode"/>
-      </w:pPr>
-      <w:r>
-        <w:rPr>
-          <w:rStyle w:val="CommentTok"/>
-        </w:rPr>
-        <w:t xml:space="preserve"># Add Maximum Lake Length</w:t>
-      </w:r>
-      <w:r>
-        <w:br w:type="textWrapping"/>
-      </w:r>
-      <w:r>
-        <w:rPr>
-          <w:rStyle w:val="KeywordTok"/>
-        </w:rPr>
-        <w:t xml:space="preserve">lakeMaxLength</w:t>
-      </w:r>
-      <w:r>
-        <w:rPr>
-          <w:rStyle w:val="NormalTok"/>
-        </w:rPr>
-        <w:t xml:space="preserve">(example_lakeMorpho, </w:t>
-      </w:r>
-      <w:r>
-        <w:rPr>
-          <w:rStyle w:val="DecValTok"/>
-        </w:rPr>
-        <w:t xml:space="preserve">100</w:t>
-      </w:r>
-      <w:r>
-        <w:rPr>
-          <w:rStyle w:val="NormalTok"/>
-        </w:rPr>
-        <w:t xml:space="preserve">, </w:t>
-      </w:r>
-      <w:r>
-        <w:rPr>
-          <w:rStyle w:val="DataTypeTok"/>
-        </w:rPr>
-        <w:t xml:space="preserve">addLine =</w:t>
-      </w:r>
-      <w:r>
-        <w:rPr>
-          <w:rStyle w:val="NormalTok"/>
-        </w:rPr>
-        <w:t xml:space="preserve"> </w:t>
-      </w:r>
-      <w:r>
-        <w:rPr>
-          <w:rStyle w:val="OtherTok"/>
-        </w:rPr>
-        <w:t xml:space="preserve">TRUE</w:t>
-      </w:r>
-      <w:r>
-        <w:rPr>
-          <w:rStyle w:val="NormalTok"/>
-        </w:rPr>
-        <w:t xml:space="preserve">)</w:t>
-      </w:r>
-    </w:p>
-    <w:p>
-      <w:pPr>
-        <w:pStyle w:val="SourceCode"/>
-      </w:pPr>
-      <w:r>
-        <w:rPr>
-          <w:rStyle w:val="VerbatimChar"/>
-        </w:rPr>
-        <w:t xml:space="preserve">## [1] 6187.778</w:t>
-      </w:r>
-    </w:p>
-    <w:p>
-      <w:pPr>
-        <w:pStyle w:val="SourceCode"/>
-      </w:pPr>
-      <w:r>
-        <w:rPr>
-          <w:rStyle w:val="KeywordTok"/>
-        </w:rPr>
-        <w:t xml:space="preserve">lakeMeanWidth</w:t>
-      </w:r>
-      <w:r>
-        <w:rPr>
-          <w:rStyle w:val="NormalTok"/>
-        </w:rPr>
-        <w:t xml:space="preserve">(example_lakeMorpho)</w:t>
-      </w:r>
-    </w:p>
-    <w:p>
-      <w:pPr>
-        <w:pStyle w:val="SourceCode"/>
-      </w:pPr>
-      <w:r>
-        <w:rPr>
-          <w:rStyle w:val="VerbatimChar"/>
-        </w:rPr>
-        <w:t xml:space="preserve">## [1] 2658.98</w:t>
-      </w:r>
-    </w:p>
-    <w:p>
-      <w:pPr>
-        <w:pStyle w:val="FirstParagraph"/>
-      </w:pPr>
-      <w:r>
-        <w:rPr>
-          <w:b/>
-        </w:rPr>
-        <w:t xml:space="preserve">lakeMinorAxisLength</w:t>
-      </w:r>
-    </w:p>
-    <w:p>
-      <w:pPr>
-        <w:pStyle w:val="BodyText"/>
-      </w:pPr>
-      <w:r>
-        <w:t xml:space="preserve">The minor axis of a lake is defined as the shortest line intersecting the convex hull formed around the lake polygon while passing through its center.</w:t>
-      </w:r>
-    </w:p>
-    <w:p>
-      <w:pPr>
-        <w:pStyle w:val="SourceCode"/>
-      </w:pPr>
-      <w:r>
-        <w:rPr>
-          <w:rStyle w:val="KeywordTok"/>
-        </w:rPr>
-        <w:t xml:space="preserve">lakeMinorAxisLength</w:t>
-      </w:r>
-      <w:r>
-        <w:rPr>
-          <w:rStyle w:val="NormalTok"/>
-        </w:rPr>
-        <w:t xml:space="preserve">(example_lakeMorpho, </w:t>
-      </w:r>
-      <w:r>
-        <w:rPr>
-          <w:rStyle w:val="DataTypeTok"/>
-        </w:rPr>
-        <w:t xml:space="preserve">addLine =</w:t>
-      </w:r>
-      <w:r>
-        <w:rPr>
-          <w:rStyle w:val="NormalTok"/>
-        </w:rPr>
-        <w:t xml:space="preserve"> </w:t>
-      </w:r>
-      <w:r>
-        <w:rPr>
-          <w:rStyle w:val="OtherTok"/>
-        </w:rPr>
-        <w:t xml:space="preserve">TRUE</w:t>
-      </w:r>
-      <w:r>
-        <w:rPr>
-          <w:rStyle w:val="NormalTok"/>
-        </w:rPr>
-        <w:t xml:space="preserve">)</w:t>
-      </w:r>
-    </w:p>
-    <w:p>
-      <w:pPr>
-        <w:pStyle w:val="SourceCode"/>
-      </w:pPr>
-      <w:r>
-        <w:rPr>
-          <w:rStyle w:val="VerbatimChar"/>
-        </w:rPr>
-        <w:t xml:space="preserve">## [1] 6926.263</w:t>
-      </w:r>
-    </w:p>
-    <w:p>
-      <w:pPr>
-        <w:pStyle w:val="FirstParagraph"/>
-      </w:pPr>
-      <w:r>
-        <w:rPr>
-          <w:b/>
-        </w:rPr>
-        <w:t xml:space="preserve">lakeMinorMajorRatio</w:t>
-      </w:r>
-    </w:p>
-    <w:p>
-      <w:pPr>
-        <w:pStyle w:val="BodyText"/>
-      </w:pPr>
-      <w:r>
-        <w:t xml:space="preserve">The ratio of the lake major axis length to the minor axis length is also known as the aspect ratio. Circular lakes have aspect ratios approaching 1 while thin-elongated lakes have aspect ratios approaching 0. If major and minor axis length have not already been added to the</w:t>
-      </w:r>
-      <w:r>
-        <w:t xml:space="preserve"> </w:t>
-      </w:r>
-      <w:r>
-        <w:rPr>
-          <w:rStyle w:val="VerbatimChar"/>
-        </w:rPr>
-        <w:t xml:space="preserve">lakeMoropho</w:t>
-      </w:r>
-      <w:r>
-        <w:t xml:space="preserve"> </w:t>
-      </w:r>
-      <w:r>
-        <w:t xml:space="preserve">object these are calculated. The</w:t>
-      </w:r>
-      <w:r>
-        <w:t xml:space="preserve"> </w:t>
-      </w:r>
-      <w:r>
-        <w:rPr>
-          <w:rStyle w:val="VerbatimChar"/>
-        </w:rPr>
-        <w:t xml:space="preserve">addLine</w:t>
-      </w:r>
-      <w:r>
-        <w:t xml:space="preserve"> </w:t>
-      </w:r>
-      <w:r>
-        <w:t xml:space="preserve">argument adds the lines for the lake's minor and major axes to the</w:t>
-      </w:r>
-      <w:r>
-        <w:t xml:space="preserve"> </w:t>
-      </w:r>
-      <w:r>
-        <w:rPr>
-          <w:rStyle w:val="VerbatimChar"/>
-        </w:rPr>
-        <w:t xml:space="preserve">lakeMorpho</w:t>
-      </w:r>
-      <w:r>
-        <w:t xml:space="preserve"> </w:t>
-      </w:r>
-      <w:r>
-        <w:t xml:space="preserve">object.</w:t>
-      </w:r>
-    </w:p>
-    <w:p>
-      <w:pPr>
-        <w:pStyle w:val="SourceCode"/>
-      </w:pPr>
-      <w:r>
-        <w:rPr>
-          <w:rStyle w:val="KeywordTok"/>
-        </w:rPr>
-        <w:t xml:space="preserve">lakeMinorMajorRatio</w:t>
-      </w:r>
-      <w:r>
-        <w:rPr>
-          <w:rStyle w:val="NormalTok"/>
-        </w:rPr>
-        <w:t xml:space="preserve">(example_lakeMorpho, </w:t>
-      </w:r>
-      <w:r>
-        <w:rPr>
-          <w:rStyle w:val="DataTypeTok"/>
-        </w:rPr>
-        <w:t xml:space="preserve">addLine =</w:t>
-      </w:r>
-      <w:r>
-        <w:rPr>
-          <w:rStyle w:val="NormalTok"/>
-        </w:rPr>
-        <w:t xml:space="preserve"> </w:t>
-      </w:r>
-      <w:r>
-        <w:rPr>
-          <w:rStyle w:val="OtherTok"/>
-        </w:rPr>
-        <w:t xml:space="preserve">TRUE</w:t>
-      </w:r>
-      <w:r>
-        <w:rPr>
-          <w:rStyle w:val="NormalTok"/>
-        </w:rPr>
-        <w:t xml:space="preserve">)</w:t>
-      </w:r>
-    </w:p>
-    <w:p>
-      <w:pPr>
-        <w:pStyle w:val="SourceCode"/>
-      </w:pPr>
-      <w:r>
-        <w:rPr>
-          <w:rStyle w:val="VerbatimChar"/>
-        </w:rPr>
-        <w:t xml:space="preserve">## [1] 0.5263261</w:t>
-      </w:r>
-    </w:p>
-    <w:p>
-      <w:pPr>
-        <w:pStyle w:val="FirstParagraph"/>
-      </w:pPr>
-      <w:r>
-        <w:rPr>
-          <w:b/>
-        </w:rPr>
-        <w:t xml:space="preserve">lakeShorelineDevelopment</w:t>
-      </w:r>
-    </w:p>
-    <w:p>
-      <w:pPr>
-        <w:pStyle w:val="BodyText"/>
-      </w:pPr>
-      <w:r>
         <w:t xml:space="preserve">The shoreline development metric provides a measure of the complexity of the shoreline. It is a ratio the perimeter of the lake to the perimeter of a circle of the same area. Values will be 1 or greater with value of 1 indicating a circular lake. This metric is used as an indicator of potential habitat</w:t>
       </w:r>
       <w:r>
         <w:t xml:space="preserve"> </w:t>
       </w:r>
       <w:r>
-        <w:t xml:space="preserve">[23]</w:t>
+        <w:t xml:space="preserve">[24]</w:t>
       </w:r>
       <w:r>
         <w:t xml:space="preserve">. It only requires a</w:t>
@@ -5616,7 +5660,15 @@
         <w:pStyle w:val="Bibliography"/>
       </w:pPr>
       <w:r>
-        <w:t xml:space="preserve">23. LAKEWATCH F (2001) Department of fisheries and aquatic sciences, a beginner’s guide to water management-lake morphometry.</w:t>
+        <w:t xml:space="preserve">23. Scheffer M (2004) Ecology of shallow lakes. Springer Science &amp; Business Media.</w:t>
+      </w:r>
+    </w:p>
+    <w:p>
+      <w:pPr>
+        <w:pStyle w:val="Bibliography"/>
+      </w:pPr>
+      <w:r>
+        <w:t xml:space="preserve">24. LAKEWATCH F (2001) Department of fisheries and aquatic sciences, a beginner’s guide to water management-lake morphometry.</w:t>
       </w:r>
     </w:p>
     <w:sectPr>
@@ -6023,7 +6075,7 @@
     </w:lvl>
   </w:abstractNum>
   <w:abstractNum w:abstractNumId="990">
-    <w:nsid w:val="d59128e0"/>
+    <w:nsid w:val="bf05a6e2"/>
     <w:multiLevelType w:val="multilevel"/>
     <w:lvl w:ilvl="0">
       <w:numFmt w:val="bullet"/>
@@ -6104,7 +6156,7 @@
     </w:lvl>
   </w:abstractNum>
   <w:abstractNum w:abstractNumId="991">
-    <w:nsid w:val="57e36404"/>
+    <w:nsid w:val="91c539e3"/>
     <w:multiLevelType w:val="multilevel"/>
     <w:lvl w:ilvl="0">
       <w:numFmt w:val="bullet"/>

</xml_diff>

<commit_message>
better inset RI map
</commit_message>
<xml_diff>
--- a/lakemorpho_manuscript.docx
+++ b/lakemorpho_manuscript.docx
@@ -5148,7 +5148,7 @@
         <w:t xml:space="preserve"> </w:t>
       </w:r>
       <w:r>
-        <w:t xml:space="preserve">is to calculate the full suite of lake metrics for multiple lakes. This use case demonstrates how to do that with a commonly encountered GIS data file, the shapefile.</w:t>
+        <w:t xml:space="preserve">is to calculate the full suite of lake metrics for multiple lakes. This use case demonstrates how to do that with a commonly encountered GIS data file, the shapefile, iterate through the lakes, calculate metrics for those lakes and include the metrics on an output shapefile.</w:t>
       </w:r>
     </w:p>
     <w:p>
@@ -5163,22 +5163,926 @@
     </w:p>
     <w:p>
       <w:pPr>
+        <w:pStyle w:val="FirstParagraph"/>
+      </w:pPr>
+      <w:r>
+        <w:t xml:space="preserve">This use case relies on the</w:t>
+      </w:r>
+      <w:r>
+        <w:t xml:space="preserve"> </w:t>
+      </w:r>
+      <w:r>
+        <w:rPr>
+          <w:rStyle w:val="VerbatimChar"/>
+        </w:rPr>
+        <w:t xml:space="preserve">sp</w:t>
+      </w:r>
+      <w:r>
+        <w:t xml:space="preserve"> </w:t>
+      </w:r>
+      <w:r>
+        <w:t xml:space="preserve">and</w:t>
+      </w:r>
+      <w:r>
+        <w:t xml:space="preserve"> </w:t>
+      </w:r>
+      <w:r>
+        <w:rPr>
+          <w:rStyle w:val="VerbatimChar"/>
+        </w:rPr>
+        <w:t xml:space="preserve">rgdal</w:t>
+      </w:r>
+      <w:r>
+        <w:t xml:space="preserve"> </w:t>
+      </w:r>
+      <w:r>
+        <w:t xml:space="preserve">for the spatial data handling. These are dependencies for</w:t>
+      </w:r>
+      <w:r>
+        <w:t xml:space="preserve"> </w:t>
+      </w:r>
+      <w:r>
+        <w:rPr>
+          <w:rStyle w:val="VerbatimChar"/>
+        </w:rPr>
+        <w:t xml:space="preserve">lakemorpho</w:t>
+      </w:r>
+      <w:r>
+        <w:t xml:space="preserve">, thus no additional installs are required. To read in the data we utilize</w:t>
+      </w:r>
+      <w:r>
+        <w:t xml:space="preserve"> </w:t>
+      </w:r>
+      <w:r>
+        <w:rPr>
+          <w:rStyle w:val="VerbatimChar"/>
+        </w:rPr>
+        <w:t xml:space="preserve">rgdal::readOGR()</w:t>
+      </w:r>
+      <w:r>
+        <w:t xml:space="preserve"> </w:t>
+      </w:r>
+      <w:r>
+        <w:t xml:space="preserve">and read in the</w:t>
+      </w:r>
+      <w:r>
+        <w:t xml:space="preserve"> </w:t>
+      </w:r>
+      <w:r>
+        <w:rPr>
+          <w:rStyle w:val="VerbatimChar"/>
+        </w:rPr>
+        <w:t xml:space="preserve">ri_lakes.shp</w:t>
+      </w:r>
+      <w:r>
+        <w:t xml:space="preserve"> </w:t>
+      </w:r>
+      <w:r>
+        <w:t xml:space="preserve">from the current directory.</w:t>
+      </w:r>
+    </w:p>
+    <w:p>
+      <w:pPr>
+        <w:pStyle w:val="SourceCode"/>
+      </w:pPr>
+      <w:r>
+        <w:rPr>
+          <w:rStyle w:val="CommentTok"/>
+        </w:rPr>
+        <w:t xml:space="preserve"># Load packages</w:t>
+      </w:r>
+      <w:r>
+        <w:br w:type="textWrapping"/>
+      </w:r>
+      <w:r>
+        <w:rPr>
+          <w:rStyle w:val="KeywordTok"/>
+        </w:rPr>
+        <w:t xml:space="preserve">library</w:t>
+      </w:r>
+      <w:r>
+        <w:rPr>
+          <w:rStyle w:val="NormalTok"/>
+        </w:rPr>
+        <w:t xml:space="preserve">(</w:t>
+      </w:r>
+      <w:r>
+        <w:rPr>
+          <w:rStyle w:val="StringTok"/>
+        </w:rPr>
+        <w:t xml:space="preserve">"sp"</w:t>
+      </w:r>
+      <w:r>
+        <w:rPr>
+          <w:rStyle w:val="NormalTok"/>
+        </w:rPr>
+        <w:t xml:space="preserve">)</w:t>
+      </w:r>
+      <w:r>
+        <w:br w:type="textWrapping"/>
+      </w:r>
+      <w:r>
+        <w:rPr>
+          <w:rStyle w:val="KeywordTok"/>
+        </w:rPr>
+        <w:t xml:space="preserve">library</w:t>
+      </w:r>
+      <w:r>
+        <w:rPr>
+          <w:rStyle w:val="NormalTok"/>
+        </w:rPr>
+        <w:t xml:space="preserve">(</w:t>
+      </w:r>
+      <w:r>
+        <w:rPr>
+          <w:rStyle w:val="StringTok"/>
+        </w:rPr>
+        <w:t xml:space="preserve">"rgdal"</w:t>
+      </w:r>
+      <w:r>
+        <w:rPr>
+          <w:rStyle w:val="NormalTok"/>
+        </w:rPr>
+        <w:t xml:space="preserve">)</w:t>
+      </w:r>
+      <w:r>
+        <w:br w:type="textWrapping"/>
+      </w:r>
+      <w:r>
+        <w:rPr>
+          <w:rStyle w:val="KeywordTok"/>
+        </w:rPr>
+        <w:t xml:space="preserve">library</w:t>
+      </w:r>
+      <w:r>
+        <w:rPr>
+          <w:rStyle w:val="NormalTok"/>
+        </w:rPr>
+        <w:t xml:space="preserve">(</w:t>
+      </w:r>
+      <w:r>
+        <w:rPr>
+          <w:rStyle w:val="StringTok"/>
+        </w:rPr>
+        <w:t xml:space="preserve">"lakemorpho"</w:t>
+      </w:r>
+      <w:r>
+        <w:rPr>
+          <w:rStyle w:val="NormalTok"/>
+        </w:rPr>
+        <w:t xml:space="preserve">)</w:t>
+      </w:r>
+      <w:r>
+        <w:br w:type="textWrapping"/>
+      </w:r>
+      <w:r>
+        <w:br w:type="textWrapping"/>
+      </w:r>
+      <w:r>
+        <w:rPr>
+          <w:rStyle w:val="CommentTok"/>
+        </w:rPr>
+        <w:t xml:space="preserve"># Read the shapefile and plot</w:t>
+      </w:r>
+      <w:r>
+        <w:br w:type="textWrapping"/>
+      </w:r>
+      <w:r>
+        <w:rPr>
+          <w:rStyle w:val="NormalTok"/>
+        </w:rPr>
+        <w:t xml:space="preserve">ri_lakes &lt;-</w:t>
+      </w:r>
+      <w:r>
+        <w:rPr>
+          <w:rStyle w:val="StringTok"/>
+        </w:rPr>
+        <w:t xml:space="preserve"> </w:t>
+      </w:r>
+      <w:r>
+        <w:rPr>
+          <w:rStyle w:val="KeywordTok"/>
+        </w:rPr>
+        <w:t xml:space="preserve">readOGR</w:t>
+      </w:r>
+      <w:r>
+        <w:rPr>
+          <w:rStyle w:val="NormalTok"/>
+        </w:rPr>
+        <w:t xml:space="preserve">(</w:t>
+      </w:r>
+      <w:r>
+        <w:rPr>
+          <w:rStyle w:val="StringTok"/>
+        </w:rPr>
+        <w:t xml:space="preserve">"."</w:t>
+      </w:r>
+      <w:r>
+        <w:rPr>
+          <w:rStyle w:val="NormalTok"/>
+        </w:rPr>
+        <w:t xml:space="preserve">,</w:t>
+      </w:r>
+      <w:r>
+        <w:rPr>
+          <w:rStyle w:val="StringTok"/>
+        </w:rPr>
+        <w:t xml:space="preserve">"ri_lakes"</w:t>
+      </w:r>
+      <w:r>
+        <w:rPr>
+          <w:rStyle w:val="NormalTok"/>
+        </w:rPr>
+        <w:t xml:space="preserve">)</w:t>
+      </w:r>
+    </w:p>
+    <w:p>
+      <w:pPr>
+        <w:pStyle w:val="SourceCode"/>
+      </w:pPr>
+      <w:r>
+        <w:rPr>
+          <w:rStyle w:val="VerbatimChar"/>
+        </w:rPr>
+        <w:t xml:space="preserve">## OGR data source with driver: ESRI Shapefile </w:t>
+      </w:r>
+      <w:r>
+        <w:br w:type="textWrapping"/>
+      </w:r>
+      <w:r>
+        <w:rPr>
+          <w:rStyle w:val="VerbatimChar"/>
+        </w:rPr>
+        <w:t xml:space="preserve">## Source: ".", layer: "ri_lakes"</w:t>
+      </w:r>
+      <w:r>
+        <w:br w:type="textWrapping"/>
+      </w:r>
+      <w:r>
+        <w:rPr>
+          <w:rStyle w:val="VerbatimChar"/>
+        </w:rPr>
+        <w:t xml:space="preserve">## with 5 features</w:t>
+      </w:r>
+      <w:r>
+        <w:br w:type="textWrapping"/>
+      </w:r>
+      <w:r>
+        <w:rPr>
+          <w:rStyle w:val="VerbatimChar"/>
+        </w:rPr>
+        <w:t xml:space="preserve">## It has 2 fields</w:t>
+      </w:r>
+    </w:p>
+    <w:p>
+      <w:pPr>
+        <w:pStyle w:val="SourceCode"/>
+      </w:pPr>
+      <w:r>
+        <w:rPr>
+          <w:rStyle w:val="KeywordTok"/>
+        </w:rPr>
+        <w:t xml:space="preserve">plot</w:t>
+      </w:r>
+      <w:r>
+        <w:rPr>
+          <w:rStyle w:val="NormalTok"/>
+        </w:rPr>
+        <w:t xml:space="preserve">(ri_lakes)</w:t>
+      </w:r>
+    </w:p>
+    <w:p>
+      <w:pPr>
+        <w:pStyle w:val="FirstParagraph"/>
+      </w:pPr>
+      <w:r>
+        <w:drawing>
+          <wp:inline>
+            <wp:extent cx="3810000" cy="2540000"/>
+            <wp:effectExtent b="0" l="0" r="0" t="0"/>
+            <wp:docPr descr="" id="1" name="Picture"/>
+            <a:graphic>
+              <a:graphicData uri="http://schemas.openxmlformats.org/drawingml/2006/picture">
+                <pic:pic>
+                  <pic:nvPicPr>
+                    <pic:cNvPr descr="lakemorpho_manuscript_files/figure-docx/read_lakes-1.pdf" id="0" name="Picture"/>
+                    <pic:cNvPicPr>
+                      <a:picLocks noChangeArrowheads="1" noChangeAspect="1"/>
+                    </pic:cNvPicPr>
+                  </pic:nvPicPr>
+                  <pic:blipFill>
+                    <a:blip r:embed="rId30"/>
+                    <a:stretch>
+                      <a:fillRect/>
+                    </a:stretch>
+                  </pic:blipFill>
+                  <pic:spPr bwMode="auto">
+                    <a:xfrm>
+                      <a:off x="0" y="0"/>
+                      <a:ext cx="3810000" cy="2540000"/>
+                    </a:xfrm>
+                    <a:prstGeom prst="rect">
+                      <a:avLst/>
+                    </a:prstGeom>
+                    <a:noFill/>
+                    <a:ln w="9525">
+                      <a:noFill/>
+                      <a:headEnd/>
+                      <a:tailEnd/>
+                    </a:ln>
+                  </pic:spPr>
+                </pic:pic>
+              </a:graphicData>
+            </a:graphic>
+          </wp:inline>
+        </w:drawing>
+      </w:r>
+    </w:p>
+    <w:p>
+      <w:pPr>
         <w:pStyle w:val="Heading2"/>
       </w:pPr>
-      <w:bookmarkStart w:id="30" w:name="loop-through-lakes-with-purrr-and-calc-metrics"/>
-      <w:bookmarkEnd w:id="30"/>
-      <w:r>
-        <w:t xml:space="preserve">Loop through lakes with purrr and calc metrics</w:t>
-      </w:r>
-    </w:p>
-    <w:p>
-      <w:pPr>
-        <w:pStyle w:val="Heading2"/>
-      </w:pPr>
-      <w:bookmarkStart w:id="31" w:name="add-metrics-back-to-original-shapefile"/>
+      <w:bookmarkStart w:id="31" w:name="iterate-through-lakes-and-calc-metrics"/>
       <w:bookmarkEnd w:id="31"/>
       <w:r>
-        <w:t xml:space="preserve">Add metrics back to original shapefile</w:t>
+        <w:t xml:space="preserve">Iterate through lakes and calc metrics</w:t>
+      </w:r>
+    </w:p>
+    <w:p>
+      <w:pPr>
+        <w:pStyle w:val="FirstParagraph"/>
+      </w:pPr>
+      <w:r>
+        <w:t xml:space="preserve">In R, there are many ways to iterate. For simplicity and clarity we use a</w:t>
+      </w:r>
+      <w:r>
+        <w:t xml:space="preserve"> </w:t>
+      </w:r>
+      <w:r>
+        <w:rPr>
+          <w:rStyle w:val="VerbatimChar"/>
+        </w:rPr>
+        <w:t xml:space="preserve">for()</w:t>
+      </w:r>
+      <w:r>
+        <w:t xml:space="preserve"> </w:t>
+      </w:r>
+      <w:r>
+        <w:t xml:space="preserve">loop to iterate through all lakes and calculate the full suite of lake metrics with</w:t>
+      </w:r>
+      <w:r>
+        <w:t xml:space="preserve"> </w:t>
+      </w:r>
+      <w:r>
+        <w:rPr>
+          <w:rStyle w:val="VerbatimChar"/>
+        </w:rPr>
+        <w:t xml:space="preserve">calcLakeMetrics()</w:t>
+      </w:r>
+      <w:r>
+        <w:t xml:space="preserve">. We will utilize the</w:t>
+      </w:r>
+      <w:r>
+        <w:t xml:space="preserve"> </w:t>
+      </w:r>
+      <w:r>
+        <w:rPr>
+          <w:rStyle w:val="VerbatimChar"/>
+        </w:rPr>
+        <w:t xml:space="preserve">elevatr</w:t>
+      </w:r>
+      <w:r>
+        <w:t xml:space="preserve"> </w:t>
+      </w:r>
+      <w:r>
+        <w:t xml:space="preserve">package to access elevation data</w:t>
+      </w:r>
+      <w:r>
+        <w:t xml:space="preserve"> </w:t>
+      </w:r>
+      <w:r>
+        <w:t xml:space="preserve">[25]</w:t>
+      </w:r>
+      <w:r>
+        <w:t xml:space="preserve">.</w:t>
+      </w:r>
+      <w:r>
+        <w:t xml:space="preserve"> </w:t>
+      </w:r>
+    </w:p>
+    <w:p>
+      <w:pPr>
+        <w:pStyle w:val="SourceCode"/>
+      </w:pPr>
+      <w:r>
+        <w:rPr>
+          <w:rStyle w:val="KeywordTok"/>
+        </w:rPr>
+        <w:t xml:space="preserve">library</w:t>
+      </w:r>
+      <w:r>
+        <w:rPr>
+          <w:rStyle w:val="NormalTok"/>
+        </w:rPr>
+        <w:t xml:space="preserve">(elevatr)</w:t>
+      </w:r>
+      <w:r>
+        <w:br w:type="textWrapping"/>
+      </w:r>
+      <w:r>
+        <w:rPr>
+          <w:rStyle w:val="NormalTok"/>
+        </w:rPr>
+        <w:t xml:space="preserve">output &lt;-</w:t>
+      </w:r>
+      <w:r>
+        <w:rPr>
+          <w:rStyle w:val="StringTok"/>
+        </w:rPr>
+        <w:t xml:space="preserve"> </w:t>
+      </w:r>
+      <w:r>
+        <w:rPr>
+          <w:rStyle w:val="KeywordTok"/>
+        </w:rPr>
+        <w:t xml:space="preserve">data.frame</w:t>
+      </w:r>
+      <w:r>
+        <w:rPr>
+          <w:rStyle w:val="NormalTok"/>
+        </w:rPr>
+        <w:t xml:space="preserve">()</w:t>
+      </w:r>
+      <w:r>
+        <w:br w:type="textWrapping"/>
+      </w:r>
+      <w:r>
+        <w:rPr>
+          <w:rStyle w:val="NormalTok"/>
+        </w:rPr>
+        <w:t xml:space="preserve">for(i in </w:t>
+      </w:r>
+      <w:r>
+        <w:rPr>
+          <w:rStyle w:val="KeywordTok"/>
+        </w:rPr>
+        <w:t xml:space="preserve">seq_along</w:t>
+      </w:r>
+      <w:r>
+        <w:rPr>
+          <w:rStyle w:val="NormalTok"/>
+        </w:rPr>
+        <w:t xml:space="preserve">(ri_lakes)){</w:t>
+      </w:r>
+      <w:r>
+        <w:br w:type="textWrapping"/>
+      </w:r>
+      <w:r>
+        <w:rPr>
+          <w:rStyle w:val="NormalTok"/>
+        </w:rPr>
+        <w:t xml:space="preserve"> </w:t>
+      </w:r>
+      <w:r>
+        <w:rPr>
+          <w:rStyle w:val="NormalTok"/>
+        </w:rPr>
+        <w:t xml:space="preserve"> </w:t>
+      </w:r>
+      <w:r>
+        <w:rPr>
+          <w:rStyle w:val="NormalTok"/>
+        </w:rPr>
+        <w:t xml:space="preserve">dem &lt;-</w:t>
+      </w:r>
+      <w:r>
+        <w:rPr>
+          <w:rStyle w:val="StringTok"/>
+        </w:rPr>
+        <w:t xml:space="preserve"> </w:t>
+      </w:r>
+      <w:r>
+        <w:rPr>
+          <w:rStyle w:val="KeywordTok"/>
+        </w:rPr>
+        <w:t xml:space="preserve">get_elev_raster</w:t>
+      </w:r>
+      <w:r>
+        <w:rPr>
+          <w:rStyle w:val="NormalTok"/>
+        </w:rPr>
+        <w:t xml:space="preserve">(ri_lakes[i,],</w:t>
+      </w:r>
+      <w:r>
+        <w:rPr>
+          <w:rStyle w:val="DataTypeTok"/>
+        </w:rPr>
+        <w:t xml:space="preserve">z =</w:t>
+      </w:r>
+      <w:r>
+        <w:rPr>
+          <w:rStyle w:val="NormalTok"/>
+        </w:rPr>
+        <w:t xml:space="preserve"> </w:t>
+      </w:r>
+      <w:r>
+        <w:rPr>
+          <w:rStyle w:val="DecValTok"/>
+        </w:rPr>
+        <w:t xml:space="preserve">12</w:t>
+      </w:r>
+      <w:r>
+        <w:rPr>
+          <w:rStyle w:val="NormalTok"/>
+        </w:rPr>
+        <w:t xml:space="preserve">, </w:t>
+      </w:r>
+      <w:r>
+        <w:rPr>
+          <w:rStyle w:val="DataTypeTok"/>
+        </w:rPr>
+        <w:t xml:space="preserve">expand =</w:t>
+      </w:r>
+      <w:r>
+        <w:rPr>
+          <w:rStyle w:val="NormalTok"/>
+        </w:rPr>
+        <w:t xml:space="preserve"> </w:t>
+      </w:r>
+      <w:r>
+        <w:rPr>
+          <w:rStyle w:val="DecValTok"/>
+        </w:rPr>
+        <w:t xml:space="preserve">1000</w:t>
+      </w:r>
+      <w:r>
+        <w:rPr>
+          <w:rStyle w:val="NormalTok"/>
+        </w:rPr>
+        <w:t xml:space="preserve">)</w:t>
+      </w:r>
+      <w:r>
+        <w:br w:type="textWrapping"/>
+      </w:r>
+      <w:r>
+        <w:rPr>
+          <w:rStyle w:val="NormalTok"/>
+        </w:rPr>
+        <w:t xml:space="preserve"> </w:t>
+      </w:r>
+      <w:r>
+        <w:rPr>
+          <w:rStyle w:val="NormalTok"/>
+        </w:rPr>
+        <w:t xml:space="preserve"> </w:t>
+      </w:r>
+      <w:r>
+        <w:rPr>
+          <w:rStyle w:val="NormalTok"/>
+        </w:rPr>
+        <w:t xml:space="preserve">lmorph &lt;-</w:t>
+      </w:r>
+      <w:r>
+        <w:rPr>
+          <w:rStyle w:val="StringTok"/>
+        </w:rPr>
+        <w:t xml:space="preserve"> </w:t>
+      </w:r>
+      <w:r>
+        <w:rPr>
+          <w:rStyle w:val="KeywordTok"/>
+        </w:rPr>
+        <w:t xml:space="preserve">lakeSurroundTopo</w:t>
+      </w:r>
+      <w:r>
+        <w:rPr>
+          <w:rStyle w:val="NormalTok"/>
+        </w:rPr>
+        <w:t xml:space="preserve">(</w:t>
+      </w:r>
+      <w:r>
+        <w:rPr>
+          <w:rStyle w:val="DataTypeTok"/>
+        </w:rPr>
+        <w:t xml:space="preserve">inLake =</w:t>
+      </w:r>
+      <w:r>
+        <w:rPr>
+          <w:rStyle w:val="NormalTok"/>
+        </w:rPr>
+        <w:t xml:space="preserve"> </w:t>
+      </w:r>
+      <w:r>
+        <w:rPr>
+          <w:rStyle w:val="NormalTok"/>
+        </w:rPr>
+        <w:t xml:space="preserve">ri_lakes[i,], </w:t>
+      </w:r>
+      <w:r>
+        <w:rPr>
+          <w:rStyle w:val="DataTypeTok"/>
+        </w:rPr>
+        <w:t xml:space="preserve">inElev =</w:t>
+      </w:r>
+      <w:r>
+        <w:rPr>
+          <w:rStyle w:val="NormalTok"/>
+        </w:rPr>
+        <w:t xml:space="preserve"> </w:t>
+      </w:r>
+      <w:r>
+        <w:rPr>
+          <w:rStyle w:val="NormalTok"/>
+        </w:rPr>
+        <w:t xml:space="preserve">dem)</w:t>
+      </w:r>
+      <w:r>
+        <w:br w:type="textWrapping"/>
+      </w:r>
+      <w:r>
+        <w:rPr>
+          <w:rStyle w:val="NormalTok"/>
+        </w:rPr>
+        <w:t xml:space="preserve"> </w:t>
+      </w:r>
+      <w:r>
+        <w:rPr>
+          <w:rStyle w:val="NormalTok"/>
+        </w:rPr>
+        <w:t xml:space="preserve"> </w:t>
+      </w:r>
+      <w:r>
+        <w:rPr>
+          <w:rStyle w:val="NormalTok"/>
+        </w:rPr>
+        <w:t xml:space="preserve">lmetric &lt;-</w:t>
+      </w:r>
+      <w:r>
+        <w:rPr>
+          <w:rStyle w:val="StringTok"/>
+        </w:rPr>
+        <w:t xml:space="preserve"> </w:t>
+      </w:r>
+      <w:r>
+        <w:rPr>
+          <w:rStyle w:val="KeywordTok"/>
+        </w:rPr>
+        <w:t xml:space="preserve">calcLakeMetrics</w:t>
+      </w:r>
+      <w:r>
+        <w:rPr>
+          <w:rStyle w:val="NormalTok"/>
+        </w:rPr>
+        <w:t xml:space="preserve">(lmorph, </w:t>
+      </w:r>
+      <w:r>
+        <w:rPr>
+          <w:rStyle w:val="DataTypeTok"/>
+        </w:rPr>
+        <w:t xml:space="preserve">bearing =</w:t>
+      </w:r>
+      <w:r>
+        <w:rPr>
+          <w:rStyle w:val="NormalTok"/>
+        </w:rPr>
+        <w:t xml:space="preserve"> </w:t>
+      </w:r>
+      <w:r>
+        <w:rPr>
+          <w:rStyle w:val="DecValTok"/>
+        </w:rPr>
+        <w:t xml:space="preserve">270</w:t>
+      </w:r>
+      <w:r>
+        <w:rPr>
+          <w:rStyle w:val="NormalTok"/>
+        </w:rPr>
+        <w:t xml:space="preserve">, </w:t>
+      </w:r>
+      <w:r>
+        <w:rPr>
+          <w:rStyle w:val="DataTypeTok"/>
+        </w:rPr>
+        <w:t xml:space="preserve">pointDens =</w:t>
+      </w:r>
+      <w:r>
+        <w:rPr>
+          <w:rStyle w:val="NormalTok"/>
+        </w:rPr>
+        <w:t xml:space="preserve"> </w:t>
+      </w:r>
+      <w:r>
+        <w:rPr>
+          <w:rStyle w:val="DecValTok"/>
+        </w:rPr>
+        <w:t xml:space="preserve">100</w:t>
+      </w:r>
+      <w:r>
+        <w:rPr>
+          <w:rStyle w:val="NormalTok"/>
+        </w:rPr>
+        <w:t xml:space="preserve">)</w:t>
+      </w:r>
+      <w:r>
+        <w:br w:type="textWrapping"/>
+      </w:r>
+      <w:r>
+        <w:rPr>
+          <w:rStyle w:val="NormalTok"/>
+        </w:rPr>
+        <w:t xml:space="preserve"> </w:t>
+      </w:r>
+      <w:r>
+        <w:rPr>
+          <w:rStyle w:val="NormalTok"/>
+        </w:rPr>
+        <w:t xml:space="preserve"> </w:t>
+      </w:r>
+      <w:r>
+        <w:rPr>
+          <w:rStyle w:val="NormalTok"/>
+        </w:rPr>
+        <w:t xml:space="preserve">output &lt;-</w:t>
+      </w:r>
+      <w:r>
+        <w:rPr>
+          <w:rStyle w:val="StringTok"/>
+        </w:rPr>
+        <w:t xml:space="preserve"> </w:t>
+      </w:r>
+      <w:r>
+        <w:rPr>
+          <w:rStyle w:val="KeywordTok"/>
+        </w:rPr>
+        <w:t xml:space="preserve">rbind</w:t>
+      </w:r>
+      <w:r>
+        <w:rPr>
+          <w:rStyle w:val="NormalTok"/>
+        </w:rPr>
+        <w:t xml:space="preserve">(output,</w:t>
+      </w:r>
+      <w:r>
+        <w:br w:type="textWrapping"/>
+      </w:r>
+      <w:r>
+        <w:rPr>
+          <w:rStyle w:val="NormalTok"/>
+        </w:rPr>
+        <w:t xml:space="preserve"> </w:t>
+      </w:r>
+      <w:r>
+        <w:rPr>
+          <w:rStyle w:val="NormalTok"/>
+        </w:rPr>
+        <w:t xml:space="preserve"> </w:t>
+      </w:r>
+      <w:r>
+        <w:rPr>
+          <w:rStyle w:val="NormalTok"/>
+        </w:rPr>
+        <w:t xml:space="preserve"> </w:t>
+      </w:r>
+      <w:r>
+        <w:rPr>
+          <w:rStyle w:val="NormalTok"/>
+        </w:rPr>
+        <w:t xml:space="preserve"> </w:t>
+      </w:r>
+      <w:r>
+        <w:rPr>
+          <w:rStyle w:val="NormalTok"/>
+        </w:rPr>
+        <w:t xml:space="preserve"> </w:t>
+      </w:r>
+      <w:r>
+        <w:rPr>
+          <w:rStyle w:val="NormalTok"/>
+        </w:rPr>
+        <w:t xml:space="preserve"> </w:t>
+      </w:r>
+      <w:r>
+        <w:rPr>
+          <w:rStyle w:val="NormalTok"/>
+        </w:rPr>
+        <w:t xml:space="preserve"> </w:t>
+      </w:r>
+      <w:r>
+        <w:rPr>
+          <w:rStyle w:val="NormalTok"/>
+        </w:rPr>
+        <w:t xml:space="preserve"> </w:t>
+      </w:r>
+      <w:r>
+        <w:rPr>
+          <w:rStyle w:val="NormalTok"/>
+        </w:rPr>
+        <w:t xml:space="preserve"> </w:t>
+      </w:r>
+      <w:r>
+        <w:rPr>
+          <w:rStyle w:val="NormalTok"/>
+        </w:rPr>
+        <w:t xml:space="preserve"> </w:t>
+      </w:r>
+      <w:r>
+        <w:rPr>
+          <w:rStyle w:val="NormalTok"/>
+        </w:rPr>
+        <w:t xml:space="preserve"> </w:t>
+      </w:r>
+      <w:r>
+        <w:rPr>
+          <w:rStyle w:val="NormalTok"/>
+        </w:rPr>
+        <w:t xml:space="preserve"> </w:t>
+      </w:r>
+      <w:r>
+        <w:rPr>
+          <w:rStyle w:val="NormalTok"/>
+        </w:rPr>
+        <w:t xml:space="preserve"> </w:t>
+      </w:r>
+      <w:r>
+        <w:rPr>
+          <w:rStyle w:val="NormalTok"/>
+        </w:rPr>
+        <w:t xml:space="preserve"> </w:t>
+      </w:r>
+      <w:r>
+        <w:rPr>
+          <w:rStyle w:val="NormalTok"/>
+        </w:rPr>
+        <w:t xml:space="preserve"> </w:t>
+      </w:r>
+      <w:r>
+        <w:rPr>
+          <w:rStyle w:val="NormalTok"/>
+        </w:rPr>
+        <w:t xml:space="preserve"> </w:t>
+      </w:r>
+      <w:r>
+        <w:rPr>
+          <w:rStyle w:val="NormalTok"/>
+        </w:rPr>
+        <w:t xml:space="preserve"> </w:t>
+      </w:r>
+      <w:r>
+        <w:rPr>
+          <w:rStyle w:val="NormalTok"/>
+        </w:rPr>
+        <w:t xml:space="preserve"> </w:t>
+      </w:r>
+      <w:r>
+        <w:rPr>
+          <w:rStyle w:val="KeywordTok"/>
+        </w:rPr>
+        <w:t xml:space="preserve">data.frame</w:t>
+      </w:r>
+      <w:r>
+        <w:rPr>
+          <w:rStyle w:val="NormalTok"/>
+        </w:rPr>
+        <w:t xml:space="preserve">(</w:t>
+      </w:r>
+      <w:r>
+        <w:rPr>
+          <w:rStyle w:val="DataTypeTok"/>
+        </w:rPr>
+        <w:t xml:space="preserve">NAME =</w:t>
+      </w:r>
+      <w:r>
+        <w:rPr>
+          <w:rStyle w:val="NormalTok"/>
+        </w:rPr>
+        <w:t xml:space="preserve"> </w:t>
+      </w:r>
+      <w:r>
+        <w:rPr>
+          <w:rStyle w:val="NormalTok"/>
+        </w:rPr>
+        <w:t xml:space="preserve">ri_lakes[i,]$NAME, </w:t>
+      </w:r>
+      <w:r>
+        <w:rPr>
+          <w:rStyle w:val="KeywordTok"/>
+        </w:rPr>
+        <w:t xml:space="preserve">data.frame</w:t>
+      </w:r>
+      <w:r>
+        <w:rPr>
+          <w:rStyle w:val="NormalTok"/>
+        </w:rPr>
+        <w:t xml:space="preserve">(lmetric)))</w:t>
+      </w:r>
+      <w:r>
+        <w:br w:type="textWrapping"/>
+      </w:r>
+      <w:r>
+        <w:rPr>
+          <w:rStyle w:val="NormalTok"/>
+        </w:rPr>
+        <w:t xml:space="preserve">}</w:t>
       </w:r>
     </w:p>
     <w:p>
@@ -5485,10 +6389,114 @@
     </w:p>
     <w:p>
       <w:pPr>
+        <w:pStyle w:val="SourceCode"/>
+      </w:pPr>
+      <w:r>
+        <w:rPr>
+          <w:rStyle w:val="VerbatimChar"/>
+        </w:rPr>
+        <w:t xml:space="preserve">## Linking to GEOS 3.5.1, GDAL 2.1.3, proj.4 4.9.2, lwgeom 2.3.2 r15302</w:t>
+      </w:r>
+    </w:p>
+    <w:p>
+      <w:pPr>
+        <w:pStyle w:val="SourceCode"/>
+      </w:pPr>
+      <w:r>
+        <w:rPr>
+          <w:rStyle w:val="VerbatimChar"/>
+        </w:rPr>
+        <w:t xml:space="preserve">## OGR data source with driver: ESRI Shapefile </w:t>
+      </w:r>
+      <w:r>
+        <w:br w:type="textWrapping"/>
+      </w:r>
+      <w:r>
+        <w:rPr>
+          <w:rStyle w:val="VerbatimChar"/>
+        </w:rPr>
+        <w:t xml:space="preserve">## Source: ".", layer: "ri_lakes"</w:t>
+      </w:r>
+      <w:r>
+        <w:br w:type="textWrapping"/>
+      </w:r>
+      <w:r>
+        <w:rPr>
+          <w:rStyle w:val="VerbatimChar"/>
+        </w:rPr>
+        <w:t xml:space="preserve">## with 5 features</w:t>
+      </w:r>
+      <w:r>
+        <w:br w:type="textWrapping"/>
+      </w:r>
+      <w:r>
+        <w:rPr>
+          <w:rStyle w:val="VerbatimChar"/>
+        </w:rPr>
+        <w:t xml:space="preserve">## It has 2 fields</w:t>
+      </w:r>
+    </w:p>
+    <w:p>
+      <w:pPr>
+        <w:pStyle w:val="FigureWithCaption"/>
+      </w:pPr>
+      <w:r>
+        <w:drawing>
+          <wp:inline>
+            <wp:extent cx="3810000" cy="2540000"/>
+            <wp:effectExtent b="0" l="0" r="0" t="0"/>
+            <wp:docPr descr="Case study." id="1" name="Picture"/>
+            <a:graphic>
+              <a:graphicData uri="http://schemas.openxmlformats.org/drawingml/2006/picture">
+                <pic:pic>
+                  <pic:nvPicPr>
+                    <pic:cNvPr descr="lakemorpho_manuscript_files/figure-docx/casestudy_map-1.pdf" id="0" name="Picture"/>
+                    <pic:cNvPicPr>
+                      <a:picLocks noChangeArrowheads="1" noChangeAspect="1"/>
+                    </pic:cNvPicPr>
+                  </pic:nvPicPr>
+                  <pic:blipFill>
+                    <a:blip r:embed="rId36"/>
+                    <a:stretch>
+                      <a:fillRect/>
+                    </a:stretch>
+                  </pic:blipFill>
+                  <pic:spPr bwMode="auto">
+                    <a:xfrm>
+                      <a:off x="0" y="0"/>
+                      <a:ext cx="3810000" cy="2540000"/>
+                    </a:xfrm>
+                    <a:prstGeom prst="rect">
+                      <a:avLst/>
+                    </a:prstGeom>
+                    <a:noFill/>
+                    <a:ln w="9525">
+                      <a:noFill/>
+                      <a:headEnd/>
+                      <a:tailEnd/>
+                    </a:ln>
+                  </pic:spPr>
+                </pic:pic>
+              </a:graphicData>
+            </a:graphic>
+          </wp:inline>
+        </w:drawing>
+      </w:r>
+    </w:p>
+    <w:p>
+      <w:pPr>
+        <w:pStyle w:val="ImageCaption"/>
+      </w:pPr>
+      <w:r>
+        <w:t xml:space="preserve">Case study.</w:t>
+      </w:r>
+    </w:p>
+    <w:p>
+      <w:pPr>
         <w:pStyle w:val="Heading1"/>
       </w:pPr>
-      <w:bookmarkStart w:id="36" w:name="references"/>
-      <w:bookmarkEnd w:id="36"/>
+      <w:bookmarkStart w:id="37" w:name="references"/>
+      <w:bookmarkEnd w:id="37"/>
       <w:r>
         <w:t xml:space="preserve">References</w:t>
       </w:r>
@@ -5567,7 +6575,7 @@
       <w:r>
         <w:t xml:space="preserve"> </w:t>
       </w:r>
-      <w:hyperlink r:id="rId37">
+      <w:hyperlink r:id="rId38">
         <w:r>
           <w:rPr>
             <w:rStyle w:val="Hyperlink"/>
@@ -5621,7 +6629,7 @@
       <w:r>
         <w:t xml:space="preserve"> </w:t>
       </w:r>
-      <w:hyperlink r:id="rId38">
+      <w:hyperlink r:id="rId39">
         <w:r>
           <w:rPr>
             <w:rStyle w:val="Hyperlink"/>
@@ -5643,7 +6651,7 @@
       <w:r>
         <w:t xml:space="preserve"> </w:t>
       </w:r>
-      <w:hyperlink r:id="rId39">
+      <w:hyperlink r:id="rId40">
         <w:r>
           <w:rPr>
             <w:rStyle w:val="Hyperlink"/>
@@ -5665,7 +6673,7 @@
       <w:r>
         <w:t xml:space="preserve"> </w:t>
       </w:r>
-      <w:hyperlink r:id="rId40">
+      <w:hyperlink r:id="rId41">
         <w:r>
           <w:rPr>
             <w:rStyle w:val="Hyperlink"/>
@@ -5703,7 +6711,7 @@
       <w:r>
         <w:t xml:space="preserve"> </w:t>
       </w:r>
-      <w:hyperlink r:id="rId41">
+      <w:hyperlink r:id="rId42">
         <w:r>
           <w:rPr>
             <w:rStyle w:val="Hyperlink"/>
@@ -5725,7 +6733,7 @@
       <w:r>
         <w:t xml:space="preserve"> </w:t>
       </w:r>
-      <w:hyperlink r:id="rId42">
+      <w:hyperlink r:id="rId43">
         <w:r>
           <w:rPr>
             <w:rStyle w:val="Hyperlink"/>
@@ -5742,12 +6750,12 @@
         <w:pStyle w:val="Bibliography"/>
       </w:pPr>
       <w:r>
-        <w:t xml:space="preserve">21. GDAL Development Team (2012) GDAL - geospatial data abstraction library, version 1.9.2. Open Source Geospatial Foundation. Available:</w:t>
-      </w:r>
-      <w:r>
-        <w:t xml:space="preserve"> </w:t>
-      </w:r>
-      <w:hyperlink r:id="rId43">
+        <w:t xml:space="preserve">21. Team GD (2012) GDAL - geospatial data abstraction library, version 1.9.2. Open Source Geospatial Foundation. Available:</w:t>
+      </w:r>
+      <w:r>
+        <w:t xml:space="preserve"> </w:t>
+      </w:r>
+      <w:hyperlink r:id="rId44">
         <w:r>
           <w:rPr>
             <w:rStyle w:val="Hyperlink"/>
@@ -5769,7 +6777,7 @@
       <w:r>
         <w:t xml:space="preserve"> </w:t>
       </w:r>
-      <w:hyperlink r:id="rId44">
+      <w:hyperlink r:id="rId45">
         <w:r>
           <w:rPr>
             <w:rStyle w:val="Hyperlink"/>
@@ -5795,6 +6803,28 @@
       </w:pPr>
       <w:r>
         <w:t xml:space="preserve">24. LAKEWATCH F (2001) Department of fisheries and aquatic sciences, a beginner’s guide to water management-lake morphometry.</w:t>
+      </w:r>
+    </w:p>
+    <w:p>
+      <w:pPr>
+        <w:pStyle w:val="Bibliography"/>
+      </w:pPr>
+      <w:r>
+        <w:t xml:space="preserve">25. Hollister J, Tarak Shah (2017) Elevatr: Access elevation data from various apis. Available:</w:t>
+      </w:r>
+      <w:r>
+        <w:t xml:space="preserve"> </w:t>
+      </w:r>
+      <w:hyperlink r:id="rId46">
+        <w:r>
+          <w:rPr>
+            <w:rStyle w:val="Hyperlink"/>
+          </w:rPr>
+          <w:t xml:space="preserve">http://github.com/usepa/elevatr</w:t>
+        </w:r>
+      </w:hyperlink>
+      <w:r>
+        <w:t xml:space="preserve">.</w:t>
       </w:r>
     </w:p>
     <w:sectPr>
@@ -6201,7 +7231,7 @@
     </w:lvl>
   </w:abstractNum>
   <w:abstractNum w:abstractNumId="990">
-    <w:nsid w:val="49d1e034"/>
+    <w:nsid w:val="15de621f"/>
     <w:multiLevelType w:val="multilevel"/>
     <w:lvl w:ilvl="0">
       <w:numFmt w:val="bullet"/>
@@ -6282,7 +7312,7 @@
     </w:lvl>
   </w:abstractNum>
   <w:abstractNum w:abstractNumId="991">
-    <w:nsid w:val="9deec076"/>
+    <w:nsid w:val="260c1221"/>
     <w:multiLevelType w:val="multilevel"/>
     <w:lvl w:ilvl="0">
       <w:numFmt w:val="bullet"/>

</xml_diff>

<commit_message>
another render with updates in lakemaxdepth, and case study...
</commit_message>
<xml_diff>
--- a/lakemorpho_manuscript.docx
+++ b/lakemorpho_manuscript.docx
@@ -1561,7 +1561,7 @@
         <w:t xml:space="preserve"> </w:t>
       </w:r>
       <w:r>
-        <w:t xml:space="preserve">major/minor</w:t>
+        <w:t xml:space="preserve">major</w:t>
       </w:r>
       <w:r>
         <w:t xml:space="preserve"> </w:t>
@@ -1574,6 +1574,60 @@
       </w:r>
       <w:r>
         <w:t xml:space="preserve">length,</w:t>
+      </w:r>
+      <w:r>
+        <w:t xml:space="preserve"> </w:t>
+      </w:r>
+      <w:r>
+        <w:t xml:space="preserve">minor</w:t>
+      </w:r>
+      <w:r>
+        <w:t xml:space="preserve"> </w:t>
+      </w:r>
+      <w:r>
+        <w:t xml:space="preserve">axis</w:t>
+      </w:r>
+      <w:r>
+        <w:t xml:space="preserve"> </w:t>
+      </w:r>
+      <w:r>
+        <w:t xml:space="preserve">length,</w:t>
+      </w:r>
+      <w:r>
+        <w:t xml:space="preserve"> </w:t>
+      </w:r>
+      <w:r>
+        <w:t xml:space="preserve">major</w:t>
+      </w:r>
+      <w:r>
+        <w:t xml:space="preserve"> </w:t>
+      </w:r>
+      <w:r>
+        <w:t xml:space="preserve">and</w:t>
+      </w:r>
+      <w:r>
+        <w:t xml:space="preserve"> </w:t>
+      </w:r>
+      <w:r>
+        <w:t xml:space="preserve">minor</w:t>
+      </w:r>
+      <w:r>
+        <w:t xml:space="preserve"> </w:t>
+      </w:r>
+      <w:r>
+        <w:t xml:space="preserve">axis</w:t>
+      </w:r>
+      <w:r>
+        <w:t xml:space="preserve"> </w:t>
+      </w:r>
+      <w:r>
+        <w:t xml:space="preserve">length</w:t>
+      </w:r>
+      <w:r>
+        <w:t xml:space="preserve"> </w:t>
+      </w:r>
+      <w:r>
+        <w:t xml:space="preserve">ratio</w:t>
       </w:r>
       <w:r>
         <w:t xml:space="preserve"> </w:t>
@@ -4002,6 +4056,35 @@
         <w:pStyle w:val="FirstParagraph"/>
       </w:pPr>
       <w:r>
+        <w:t xml:space="preserve">It is important to note that the accuracy of these maximum depth predictions do vary across regions and often a correction factor is required. For example, Hollister</w:t>
+      </w:r>
+      <w:r>
+        <w:t xml:space="preserve"> </w:t>
+      </w:r>
+      <w:r>
+        <w:rPr>
+          <w:i/>
+        </w:rPr>
+        <w:t xml:space="preserve">et al</w:t>
+      </w:r>
+      <w:r>
+        <w:t xml:space="preserve"> </w:t>
+      </w:r>
+      <w:r>
+        <w:t xml:space="preserve">[9]</w:t>
+      </w:r>
+      <w:r>
+        <w:t xml:space="preserve"> </w:t>
+      </w:r>
+      <w:r>
+        <w:t xml:space="preserve">demonstrate that for the New England and Mid-Atlantic regions of the United States East coast, the initial predictions were larger than the true values and needed to be reduced.</w:t>
+      </w:r>
+    </w:p>
+    <w:p>
+      <w:pPr>
+        <w:pStyle w:val="BodyText"/>
+      </w:pPr>
+      <w:r>
         <w:rPr>
           <w:b/>
         </w:rPr>
@@ -5148,7 +5231,40 @@
         <w:t xml:space="preserve"> </w:t>
       </w:r>
       <w:r>
-        <w:t xml:space="preserve">is to calculate the full suite of lake metrics for multiple lakes. This use case demonstrates how to do that with a commonly encountered GIS data file, the shapefile, iterate through the lakes, calculate metrics for those lakes and include the metrics on an output shapefile.</w:t>
+        <w:t xml:space="preserve">is to calculate the full suite of lake metrics for multiple lakes. This use case demonstrates how to do that with a commonly encountered GIS data file, the shapefile, iterate through the lakes, calculate metrics for those lakes and include the metrics on an output shapefile. The data for this use case is from Rhode Island. The lakes data were downloaded from the Rhode Island Geographic Information Systems (RIGIS)</w:t>
+      </w:r>
+      <w:r>
+        <w:t xml:space="preserve">[25]</w:t>
+      </w:r>
+      <w:r>
+        <w:t xml:space="preserve"> </w:t>
+      </w:r>
+      <w:r>
+        <w:t xml:space="preserve">and the elevation data are from Amazon Web Services Terrain Tiles via the</w:t>
+      </w:r>
+      <w:r>
+        <w:t xml:space="preserve"> </w:t>
+      </w:r>
+      <w:r>
+        <w:rPr>
+          <w:rStyle w:val="VerbatimChar"/>
+        </w:rPr>
+        <w:t xml:space="preserve">elevatr</w:t>
+      </w:r>
+      <w:r>
+        <w:t xml:space="preserve"> </w:t>
+      </w:r>
+      <w:r>
+        <w:t xml:space="preserve">pacakge</w:t>
+      </w:r>
+      <w:r>
+        <w:t xml:space="preserve"> </w:t>
+      </w:r>
+      <w:r>
+        <w:t xml:space="preserve">[26]</w:t>
+      </w:r>
+      <w:r>
+        <w:t xml:space="preserve">.</w:t>
       </w:r>
     </w:p>
     <w:p>
@@ -5454,6 +5570,1575 @@
     <w:p>
       <w:pPr>
         <w:pStyle w:val="FirstParagraph"/>
+      </w:pPr>
+    </w:p>
+    <w:p>
+      <w:pPr>
+        <w:pStyle w:val="Heading2"/>
+      </w:pPr>
+      <w:bookmarkStart w:id="30" w:name="iterate-through-lakes-and-calc-metrics"/>
+      <w:bookmarkEnd w:id="30"/>
+      <w:r>
+        <w:t xml:space="preserve">Iterate through lakes and calc metrics</w:t>
+      </w:r>
+    </w:p>
+    <w:p>
+      <w:pPr>
+        <w:pStyle w:val="FirstParagraph"/>
+      </w:pPr>
+      <w:r>
+        <w:t xml:space="preserve">In R, there are many ways to iterate. For simplicity and clarity we use a</w:t>
+      </w:r>
+      <w:r>
+        <w:t xml:space="preserve"> </w:t>
+      </w:r>
+      <w:r>
+        <w:rPr>
+          <w:rStyle w:val="VerbatimChar"/>
+        </w:rPr>
+        <w:t xml:space="preserve">for()</w:t>
+      </w:r>
+      <w:r>
+        <w:t xml:space="preserve"> </w:t>
+      </w:r>
+      <w:r>
+        <w:t xml:space="preserve">loop to iterate through all lakes and calculate the full suite of lake metrics with</w:t>
+      </w:r>
+      <w:r>
+        <w:t xml:space="preserve"> </w:t>
+      </w:r>
+      <w:r>
+        <w:rPr>
+          <w:rStyle w:val="VerbatimChar"/>
+        </w:rPr>
+        <w:t xml:space="preserve">calcLakeMetrics()</w:t>
+      </w:r>
+      <w:r>
+        <w:t xml:space="preserve">. We will utilize the</w:t>
+      </w:r>
+      <w:r>
+        <w:t xml:space="preserve"> </w:t>
+      </w:r>
+      <w:r>
+        <w:rPr>
+          <w:rStyle w:val="VerbatimChar"/>
+        </w:rPr>
+        <w:t xml:space="preserve">elevatr</w:t>
+      </w:r>
+      <w:r>
+        <w:t xml:space="preserve"> </w:t>
+      </w:r>
+      <w:r>
+        <w:t xml:space="preserve">package which provides access to elevation data for various sources</w:t>
+      </w:r>
+      <w:r>
+        <w:t xml:space="preserve"> </w:t>
+      </w:r>
+      <w:r>
+        <w:t xml:space="preserve">[26]</w:t>
+      </w:r>
+      <w:r>
+        <w:t xml:space="preserve">. In this example we will use the Amazon Web Services terrain tiles. The vertical elevation data are in meters and the Rhode Island lake data are projected in Rhode Island State Plane Feet, thus we will convert the elevation data into feet.</w:t>
+      </w:r>
+    </w:p>
+    <w:p>
+      <w:pPr>
+        <w:pStyle w:val="SourceCode"/>
+      </w:pPr>
+      <w:r>
+        <w:rPr>
+          <w:rStyle w:val="KeywordTok"/>
+        </w:rPr>
+        <w:t xml:space="preserve">library</w:t>
+      </w:r>
+      <w:r>
+        <w:rPr>
+          <w:rStyle w:val="NormalTok"/>
+        </w:rPr>
+        <w:t xml:space="preserve">(elevatr)</w:t>
+      </w:r>
+      <w:r>
+        <w:br w:type="textWrapping"/>
+      </w:r>
+      <w:r>
+        <w:rPr>
+          <w:rStyle w:val="NormalTok"/>
+        </w:rPr>
+        <w:t xml:space="preserve">output &lt;-</w:t>
+      </w:r>
+      <w:r>
+        <w:rPr>
+          <w:rStyle w:val="StringTok"/>
+        </w:rPr>
+        <w:t xml:space="preserve"> </w:t>
+      </w:r>
+      <w:r>
+        <w:rPr>
+          <w:rStyle w:val="KeywordTok"/>
+        </w:rPr>
+        <w:t xml:space="preserve">data.frame</w:t>
+      </w:r>
+      <w:r>
+        <w:rPr>
+          <w:rStyle w:val="NormalTok"/>
+        </w:rPr>
+        <w:t xml:space="preserve">()</w:t>
+      </w:r>
+      <w:r>
+        <w:br w:type="textWrapping"/>
+      </w:r>
+      <w:r>
+        <w:rPr>
+          <w:rStyle w:val="NormalTok"/>
+        </w:rPr>
+        <w:t xml:space="preserve">for(i in </w:t>
+      </w:r>
+      <w:r>
+        <w:rPr>
+          <w:rStyle w:val="KeywordTok"/>
+        </w:rPr>
+        <w:t xml:space="preserve">seq_along</w:t>
+      </w:r>
+      <w:r>
+        <w:rPr>
+          <w:rStyle w:val="NormalTok"/>
+        </w:rPr>
+        <w:t xml:space="preserve">(ri_lakes)){</w:t>
+      </w:r>
+      <w:r>
+        <w:br w:type="textWrapping"/>
+      </w:r>
+      <w:r>
+        <w:rPr>
+          <w:rStyle w:val="NormalTok"/>
+        </w:rPr>
+        <w:t xml:space="preserve"> </w:t>
+      </w:r>
+      <w:r>
+        <w:rPr>
+          <w:rStyle w:val="NormalTok"/>
+        </w:rPr>
+        <w:t xml:space="preserve"> </w:t>
+      </w:r>
+      <w:r>
+        <w:rPr>
+          <w:rStyle w:val="NormalTok"/>
+        </w:rPr>
+        <w:t xml:space="preserve">dem &lt;-</w:t>
+      </w:r>
+      <w:r>
+        <w:rPr>
+          <w:rStyle w:val="StringTok"/>
+        </w:rPr>
+        <w:t xml:space="preserve"> </w:t>
+      </w:r>
+      <w:r>
+        <w:rPr>
+          <w:rStyle w:val="KeywordTok"/>
+        </w:rPr>
+        <w:t xml:space="preserve">get_elev_raster</w:t>
+      </w:r>
+      <w:r>
+        <w:rPr>
+          <w:rStyle w:val="NormalTok"/>
+        </w:rPr>
+        <w:t xml:space="preserve">(ri_lakes[i,],</w:t>
+      </w:r>
+      <w:r>
+        <w:rPr>
+          <w:rStyle w:val="DataTypeTok"/>
+        </w:rPr>
+        <w:t xml:space="preserve">z =</w:t>
+      </w:r>
+      <w:r>
+        <w:rPr>
+          <w:rStyle w:val="NormalTok"/>
+        </w:rPr>
+        <w:t xml:space="preserve"> </w:t>
+      </w:r>
+      <w:r>
+        <w:rPr>
+          <w:rStyle w:val="DecValTok"/>
+        </w:rPr>
+        <w:t xml:space="preserve">12</w:t>
+      </w:r>
+      <w:r>
+        <w:rPr>
+          <w:rStyle w:val="NormalTok"/>
+        </w:rPr>
+        <w:t xml:space="preserve">, </w:t>
+      </w:r>
+      <w:r>
+        <w:rPr>
+          <w:rStyle w:val="DataTypeTok"/>
+        </w:rPr>
+        <w:t xml:space="preserve">expand =</w:t>
+      </w:r>
+      <w:r>
+        <w:rPr>
+          <w:rStyle w:val="NormalTok"/>
+        </w:rPr>
+        <w:t xml:space="preserve"> </w:t>
+      </w:r>
+      <w:r>
+        <w:rPr>
+          <w:rStyle w:val="DecValTok"/>
+        </w:rPr>
+        <w:t xml:space="preserve">1000</w:t>
+      </w:r>
+      <w:r>
+        <w:rPr>
+          <w:rStyle w:val="NormalTok"/>
+        </w:rPr>
+        <w:t xml:space="preserve">, </w:t>
+      </w:r>
+      <w:r>
+        <w:rPr>
+          <w:rStyle w:val="DataTypeTok"/>
+        </w:rPr>
+        <w:t xml:space="preserve">src =</w:t>
+      </w:r>
+      <w:r>
+        <w:rPr>
+          <w:rStyle w:val="NormalTok"/>
+        </w:rPr>
+        <w:t xml:space="preserve"> </w:t>
+      </w:r>
+      <w:r>
+        <w:rPr>
+          <w:rStyle w:val="StringTok"/>
+        </w:rPr>
+        <w:t xml:space="preserve">"aws"</w:t>
+      </w:r>
+      <w:r>
+        <w:rPr>
+          <w:rStyle w:val="NormalTok"/>
+        </w:rPr>
+        <w:t xml:space="preserve">) *</w:t>
+      </w:r>
+      <w:r>
+        <w:rPr>
+          <w:rStyle w:val="StringTok"/>
+        </w:rPr>
+        <w:t xml:space="preserve"> </w:t>
+      </w:r>
+      <w:r>
+        <w:rPr>
+          <w:rStyle w:val="FloatTok"/>
+        </w:rPr>
+        <w:t xml:space="preserve">3.281</w:t>
+      </w:r>
+      <w:r>
+        <w:br w:type="textWrapping"/>
+      </w:r>
+      <w:r>
+        <w:rPr>
+          <w:rStyle w:val="NormalTok"/>
+        </w:rPr>
+        <w:t xml:space="preserve"> </w:t>
+      </w:r>
+      <w:r>
+        <w:rPr>
+          <w:rStyle w:val="NormalTok"/>
+        </w:rPr>
+        <w:t xml:space="preserve"> </w:t>
+      </w:r>
+      <w:r>
+        <w:rPr>
+          <w:rStyle w:val="NormalTok"/>
+        </w:rPr>
+        <w:t xml:space="preserve">lmorph &lt;-</w:t>
+      </w:r>
+      <w:r>
+        <w:rPr>
+          <w:rStyle w:val="StringTok"/>
+        </w:rPr>
+        <w:t xml:space="preserve"> </w:t>
+      </w:r>
+      <w:r>
+        <w:rPr>
+          <w:rStyle w:val="KeywordTok"/>
+        </w:rPr>
+        <w:t xml:space="preserve">lakeSurroundTopo</w:t>
+      </w:r>
+      <w:r>
+        <w:rPr>
+          <w:rStyle w:val="NormalTok"/>
+        </w:rPr>
+        <w:t xml:space="preserve">(</w:t>
+      </w:r>
+      <w:r>
+        <w:rPr>
+          <w:rStyle w:val="DataTypeTok"/>
+        </w:rPr>
+        <w:t xml:space="preserve">inLake =</w:t>
+      </w:r>
+      <w:r>
+        <w:rPr>
+          <w:rStyle w:val="NormalTok"/>
+        </w:rPr>
+        <w:t xml:space="preserve"> </w:t>
+      </w:r>
+      <w:r>
+        <w:rPr>
+          <w:rStyle w:val="NormalTok"/>
+        </w:rPr>
+        <w:t xml:space="preserve">ri_lakes[i,], </w:t>
+      </w:r>
+      <w:r>
+        <w:rPr>
+          <w:rStyle w:val="DataTypeTok"/>
+        </w:rPr>
+        <w:t xml:space="preserve">inElev =</w:t>
+      </w:r>
+      <w:r>
+        <w:rPr>
+          <w:rStyle w:val="NormalTok"/>
+        </w:rPr>
+        <w:t xml:space="preserve"> </w:t>
+      </w:r>
+      <w:r>
+        <w:rPr>
+          <w:rStyle w:val="NormalTok"/>
+        </w:rPr>
+        <w:t xml:space="preserve">dem)</w:t>
+      </w:r>
+      <w:r>
+        <w:br w:type="textWrapping"/>
+      </w:r>
+      <w:r>
+        <w:rPr>
+          <w:rStyle w:val="NormalTok"/>
+        </w:rPr>
+        <w:t xml:space="preserve"> </w:t>
+      </w:r>
+      <w:r>
+        <w:rPr>
+          <w:rStyle w:val="NormalTok"/>
+        </w:rPr>
+        <w:t xml:space="preserve"> </w:t>
+      </w:r>
+      <w:r>
+        <w:rPr>
+          <w:rStyle w:val="NormalTok"/>
+        </w:rPr>
+        <w:t xml:space="preserve">lmetric &lt;-</w:t>
+      </w:r>
+      <w:r>
+        <w:rPr>
+          <w:rStyle w:val="StringTok"/>
+        </w:rPr>
+        <w:t xml:space="preserve"> </w:t>
+      </w:r>
+      <w:r>
+        <w:rPr>
+          <w:rStyle w:val="KeywordTok"/>
+        </w:rPr>
+        <w:t xml:space="preserve">calcLakeMetrics</w:t>
+      </w:r>
+      <w:r>
+        <w:rPr>
+          <w:rStyle w:val="NormalTok"/>
+        </w:rPr>
+        <w:t xml:space="preserve">(lmorph, </w:t>
+      </w:r>
+      <w:r>
+        <w:rPr>
+          <w:rStyle w:val="DataTypeTok"/>
+        </w:rPr>
+        <w:t xml:space="preserve">bearing =</w:t>
+      </w:r>
+      <w:r>
+        <w:rPr>
+          <w:rStyle w:val="NormalTok"/>
+        </w:rPr>
+        <w:t xml:space="preserve"> </w:t>
+      </w:r>
+      <w:r>
+        <w:rPr>
+          <w:rStyle w:val="DecValTok"/>
+        </w:rPr>
+        <w:t xml:space="preserve">270</w:t>
+      </w:r>
+      <w:r>
+        <w:rPr>
+          <w:rStyle w:val="NormalTok"/>
+        </w:rPr>
+        <w:t xml:space="preserve">, </w:t>
+      </w:r>
+      <w:r>
+        <w:rPr>
+          <w:rStyle w:val="DataTypeTok"/>
+        </w:rPr>
+        <w:t xml:space="preserve">pointDens =</w:t>
+      </w:r>
+      <w:r>
+        <w:rPr>
+          <w:rStyle w:val="NormalTok"/>
+        </w:rPr>
+        <w:t xml:space="preserve"> </w:t>
+      </w:r>
+      <w:r>
+        <w:rPr>
+          <w:rStyle w:val="DecValTok"/>
+        </w:rPr>
+        <w:t xml:space="preserve">100</w:t>
+      </w:r>
+      <w:r>
+        <w:rPr>
+          <w:rStyle w:val="NormalTok"/>
+        </w:rPr>
+        <w:t xml:space="preserve">)</w:t>
+      </w:r>
+      <w:r>
+        <w:br w:type="textWrapping"/>
+      </w:r>
+      <w:r>
+        <w:rPr>
+          <w:rStyle w:val="NormalTok"/>
+        </w:rPr>
+        <w:t xml:space="preserve"> </w:t>
+      </w:r>
+      <w:r>
+        <w:rPr>
+          <w:rStyle w:val="NormalTok"/>
+        </w:rPr>
+        <w:t xml:space="preserve"> </w:t>
+      </w:r>
+      <w:r>
+        <w:rPr>
+          <w:rStyle w:val="NormalTok"/>
+        </w:rPr>
+        <w:t xml:space="preserve">output &lt;-</w:t>
+      </w:r>
+      <w:r>
+        <w:rPr>
+          <w:rStyle w:val="StringTok"/>
+        </w:rPr>
+        <w:t xml:space="preserve"> </w:t>
+      </w:r>
+      <w:r>
+        <w:rPr>
+          <w:rStyle w:val="KeywordTok"/>
+        </w:rPr>
+        <w:t xml:space="preserve">rbind</w:t>
+      </w:r>
+      <w:r>
+        <w:rPr>
+          <w:rStyle w:val="NormalTok"/>
+        </w:rPr>
+        <w:t xml:space="preserve">(output,</w:t>
+      </w:r>
+      <w:r>
+        <w:br w:type="textWrapping"/>
+      </w:r>
+      <w:r>
+        <w:rPr>
+          <w:rStyle w:val="NormalTok"/>
+        </w:rPr>
+        <w:t xml:space="preserve"> </w:t>
+      </w:r>
+      <w:r>
+        <w:rPr>
+          <w:rStyle w:val="NormalTok"/>
+        </w:rPr>
+        <w:t xml:space="preserve"> </w:t>
+      </w:r>
+      <w:r>
+        <w:rPr>
+          <w:rStyle w:val="NormalTok"/>
+        </w:rPr>
+        <w:t xml:space="preserve"> </w:t>
+      </w:r>
+      <w:r>
+        <w:rPr>
+          <w:rStyle w:val="NormalTok"/>
+        </w:rPr>
+        <w:t xml:space="preserve"> </w:t>
+      </w:r>
+      <w:r>
+        <w:rPr>
+          <w:rStyle w:val="NormalTok"/>
+        </w:rPr>
+        <w:t xml:space="preserve"> </w:t>
+      </w:r>
+      <w:r>
+        <w:rPr>
+          <w:rStyle w:val="NormalTok"/>
+        </w:rPr>
+        <w:t xml:space="preserve"> </w:t>
+      </w:r>
+      <w:r>
+        <w:rPr>
+          <w:rStyle w:val="NormalTok"/>
+        </w:rPr>
+        <w:t xml:space="preserve"> </w:t>
+      </w:r>
+      <w:r>
+        <w:rPr>
+          <w:rStyle w:val="NormalTok"/>
+        </w:rPr>
+        <w:t xml:space="preserve"> </w:t>
+      </w:r>
+      <w:r>
+        <w:rPr>
+          <w:rStyle w:val="NormalTok"/>
+        </w:rPr>
+        <w:t xml:space="preserve"> </w:t>
+      </w:r>
+      <w:r>
+        <w:rPr>
+          <w:rStyle w:val="NormalTok"/>
+        </w:rPr>
+        <w:t xml:space="preserve"> </w:t>
+      </w:r>
+      <w:r>
+        <w:rPr>
+          <w:rStyle w:val="NormalTok"/>
+        </w:rPr>
+        <w:t xml:space="preserve"> </w:t>
+      </w:r>
+      <w:r>
+        <w:rPr>
+          <w:rStyle w:val="NormalTok"/>
+        </w:rPr>
+        <w:t xml:space="preserve"> </w:t>
+      </w:r>
+      <w:r>
+        <w:rPr>
+          <w:rStyle w:val="NormalTok"/>
+        </w:rPr>
+        <w:t xml:space="preserve"> </w:t>
+      </w:r>
+      <w:r>
+        <w:rPr>
+          <w:rStyle w:val="NormalTok"/>
+        </w:rPr>
+        <w:t xml:space="preserve"> </w:t>
+      </w:r>
+      <w:r>
+        <w:rPr>
+          <w:rStyle w:val="NormalTok"/>
+        </w:rPr>
+        <w:t xml:space="preserve"> </w:t>
+      </w:r>
+      <w:r>
+        <w:rPr>
+          <w:rStyle w:val="NormalTok"/>
+        </w:rPr>
+        <w:t xml:space="preserve"> </w:t>
+      </w:r>
+      <w:r>
+        <w:rPr>
+          <w:rStyle w:val="NormalTok"/>
+        </w:rPr>
+        <w:t xml:space="preserve"> </w:t>
+      </w:r>
+      <w:r>
+        <w:rPr>
+          <w:rStyle w:val="NormalTok"/>
+        </w:rPr>
+        <w:t xml:space="preserve"> </w:t>
+      </w:r>
+      <w:r>
+        <w:rPr>
+          <w:rStyle w:val="KeywordTok"/>
+        </w:rPr>
+        <w:t xml:space="preserve">data.frame</w:t>
+      </w:r>
+      <w:r>
+        <w:rPr>
+          <w:rStyle w:val="NormalTok"/>
+        </w:rPr>
+        <w:t xml:space="preserve">(</w:t>
+      </w:r>
+      <w:r>
+        <w:rPr>
+          <w:rStyle w:val="DataTypeTok"/>
+        </w:rPr>
+        <w:t xml:space="preserve">NAME =</w:t>
+      </w:r>
+      <w:r>
+        <w:rPr>
+          <w:rStyle w:val="NormalTok"/>
+        </w:rPr>
+        <w:t xml:space="preserve"> </w:t>
+      </w:r>
+      <w:r>
+        <w:rPr>
+          <w:rStyle w:val="NormalTok"/>
+        </w:rPr>
+        <w:t xml:space="preserve">ri_lakes[i,]$NAME,</w:t>
+      </w:r>
+      <w:r>
+        <w:br w:type="textWrapping"/>
+      </w:r>
+      <w:r>
+        <w:rPr>
+          <w:rStyle w:val="NormalTok"/>
+        </w:rPr>
+        <w:t xml:space="preserve"> </w:t>
+      </w:r>
+      <w:r>
+        <w:rPr>
+          <w:rStyle w:val="NormalTok"/>
+        </w:rPr>
+        <w:t xml:space="preserve"> </w:t>
+      </w:r>
+      <w:r>
+        <w:rPr>
+          <w:rStyle w:val="NormalTok"/>
+        </w:rPr>
+        <w:t xml:space="preserve"> </w:t>
+      </w:r>
+      <w:r>
+        <w:rPr>
+          <w:rStyle w:val="NormalTok"/>
+        </w:rPr>
+        <w:t xml:space="preserve"> </w:t>
+      </w:r>
+      <w:r>
+        <w:rPr>
+          <w:rStyle w:val="NormalTok"/>
+        </w:rPr>
+        <w:t xml:space="preserve"> </w:t>
+      </w:r>
+      <w:r>
+        <w:rPr>
+          <w:rStyle w:val="NormalTok"/>
+        </w:rPr>
+        <w:t xml:space="preserve"> </w:t>
+      </w:r>
+      <w:r>
+        <w:rPr>
+          <w:rStyle w:val="NormalTok"/>
+        </w:rPr>
+        <w:t xml:space="preserve"> </w:t>
+      </w:r>
+      <w:r>
+        <w:rPr>
+          <w:rStyle w:val="NormalTok"/>
+        </w:rPr>
+        <w:t xml:space="preserve"> </w:t>
+      </w:r>
+      <w:r>
+        <w:rPr>
+          <w:rStyle w:val="NormalTok"/>
+        </w:rPr>
+        <w:t xml:space="preserve"> </w:t>
+      </w:r>
+      <w:r>
+        <w:rPr>
+          <w:rStyle w:val="NormalTok"/>
+        </w:rPr>
+        <w:t xml:space="preserve"> </w:t>
+      </w:r>
+      <w:r>
+        <w:rPr>
+          <w:rStyle w:val="NormalTok"/>
+        </w:rPr>
+        <w:t xml:space="preserve"> </w:t>
+      </w:r>
+      <w:r>
+        <w:rPr>
+          <w:rStyle w:val="NormalTok"/>
+        </w:rPr>
+        <w:t xml:space="preserve"> </w:t>
+      </w:r>
+      <w:r>
+        <w:rPr>
+          <w:rStyle w:val="NormalTok"/>
+        </w:rPr>
+        <w:t xml:space="preserve"> </w:t>
+      </w:r>
+      <w:r>
+        <w:rPr>
+          <w:rStyle w:val="NormalTok"/>
+        </w:rPr>
+        <w:t xml:space="preserve"> </w:t>
+      </w:r>
+      <w:r>
+        <w:rPr>
+          <w:rStyle w:val="NormalTok"/>
+        </w:rPr>
+        <w:t xml:space="preserve"> </w:t>
+      </w:r>
+      <w:r>
+        <w:rPr>
+          <w:rStyle w:val="NormalTok"/>
+        </w:rPr>
+        <w:t xml:space="preserve"> </w:t>
+      </w:r>
+      <w:r>
+        <w:rPr>
+          <w:rStyle w:val="NormalTok"/>
+        </w:rPr>
+        <w:t xml:space="preserve"> </w:t>
+      </w:r>
+      <w:r>
+        <w:rPr>
+          <w:rStyle w:val="NormalTok"/>
+        </w:rPr>
+        <w:t xml:space="preserve"> </w:t>
+      </w:r>
+      <w:r>
+        <w:rPr>
+          <w:rStyle w:val="NormalTok"/>
+        </w:rPr>
+        <w:t xml:space="preserve"> </w:t>
+      </w:r>
+      <w:r>
+        <w:rPr>
+          <w:rStyle w:val="NormalTok"/>
+        </w:rPr>
+        <w:t xml:space="preserve"> </w:t>
+      </w:r>
+      <w:r>
+        <w:rPr>
+          <w:rStyle w:val="NormalTok"/>
+        </w:rPr>
+        <w:t xml:space="preserve"> </w:t>
+      </w:r>
+      <w:r>
+        <w:rPr>
+          <w:rStyle w:val="NormalTok"/>
+        </w:rPr>
+        <w:t xml:space="preserve"> </w:t>
+      </w:r>
+      <w:r>
+        <w:rPr>
+          <w:rStyle w:val="NormalTok"/>
+        </w:rPr>
+        <w:t xml:space="preserve"> </w:t>
+      </w:r>
+      <w:r>
+        <w:rPr>
+          <w:rStyle w:val="NormalTok"/>
+        </w:rPr>
+        <w:t xml:space="preserve"> </w:t>
+      </w:r>
+      <w:r>
+        <w:rPr>
+          <w:rStyle w:val="NormalTok"/>
+        </w:rPr>
+        <w:t xml:space="preserve"> </w:t>
+      </w:r>
+      <w:r>
+        <w:rPr>
+          <w:rStyle w:val="NormalTok"/>
+        </w:rPr>
+        <w:t xml:space="preserve"> </w:t>
+      </w:r>
+      <w:r>
+        <w:rPr>
+          <w:rStyle w:val="NormalTok"/>
+        </w:rPr>
+        <w:t xml:space="preserve"> </w:t>
+      </w:r>
+      <w:r>
+        <w:rPr>
+          <w:rStyle w:val="NormalTok"/>
+        </w:rPr>
+        <w:t xml:space="preserve"> </w:t>
+      </w:r>
+      <w:r>
+        <w:rPr>
+          <w:rStyle w:val="NormalTok"/>
+        </w:rPr>
+        <w:t xml:space="preserve"> </w:t>
+      </w:r>
+      <w:r>
+        <w:rPr>
+          <w:rStyle w:val="KeywordTok"/>
+        </w:rPr>
+        <w:t xml:space="preserve">data.frame</w:t>
+      </w:r>
+      <w:r>
+        <w:rPr>
+          <w:rStyle w:val="NormalTok"/>
+        </w:rPr>
+        <w:t xml:space="preserve">(lmetric)))</w:t>
+      </w:r>
+      <w:r>
+        <w:br w:type="textWrapping"/>
+      </w:r>
+      <w:r>
+        <w:rPr>
+          <w:rStyle w:val="NormalTok"/>
+        </w:rPr>
+        <w:t xml:space="preserve">}</w:t>
+      </w:r>
+    </w:p>
+    <w:p>
+      <w:pPr>
+        <w:pStyle w:val="FirstParagraph"/>
+      </w:pPr>
+      <w:r>
+        <w:t xml:space="preserve">We can now merge the morphometry metrics back to the lake polygons.</w:t>
+      </w:r>
+    </w:p>
+    <w:p>
+      <w:pPr>
+        <w:pStyle w:val="SourceCode"/>
+      </w:pPr>
+      <w:r>
+        <w:rPr>
+          <w:rStyle w:val="NormalTok"/>
+        </w:rPr>
+        <w:t xml:space="preserve">ri_lakes_m &lt;-</w:t>
+      </w:r>
+      <w:r>
+        <w:rPr>
+          <w:rStyle w:val="StringTok"/>
+        </w:rPr>
+        <w:t xml:space="preserve"> </w:t>
+      </w:r>
+      <w:r>
+        <w:rPr>
+          <w:rStyle w:val="KeywordTok"/>
+        </w:rPr>
+        <w:t xml:space="preserve">merge</w:t>
+      </w:r>
+      <w:r>
+        <w:rPr>
+          <w:rStyle w:val="NormalTok"/>
+        </w:rPr>
+        <w:t xml:space="preserve">(ri_lakes,output,</w:t>
+      </w:r>
+      <w:r>
+        <w:rPr>
+          <w:rStyle w:val="DataTypeTok"/>
+        </w:rPr>
+        <w:t xml:space="preserve">by=</w:t>
+      </w:r>
+      <w:r>
+        <w:rPr>
+          <w:rStyle w:val="StringTok"/>
+        </w:rPr>
+        <w:t xml:space="preserve">"NAME"</w:t>
+      </w:r>
+      <w:r>
+        <w:rPr>
+          <w:rStyle w:val="NormalTok"/>
+        </w:rPr>
+        <w:t xml:space="preserve">)</w:t>
+      </w:r>
+      <w:r>
+        <w:br w:type="textWrapping"/>
+      </w:r>
+      <w:r>
+        <w:rPr>
+          <w:rStyle w:val="NormalTok"/>
+        </w:rPr>
+        <w:t xml:space="preserve">dplyr::</w:t>
+      </w:r>
+      <w:r>
+        <w:rPr>
+          <w:rStyle w:val="KeywordTok"/>
+        </w:rPr>
+        <w:t xml:space="preserve">tbl_df</w:t>
+      </w:r>
+      <w:r>
+        <w:rPr>
+          <w:rStyle w:val="NormalTok"/>
+        </w:rPr>
+        <w:t xml:space="preserve">(ri_lakes_m)</w:t>
+      </w:r>
+    </w:p>
+    <w:p>
+      <w:pPr>
+        <w:pStyle w:val="SourceCode"/>
+      </w:pPr>
+      <w:r>
+        <w:rPr>
+          <w:rStyle w:val="VerbatimChar"/>
+        </w:rPr>
+        <w:t xml:space="preserve">## # A tibble: 5 × 12</w:t>
+      </w:r>
+      <w:r>
+        <w:br w:type="textWrapping"/>
+      </w:r>
+      <w:r>
+        <w:rPr>
+          <w:rStyle w:val="VerbatimChar"/>
+        </w:rPr>
+        <w:t xml:space="preserve">##                NAME   Acres surfaceArea shorelineLength</w:t>
+      </w:r>
+      <w:r>
+        <w:br w:type="textWrapping"/>
+      </w:r>
+      <w:r>
+        <w:rPr>
+          <w:rStyle w:val="VerbatimChar"/>
+        </w:rPr>
+        <w:t xml:space="preserve">## *            &lt;fctr&gt;   &lt;dbl&gt;       &lt;dbl&gt;           &lt;dbl&gt;</w:t>
+      </w:r>
+      <w:r>
+        <w:br w:type="textWrapping"/>
+      </w:r>
+      <w:r>
+        <w:rPr>
+          <w:rStyle w:val="VerbatimChar"/>
+        </w:rPr>
+        <w:t xml:space="preserve">## 1       Indian Lake  268.55    11698076        18857.94</w:t>
+      </w:r>
+      <w:r>
+        <w:br w:type="textWrapping"/>
+      </w:r>
+      <w:r>
+        <w:rPr>
+          <w:rStyle w:val="VerbatimChar"/>
+        </w:rPr>
+        <w:t xml:space="preserve">## 2       Yawgoo Pond  144.37     6288693        10562.24</w:t>
+      </w:r>
+      <w:r>
+        <w:br w:type="textWrapping"/>
+      </w:r>
+      <w:r>
+        <w:rPr>
+          <w:rStyle w:val="VerbatimChar"/>
+        </w:rPr>
+        <w:t xml:space="preserve">## 3       Worden Pond 1098.64    47856596        34494.32</w:t>
+      </w:r>
+      <w:r>
+        <w:br w:type="textWrapping"/>
+      </w:r>
+      <w:r>
+        <w:rPr>
+          <w:rStyle w:val="VerbatimChar"/>
+        </w:rPr>
+        <w:t xml:space="preserve">## 4       Larkin Pond   43.85     1910010         5989.30</w:t>
+      </w:r>
+      <w:r>
+        <w:br w:type="textWrapping"/>
+      </w:r>
+      <w:r>
+        <w:rPr>
+          <w:rStyle w:val="VerbatimChar"/>
+        </w:rPr>
+        <w:t xml:space="preserve">## 5 Hundred Acre Pond   87.64     3817524        15278.75</w:t>
+      </w:r>
+      <w:r>
+        <w:br w:type="textWrapping"/>
+      </w:r>
+      <w:r>
+        <w:rPr>
+          <w:rStyle w:val="VerbatimChar"/>
+        </w:rPr>
+        <w:t xml:space="preserve">## # ... with 8 more variables: shorelineDevelopment &lt;dbl&gt;, maxDepth &lt;dbl&gt;,</w:t>
+      </w:r>
+      <w:r>
+        <w:br w:type="textWrapping"/>
+      </w:r>
+      <w:r>
+        <w:rPr>
+          <w:rStyle w:val="VerbatimChar"/>
+        </w:rPr>
+        <w:t xml:space="preserve">## #   volume &lt;dbl&gt;, meanDepth &lt;dbl&gt;, maxLength &lt;dbl&gt;, maxWidth &lt;dbl&gt;,</w:t>
+      </w:r>
+      <w:r>
+        <w:br w:type="textWrapping"/>
+      </w:r>
+      <w:r>
+        <w:rPr>
+          <w:rStyle w:val="VerbatimChar"/>
+        </w:rPr>
+        <w:t xml:space="preserve">## #   meanWidth &lt;dbl&gt;, fetch &lt;dbl&gt;</w:t>
+      </w:r>
+    </w:p>
+    <w:p>
+      <w:pPr>
+        <w:pStyle w:val="Heading1"/>
+      </w:pPr>
+      <w:bookmarkStart w:id="31" w:name="conclusions"/>
+      <w:bookmarkEnd w:id="31"/>
+      <w:r>
+        <w:t xml:space="preserve">Conclusions</w:t>
+      </w:r>
+    </w:p>
+    <w:p>
+      <w:pPr>
+        <w:pStyle w:val="FirstParagraph"/>
+      </w:pPr>
+      <w:r>
+        <w:t xml:space="preserve">The</w:t>
+      </w:r>
+      <w:r>
+        <w:t xml:space="preserve"> </w:t>
+      </w:r>
+      <w:r>
+        <w:rPr>
+          <w:rStyle w:val="VerbatimChar"/>
+        </w:rPr>
+        <w:t xml:space="preserve">lakemorpho</w:t>
+      </w:r>
+      <w:r>
+        <w:t xml:space="preserve"> </w:t>
+      </w:r>
+      <w:r>
+        <w:t xml:space="preserve">package provides functions to calculate common lake morphometry metrics in R. For those conducting lake analyses in R this allows for streamlined analysis workflows. Also,</w:t>
+      </w:r>
+      <w:r>
+        <w:t xml:space="preserve"> </w:t>
+      </w:r>
+      <w:r>
+        <w:rPr>
+          <w:rStyle w:val="VerbatimChar"/>
+        </w:rPr>
+        <w:t xml:space="preserve">lakemorpho</w:t>
+      </w:r>
+      <w:r>
+        <w:t xml:space="preserve"> </w:t>
+      </w:r>
+      <w:r>
+        <w:t xml:space="preserve">provides a foundation for additional metrics. For instance, it might be possible to combine hydrology methods for estimating stream flow into and out of lakes with lake volume and add a function for calculating residence time.</w:t>
+      </w:r>
+    </w:p>
+    <w:p>
+      <w:pPr>
+        <w:pStyle w:val="BodyText"/>
+      </w:pPr>
+      <w:r>
+        <w:t xml:space="preserve">Beyond adding additional metrics, more fundamental reengineering of the package may also be useful. For instance,</w:t>
+      </w:r>
+      <w:r>
+        <w:t xml:space="preserve"> </w:t>
+      </w:r>
+      <w:r>
+        <w:rPr>
+          <w:rStyle w:val="VerbatimChar"/>
+        </w:rPr>
+        <w:t xml:space="preserve">lakemorpho</w:t>
+      </w:r>
+      <w:r>
+        <w:t xml:space="preserve"> </w:t>
+      </w:r>
+      <w:r>
+        <w:t xml:space="preserve">currently is built on top of the current spatial data standard for R,</w:t>
+      </w:r>
+      <w:r>
+        <w:t xml:space="preserve"> </w:t>
+      </w:r>
+      <w:r>
+        <w:rPr>
+          <w:rStyle w:val="VerbatimChar"/>
+        </w:rPr>
+        <w:t xml:space="preserve">sp</w:t>
+      </w:r>
+      <w:r>
+        <w:t xml:space="preserve">. This allows a clean interface with many existing tools; however, it is likely that</w:t>
+      </w:r>
+      <w:r>
+        <w:t xml:space="preserve"> </w:t>
+      </w:r>
+      <w:r>
+        <w:rPr>
+          <w:rStyle w:val="VerbatimChar"/>
+        </w:rPr>
+        <w:t xml:space="preserve">sp</w:t>
+      </w:r>
+      <w:r>
+        <w:t xml:space="preserve"> </w:t>
+      </w:r>
+      <w:r>
+        <w:t xml:space="preserve">will be replaced in the next several years by the</w:t>
+      </w:r>
+      <w:r>
+        <w:t xml:space="preserve"> </w:t>
+      </w:r>
+      <w:r>
+        <w:rPr>
+          <w:rStyle w:val="VerbatimChar"/>
+        </w:rPr>
+        <w:t xml:space="preserve">sf</w:t>
+      </w:r>
+      <w:r>
+        <w:t xml:space="preserve"> </w:t>
+      </w:r>
+      <w:r>
+        <w:t xml:space="preserve">package</w:t>
+      </w:r>
+      <w:r>
+        <w:t xml:space="preserve"> </w:t>
+      </w:r>
+      <w:r>
+        <w:t xml:space="preserve">[18,27]</w:t>
+      </w:r>
+      <w:r>
+        <w:t xml:space="preserve">. Future versions of</w:t>
+      </w:r>
+      <w:r>
+        <w:t xml:space="preserve"> </w:t>
+      </w:r>
+      <w:r>
+        <w:rPr>
+          <w:rStyle w:val="VerbatimChar"/>
+        </w:rPr>
+        <w:t xml:space="preserve">lakemorpho</w:t>
+      </w:r>
+      <w:r>
+        <w:t xml:space="preserve"> </w:t>
+      </w:r>
+      <w:r>
+        <w:t xml:space="preserve">might benefit from using the</w:t>
+      </w:r>
+      <w:r>
+        <w:t xml:space="preserve"> </w:t>
+      </w:r>
+      <w:r>
+        <w:rPr>
+          <w:rStyle w:val="VerbatimChar"/>
+        </w:rPr>
+        <w:t xml:space="preserve">sf</w:t>
+      </w:r>
+      <w:r>
+        <w:t xml:space="preserve"> </w:t>
+      </w:r>
+      <w:r>
+        <w:t xml:space="preserve">toolchain and the "tidy data" framework (Need a tidy data citation).</w:t>
+      </w:r>
+    </w:p>
+    <w:p>
+      <w:pPr>
+        <w:pStyle w:val="BodyText"/>
+      </w:pPr>
+      <w:r>
+        <w:t xml:space="preserve">In summary,</w:t>
+      </w:r>
+      <w:r>
+        <w:t xml:space="preserve"> </w:t>
+      </w:r>
+      <w:r>
+        <w:rPr>
+          <w:rStyle w:val="VerbatimChar"/>
+        </w:rPr>
+        <w:t xml:space="preserve">lakemorpho</w:t>
+      </w:r>
+      <w:r>
+        <w:t xml:space="preserve"> </w:t>
+      </w:r>
+      <w:r>
+        <w:t xml:space="preserve">provides limnologists and aquatic ecologists a consistent framework in R for calculating a suite of the most common lake morphometry metrics. This paper outlines the currently available functions and provides an example through a typical use case of calculating many metrics for several lakes.</w:t>
+      </w:r>
+    </w:p>
+    <w:p>
+      <w:pPr>
+        <w:pStyle w:val="Heading1"/>
+      </w:pPr>
+      <w:bookmarkStart w:id="32" w:name="software-availability"/>
+      <w:bookmarkEnd w:id="32"/>
+      <w:r>
+        <w:t xml:space="preserve">Software Availability</w:t>
+      </w:r>
+    </w:p>
+    <w:p>
+      <w:pPr>
+        <w:pStyle w:val="FirstParagraph"/>
+      </w:pPr>
+      <w:r>
+        <w:t xml:space="preserve">The</w:t>
+      </w:r>
+      <w:r>
+        <w:t xml:space="preserve"> </w:t>
+      </w:r>
+      <w:r>
+        <w:rPr>
+          <w:rStyle w:val="VerbatimChar"/>
+        </w:rPr>
+        <w:t xml:space="preserve">lakemorpho</w:t>
+      </w:r>
+      <w:r>
+        <w:t xml:space="preserve"> </w:t>
+      </w:r>
+      <w:r>
+        <w:t xml:space="preserve">version 1.1.0 package is currently available directly from the Comprehensive R Archive Network (CRAN) and may simply be installed and loaded in R via:</w:t>
+      </w:r>
+    </w:p>
+    <w:p>
+      <w:pPr>
+        <w:pStyle w:val="SourceCode"/>
+      </w:pPr>
+      <w:r>
+        <w:rPr>
+          <w:rStyle w:val="KeywordTok"/>
+        </w:rPr>
+        <w:t xml:space="preserve">install.packages</w:t>
+      </w:r>
+      <w:r>
+        <w:rPr>
+          <w:rStyle w:val="NormalTok"/>
+        </w:rPr>
+        <w:t xml:space="preserve">(</w:t>
+      </w:r>
+      <w:r>
+        <w:rPr>
+          <w:rStyle w:val="StringTok"/>
+        </w:rPr>
+        <w:t xml:space="preserve">'lakemorpho'</w:t>
+      </w:r>
+      <w:r>
+        <w:rPr>
+          <w:rStyle w:val="NormalTok"/>
+        </w:rPr>
+        <w:t xml:space="preserve">)</w:t>
+      </w:r>
+      <w:r>
+        <w:br w:type="textWrapping"/>
+      </w:r>
+      <w:r>
+        <w:rPr>
+          <w:rStyle w:val="KeywordTok"/>
+        </w:rPr>
+        <w:t xml:space="preserve">library</w:t>
+      </w:r>
+      <w:r>
+        <w:rPr>
+          <w:rStyle w:val="NormalTok"/>
+        </w:rPr>
+        <w:t xml:space="preserve">(</w:t>
+      </w:r>
+      <w:r>
+        <w:rPr>
+          <w:rStyle w:val="StringTok"/>
+        </w:rPr>
+        <w:t xml:space="preserve">'lakemorpho'</w:t>
+      </w:r>
+      <w:r>
+        <w:rPr>
+          <w:rStyle w:val="NormalTok"/>
+        </w:rPr>
+        <w:t xml:space="preserve">)</w:t>
+      </w:r>
+    </w:p>
+    <w:p>
+      <w:pPr>
+        <w:pStyle w:val="FirstParagraph"/>
+      </w:pPr>
+      <w:r>
+        <w:t xml:space="preserve">To access the help pages (including a version of this manuscript) use.</w:t>
+      </w:r>
+    </w:p>
+    <w:p>
+      <w:pPr>
+        <w:pStyle w:val="SourceCode"/>
+      </w:pPr>
+      <w:r>
+        <w:rPr>
+          <w:rStyle w:val="KeywordTok"/>
+        </w:rPr>
+        <w:t xml:space="preserve">help</w:t>
+      </w:r>
+      <w:r>
+        <w:rPr>
+          <w:rStyle w:val="NormalTok"/>
+        </w:rPr>
+        <w:t xml:space="preserve">(</w:t>
+      </w:r>
+      <w:r>
+        <w:rPr>
+          <w:rStyle w:val="DataTypeTok"/>
+        </w:rPr>
+        <w:t xml:space="preserve">package=</w:t>
+      </w:r>
+      <w:r>
+        <w:rPr>
+          <w:rStyle w:val="StringTok"/>
+        </w:rPr>
+        <w:t xml:space="preserve">'lakemorpho'</w:t>
+      </w:r>
+      <w:r>
+        <w:rPr>
+          <w:rStyle w:val="NormalTok"/>
+        </w:rPr>
+        <w:t xml:space="preserve">)</w:t>
+      </w:r>
+    </w:p>
+    <w:p>
+      <w:pPr>
+        <w:pStyle w:val="FirstParagraph"/>
+      </w:pPr>
+      <w:r>
+        <w:t xml:space="preserve">There are tentative plans to continue developing new functions for</w:t>
+      </w:r>
+      <w:r>
+        <w:t xml:space="preserve"> </w:t>
+      </w:r>
+      <w:r>
+        <w:rPr>
+          <w:rStyle w:val="VerbatimChar"/>
+        </w:rPr>
+        <w:t xml:space="preserve">lakemorpho</w:t>
+      </w:r>
+      <w:r>
+        <w:t xml:space="preserve"> </w:t>
+      </w:r>
+      <w:r>
+        <w:t xml:space="preserve">and these new features will be available first through the development version on GitHub at</w:t>
+      </w:r>
+      <w:r>
+        <w:t xml:space="preserve"> </w:t>
+      </w:r>
+      <w:hyperlink r:id="rId33">
+        <w:r>
+          <w:rPr>
+            <w:rStyle w:val="Hyperlink"/>
+          </w:rPr>
+          <w:t xml:space="preserve">http://github.com/usepa/lakemorpho</w:t>
+        </w:r>
+      </w:hyperlink>
+      <w:r>
+        <w:t xml:space="preserve">. To install and load the development version requires use of the</w:t>
+      </w:r>
+      <w:r>
+        <w:t xml:space="preserve"> </w:t>
+      </w:r>
+      <w:r>
+        <w:rPr>
+          <w:rStyle w:val="VerbatimChar"/>
+        </w:rPr>
+        <w:t xml:space="preserve">devtools</w:t>
+      </w:r>
+      <w:r>
+        <w:t xml:space="preserve"> </w:t>
+      </w:r>
+      <w:r>
+        <w:t xml:space="preserve">package. This may be done with:</w:t>
+      </w:r>
+    </w:p>
+    <w:p>
+      <w:pPr>
+        <w:pStyle w:val="SourceCode"/>
+      </w:pPr>
+      <w:r>
+        <w:rPr>
+          <w:rStyle w:val="KeywordTok"/>
+        </w:rPr>
+        <w:t xml:space="preserve">install.packages</w:t>
+      </w:r>
+      <w:r>
+        <w:rPr>
+          <w:rStyle w:val="NormalTok"/>
+        </w:rPr>
+        <w:t xml:space="preserve">(</w:t>
+      </w:r>
+      <w:r>
+        <w:rPr>
+          <w:rStyle w:val="StringTok"/>
+        </w:rPr>
+        <w:t xml:space="preserve">'devtools'</w:t>
+      </w:r>
+      <w:r>
+        <w:rPr>
+          <w:rStyle w:val="NormalTok"/>
+        </w:rPr>
+        <w:t xml:space="preserve">)</w:t>
+      </w:r>
+      <w:r>
+        <w:br w:type="textWrapping"/>
+      </w:r>
+      <w:r>
+        <w:rPr>
+          <w:rStyle w:val="KeywordTok"/>
+        </w:rPr>
+        <w:t xml:space="preserve">library</w:t>
+      </w:r>
+      <w:r>
+        <w:rPr>
+          <w:rStyle w:val="NormalTok"/>
+        </w:rPr>
+        <w:t xml:space="preserve">(</w:t>
+      </w:r>
+      <w:r>
+        <w:rPr>
+          <w:rStyle w:val="StringTok"/>
+        </w:rPr>
+        <w:t xml:space="preserve">'devtools'</w:t>
+      </w:r>
+      <w:r>
+        <w:rPr>
+          <w:rStyle w:val="NormalTok"/>
+        </w:rPr>
+        <w:t xml:space="preserve">)</w:t>
+      </w:r>
+      <w:r>
+        <w:br w:type="textWrapping"/>
+      </w:r>
+      <w:r>
+        <w:rPr>
+          <w:rStyle w:val="KeywordTok"/>
+        </w:rPr>
+        <w:t xml:space="preserve">install_github</w:t>
+      </w:r>
+      <w:r>
+        <w:rPr>
+          <w:rStyle w:val="NormalTok"/>
+        </w:rPr>
+        <w:t xml:space="preserve">(</w:t>
+      </w:r>
+      <w:r>
+        <w:rPr>
+          <w:rStyle w:val="StringTok"/>
+        </w:rPr>
+        <w:t xml:space="preserve">'USEPA/lakemorpho'</w:t>
+      </w:r>
+      <w:r>
+        <w:rPr>
+          <w:rStyle w:val="NormalTok"/>
+        </w:rPr>
+        <w:t xml:space="preserve">)</w:t>
+      </w:r>
+      <w:r>
+        <w:br w:type="textWrapping"/>
+      </w:r>
+      <w:r>
+        <w:rPr>
+          <w:rStyle w:val="KeywordTok"/>
+        </w:rPr>
+        <w:t xml:space="preserve">library</w:t>
+      </w:r>
+      <w:r>
+        <w:rPr>
+          <w:rStyle w:val="NormalTok"/>
+        </w:rPr>
+        <w:t xml:space="preserve">(lakemorpho)</w:t>
+      </w:r>
+    </w:p>
+    <w:p>
+      <w:pPr>
+        <w:pStyle w:val="Heading1"/>
+      </w:pPr>
+      <w:bookmarkStart w:id="34" w:name="figures"/>
+      <w:bookmarkEnd w:id="34"/>
+      <w:r>
+        <w:t xml:space="preserve">Figures</w:t>
+      </w:r>
+    </w:p>
+    <w:p>
+      <w:pPr>
+        <w:pStyle w:val="SourceCode"/>
+      </w:pPr>
+      <w:r>
+        <w:rPr>
+          <w:rStyle w:val="VerbatimChar"/>
+        </w:rPr>
+        <w:t xml:space="preserve">## Linking to GEOS 3.5.0, GDAL 2.1.0, proj.4 4.9.2, lwgeom 2.2.1 r14555</w:t>
+      </w:r>
+    </w:p>
+    <w:p>
+      <w:pPr>
+        <w:pStyle w:val="SourceCode"/>
+      </w:pPr>
+      <w:r>
+        <w:rPr>
+          <w:rStyle w:val="VerbatimChar"/>
+        </w:rPr>
+        <w:t xml:space="preserve">## OGR data source with driver: ESRI Shapefile </w:t>
+      </w:r>
+      <w:r>
+        <w:br w:type="textWrapping"/>
+      </w:r>
+      <w:r>
+        <w:rPr>
+          <w:rStyle w:val="VerbatimChar"/>
+        </w:rPr>
+        <w:t xml:space="preserve">## Source: ".", layer: "ri_lakes"</w:t>
+      </w:r>
+      <w:r>
+        <w:br w:type="textWrapping"/>
+      </w:r>
+      <w:r>
+        <w:rPr>
+          <w:rStyle w:val="VerbatimChar"/>
+        </w:rPr>
+        <w:t xml:space="preserve">## with 5 features</w:t>
+      </w:r>
+      <w:r>
+        <w:br w:type="textWrapping"/>
+      </w:r>
+      <w:r>
+        <w:rPr>
+          <w:rStyle w:val="VerbatimChar"/>
+        </w:rPr>
+        <w:t xml:space="preserve">## It has 2 fields</w:t>
+      </w:r>
+    </w:p>
+    <w:p>
+      <w:pPr>
+        <w:pStyle w:val="SourceCode"/>
+      </w:pPr>
+      <w:r>
+        <w:rPr>
+          <w:rStyle w:val="VerbatimChar"/>
+        </w:rPr>
+        <w:t xml:space="preserve">## Reading layer `state97b' from data source `/var/host/media/removable/SD Card/projects/lakemorpho_manuscript/shp/state97b.shp' using driver `ESRI Shapefile'</w:t>
+      </w:r>
+      <w:r>
+        <w:br w:type="textWrapping"/>
+      </w:r>
+      <w:r>
+        <w:rPr>
+          <w:rStyle w:val="VerbatimChar"/>
+        </w:rPr>
+        <w:t xml:space="preserve">## converted into: POLYGON</w:t>
+      </w:r>
+      <w:r>
+        <w:br w:type="textWrapping"/>
+      </w:r>
+      <w:r>
+        <w:rPr>
+          <w:rStyle w:val="VerbatimChar"/>
+        </w:rPr>
+        <w:t xml:space="preserve">## Simple feature collection with 354 features and 1 field</w:t>
+      </w:r>
+      <w:r>
+        <w:br w:type="textWrapping"/>
+      </w:r>
+      <w:r>
+        <w:rPr>
+          <w:rStyle w:val="VerbatimChar"/>
+        </w:rPr>
+        <w:t xml:space="preserve">## geometry type:  POLYGON</w:t>
+      </w:r>
+      <w:r>
+        <w:br w:type="textWrapping"/>
+      </w:r>
+      <w:r>
+        <w:rPr>
+          <w:rStyle w:val="VerbatimChar"/>
+        </w:rPr>
+        <w:t xml:space="preserve">## dimension:      XY</w:t>
+      </w:r>
+      <w:r>
+        <w:br w:type="textWrapping"/>
+      </w:r>
+      <w:r>
+        <w:rPr>
+          <w:rStyle w:val="VerbatimChar"/>
+        </w:rPr>
+        <w:t xml:space="preserve">## bbox:           xmin: 220310.4 ymin: 23048.49 xmax: 432040.9 ymax: 340916.6</w:t>
+      </w:r>
+      <w:r>
+        <w:br w:type="textWrapping"/>
+      </w:r>
+      <w:r>
+        <w:rPr>
+          <w:rStyle w:val="VerbatimChar"/>
+        </w:rPr>
+        <w:t xml:space="preserve">## epsg (SRID):    NA</w:t>
+      </w:r>
+      <w:r>
+        <w:br w:type="textWrapping"/>
+      </w:r>
+      <w:r>
+        <w:rPr>
+          <w:rStyle w:val="VerbatimChar"/>
+        </w:rPr>
+        <w:t xml:space="preserve">## proj4string:    +proj=tmerc +lat_0=41.08333333333334 +lon_0=-71.5 +k=0.99999375 +x_0=99999.99999999999 +y_0=0 +datum=NAD83 +units=us-ft +no_defs</w:t>
+      </w:r>
+    </w:p>
+    <w:p>
+      <w:pPr>
+        <w:pStyle w:val="FigureWithCaption"/>
       </w:pPr>
       <w:r>
         <w:drawing>
@@ -5465,13 +7150,13 @@
               <a:graphicData uri="http://schemas.openxmlformats.org/drawingml/2006/picture">
                 <pic:pic>
                   <pic:nvPicPr>
-                    <pic:cNvPr descr="lakemorpho_manuscript_files/figure-docx/read_lakes-1.pdf" id="0" name="Picture"/>
+                    <pic:cNvPr descr="lakemorpho_manuscript_files/figure-docx/casestudy_map-1.pdf" id="0" name="Picture"/>
                     <pic:cNvPicPr>
                       <a:picLocks noChangeArrowheads="1" noChangeAspect="1"/>
                     </pic:cNvPicPr>
                   </pic:nvPicPr>
                   <pic:blipFill>
-                    <a:blip r:embed="rId30"/>
+                    <a:blip r:embed="rId35"/>
                     <a:stretch>
                       <a:fillRect/>
                     </a:stretch>
@@ -5500,1003 +7185,18 @@
     </w:p>
     <w:p>
       <w:pPr>
-        <w:pStyle w:val="Heading2"/>
-      </w:pPr>
-      <w:bookmarkStart w:id="31" w:name="iterate-through-lakes-and-calc-metrics"/>
-      <w:bookmarkEnd w:id="31"/>
-      <w:r>
-        <w:t xml:space="preserve">Iterate through lakes and calc metrics</w:t>
-      </w:r>
-    </w:p>
-    <w:p>
-      <w:pPr>
-        <w:pStyle w:val="FirstParagraph"/>
-      </w:pPr>
-      <w:r>
-        <w:t xml:space="preserve">In R, there are many ways to iterate. For simplicity and clarity we use a</w:t>
-      </w:r>
-      <w:r>
-        <w:t xml:space="preserve"> </w:t>
-      </w:r>
-      <w:r>
-        <w:rPr>
-          <w:rStyle w:val="VerbatimChar"/>
-        </w:rPr>
-        <w:t xml:space="preserve">for()</w:t>
-      </w:r>
-      <w:r>
-        <w:t xml:space="preserve"> </w:t>
-      </w:r>
-      <w:r>
-        <w:t xml:space="preserve">loop to iterate through all lakes and calculate the full suite of lake metrics with</w:t>
-      </w:r>
-      <w:r>
-        <w:t xml:space="preserve"> </w:t>
-      </w:r>
-      <w:r>
-        <w:rPr>
-          <w:rStyle w:val="VerbatimChar"/>
-        </w:rPr>
-        <w:t xml:space="preserve">calcLakeMetrics()</w:t>
-      </w:r>
-      <w:r>
-        <w:t xml:space="preserve">. We will utilize the</w:t>
-      </w:r>
-      <w:r>
-        <w:t xml:space="preserve"> </w:t>
-      </w:r>
-      <w:r>
-        <w:rPr>
-          <w:rStyle w:val="VerbatimChar"/>
-        </w:rPr>
-        <w:t xml:space="preserve">elevatr</w:t>
-      </w:r>
-      <w:r>
-        <w:t xml:space="preserve"> </w:t>
-      </w:r>
-      <w:r>
-        <w:t xml:space="preserve">package to access elevation data</w:t>
-      </w:r>
-      <w:r>
-        <w:t xml:space="preserve"> </w:t>
-      </w:r>
-      <w:r>
-        <w:t xml:space="preserve">[25]</w:t>
-      </w:r>
-      <w:r>
-        <w:t xml:space="preserve">.</w:t>
-      </w:r>
-      <w:r>
-        <w:t xml:space="preserve"> </w:t>
-      </w:r>
-    </w:p>
-    <w:p>
-      <w:pPr>
-        <w:pStyle w:val="SourceCode"/>
-      </w:pPr>
-      <w:r>
-        <w:rPr>
-          <w:rStyle w:val="KeywordTok"/>
-        </w:rPr>
-        <w:t xml:space="preserve">library</w:t>
-      </w:r>
-      <w:r>
-        <w:rPr>
-          <w:rStyle w:val="NormalTok"/>
-        </w:rPr>
-        <w:t xml:space="preserve">(elevatr)</w:t>
-      </w:r>
-      <w:r>
-        <w:br w:type="textWrapping"/>
-      </w:r>
-      <w:r>
-        <w:rPr>
-          <w:rStyle w:val="NormalTok"/>
-        </w:rPr>
-        <w:t xml:space="preserve">output &lt;-</w:t>
-      </w:r>
-      <w:r>
-        <w:rPr>
-          <w:rStyle w:val="StringTok"/>
-        </w:rPr>
-        <w:t xml:space="preserve"> </w:t>
-      </w:r>
-      <w:r>
-        <w:rPr>
-          <w:rStyle w:val="KeywordTok"/>
-        </w:rPr>
-        <w:t xml:space="preserve">data.frame</w:t>
-      </w:r>
-      <w:r>
-        <w:rPr>
-          <w:rStyle w:val="NormalTok"/>
-        </w:rPr>
-        <w:t xml:space="preserve">()</w:t>
-      </w:r>
-      <w:r>
-        <w:br w:type="textWrapping"/>
-      </w:r>
-      <w:r>
-        <w:rPr>
-          <w:rStyle w:val="NormalTok"/>
-        </w:rPr>
-        <w:t xml:space="preserve">for(i in </w:t>
-      </w:r>
-      <w:r>
-        <w:rPr>
-          <w:rStyle w:val="KeywordTok"/>
-        </w:rPr>
-        <w:t xml:space="preserve">seq_along</w:t>
-      </w:r>
-      <w:r>
-        <w:rPr>
-          <w:rStyle w:val="NormalTok"/>
-        </w:rPr>
-        <w:t xml:space="preserve">(ri_lakes)){</w:t>
-      </w:r>
-      <w:r>
-        <w:br w:type="textWrapping"/>
-      </w:r>
-      <w:r>
-        <w:rPr>
-          <w:rStyle w:val="NormalTok"/>
-        </w:rPr>
-        <w:t xml:space="preserve"> </w:t>
-      </w:r>
-      <w:r>
-        <w:rPr>
-          <w:rStyle w:val="NormalTok"/>
-        </w:rPr>
-        <w:t xml:space="preserve"> </w:t>
-      </w:r>
-      <w:r>
-        <w:rPr>
-          <w:rStyle w:val="NormalTok"/>
-        </w:rPr>
-        <w:t xml:space="preserve">dem &lt;-</w:t>
-      </w:r>
-      <w:r>
-        <w:rPr>
-          <w:rStyle w:val="StringTok"/>
-        </w:rPr>
-        <w:t xml:space="preserve"> </w:t>
-      </w:r>
-      <w:r>
-        <w:rPr>
-          <w:rStyle w:val="KeywordTok"/>
-        </w:rPr>
-        <w:t xml:space="preserve">get_elev_raster</w:t>
-      </w:r>
-      <w:r>
-        <w:rPr>
-          <w:rStyle w:val="NormalTok"/>
-        </w:rPr>
-        <w:t xml:space="preserve">(ri_lakes[i,],</w:t>
-      </w:r>
-      <w:r>
-        <w:rPr>
-          <w:rStyle w:val="DataTypeTok"/>
-        </w:rPr>
-        <w:t xml:space="preserve">z =</w:t>
-      </w:r>
-      <w:r>
-        <w:rPr>
-          <w:rStyle w:val="NormalTok"/>
-        </w:rPr>
-        <w:t xml:space="preserve"> </w:t>
-      </w:r>
-      <w:r>
-        <w:rPr>
-          <w:rStyle w:val="DecValTok"/>
-        </w:rPr>
-        <w:t xml:space="preserve">12</w:t>
-      </w:r>
-      <w:r>
-        <w:rPr>
-          <w:rStyle w:val="NormalTok"/>
-        </w:rPr>
-        <w:t xml:space="preserve">, </w:t>
-      </w:r>
-      <w:r>
-        <w:rPr>
-          <w:rStyle w:val="DataTypeTok"/>
-        </w:rPr>
-        <w:t xml:space="preserve">expand =</w:t>
-      </w:r>
-      <w:r>
-        <w:rPr>
-          <w:rStyle w:val="NormalTok"/>
-        </w:rPr>
-        <w:t xml:space="preserve"> </w:t>
-      </w:r>
-      <w:r>
-        <w:rPr>
-          <w:rStyle w:val="DecValTok"/>
-        </w:rPr>
-        <w:t xml:space="preserve">1000</w:t>
-      </w:r>
-      <w:r>
-        <w:rPr>
-          <w:rStyle w:val="NormalTok"/>
-        </w:rPr>
-        <w:t xml:space="preserve">)</w:t>
-      </w:r>
-      <w:r>
-        <w:br w:type="textWrapping"/>
-      </w:r>
-      <w:r>
-        <w:rPr>
-          <w:rStyle w:val="NormalTok"/>
-        </w:rPr>
-        <w:t xml:space="preserve"> </w:t>
-      </w:r>
-      <w:r>
-        <w:rPr>
-          <w:rStyle w:val="NormalTok"/>
-        </w:rPr>
-        <w:t xml:space="preserve"> </w:t>
-      </w:r>
-      <w:r>
-        <w:rPr>
-          <w:rStyle w:val="NormalTok"/>
-        </w:rPr>
-        <w:t xml:space="preserve">lmorph &lt;-</w:t>
-      </w:r>
-      <w:r>
-        <w:rPr>
-          <w:rStyle w:val="StringTok"/>
-        </w:rPr>
-        <w:t xml:space="preserve"> </w:t>
-      </w:r>
-      <w:r>
-        <w:rPr>
-          <w:rStyle w:val="KeywordTok"/>
-        </w:rPr>
-        <w:t xml:space="preserve">lakeSurroundTopo</w:t>
-      </w:r>
-      <w:r>
-        <w:rPr>
-          <w:rStyle w:val="NormalTok"/>
-        </w:rPr>
-        <w:t xml:space="preserve">(</w:t>
-      </w:r>
-      <w:r>
-        <w:rPr>
-          <w:rStyle w:val="DataTypeTok"/>
-        </w:rPr>
-        <w:t xml:space="preserve">inLake =</w:t>
-      </w:r>
-      <w:r>
-        <w:rPr>
-          <w:rStyle w:val="NormalTok"/>
-        </w:rPr>
-        <w:t xml:space="preserve"> </w:t>
-      </w:r>
-      <w:r>
-        <w:rPr>
-          <w:rStyle w:val="NormalTok"/>
-        </w:rPr>
-        <w:t xml:space="preserve">ri_lakes[i,], </w:t>
-      </w:r>
-      <w:r>
-        <w:rPr>
-          <w:rStyle w:val="DataTypeTok"/>
-        </w:rPr>
-        <w:t xml:space="preserve">inElev =</w:t>
-      </w:r>
-      <w:r>
-        <w:rPr>
-          <w:rStyle w:val="NormalTok"/>
-        </w:rPr>
-        <w:t xml:space="preserve"> </w:t>
-      </w:r>
-      <w:r>
-        <w:rPr>
-          <w:rStyle w:val="NormalTok"/>
-        </w:rPr>
-        <w:t xml:space="preserve">dem)</w:t>
-      </w:r>
-      <w:r>
-        <w:br w:type="textWrapping"/>
-      </w:r>
-      <w:r>
-        <w:rPr>
-          <w:rStyle w:val="NormalTok"/>
-        </w:rPr>
-        <w:t xml:space="preserve"> </w:t>
-      </w:r>
-      <w:r>
-        <w:rPr>
-          <w:rStyle w:val="NormalTok"/>
-        </w:rPr>
-        <w:t xml:space="preserve"> </w:t>
-      </w:r>
-      <w:r>
-        <w:rPr>
-          <w:rStyle w:val="NormalTok"/>
-        </w:rPr>
-        <w:t xml:space="preserve">lmetric &lt;-</w:t>
-      </w:r>
-      <w:r>
-        <w:rPr>
-          <w:rStyle w:val="StringTok"/>
-        </w:rPr>
-        <w:t xml:space="preserve"> </w:t>
-      </w:r>
-      <w:r>
-        <w:rPr>
-          <w:rStyle w:val="KeywordTok"/>
-        </w:rPr>
-        <w:t xml:space="preserve">calcLakeMetrics</w:t>
-      </w:r>
-      <w:r>
-        <w:rPr>
-          <w:rStyle w:val="NormalTok"/>
-        </w:rPr>
-        <w:t xml:space="preserve">(lmorph, </w:t>
-      </w:r>
-      <w:r>
-        <w:rPr>
-          <w:rStyle w:val="DataTypeTok"/>
-        </w:rPr>
-        <w:t xml:space="preserve">bearing =</w:t>
-      </w:r>
-      <w:r>
-        <w:rPr>
-          <w:rStyle w:val="NormalTok"/>
-        </w:rPr>
-        <w:t xml:space="preserve"> </w:t>
-      </w:r>
-      <w:r>
-        <w:rPr>
-          <w:rStyle w:val="DecValTok"/>
-        </w:rPr>
-        <w:t xml:space="preserve">270</w:t>
-      </w:r>
-      <w:r>
-        <w:rPr>
-          <w:rStyle w:val="NormalTok"/>
-        </w:rPr>
-        <w:t xml:space="preserve">, </w:t>
-      </w:r>
-      <w:r>
-        <w:rPr>
-          <w:rStyle w:val="DataTypeTok"/>
-        </w:rPr>
-        <w:t xml:space="preserve">pointDens =</w:t>
-      </w:r>
-      <w:r>
-        <w:rPr>
-          <w:rStyle w:val="NormalTok"/>
-        </w:rPr>
-        <w:t xml:space="preserve"> </w:t>
-      </w:r>
-      <w:r>
-        <w:rPr>
-          <w:rStyle w:val="DecValTok"/>
-        </w:rPr>
-        <w:t xml:space="preserve">100</w:t>
-      </w:r>
-      <w:r>
-        <w:rPr>
-          <w:rStyle w:val="NormalTok"/>
-        </w:rPr>
-        <w:t xml:space="preserve">)</w:t>
-      </w:r>
-      <w:r>
-        <w:br w:type="textWrapping"/>
-      </w:r>
-      <w:r>
-        <w:rPr>
-          <w:rStyle w:val="NormalTok"/>
-        </w:rPr>
-        <w:t xml:space="preserve"> </w:t>
-      </w:r>
-      <w:r>
-        <w:rPr>
-          <w:rStyle w:val="NormalTok"/>
-        </w:rPr>
-        <w:t xml:space="preserve"> </w:t>
-      </w:r>
-      <w:r>
-        <w:rPr>
-          <w:rStyle w:val="NormalTok"/>
-        </w:rPr>
-        <w:t xml:space="preserve">output &lt;-</w:t>
-      </w:r>
-      <w:r>
-        <w:rPr>
-          <w:rStyle w:val="StringTok"/>
-        </w:rPr>
-        <w:t xml:space="preserve"> </w:t>
-      </w:r>
-      <w:r>
-        <w:rPr>
-          <w:rStyle w:val="KeywordTok"/>
-        </w:rPr>
-        <w:t xml:space="preserve">rbind</w:t>
-      </w:r>
-      <w:r>
-        <w:rPr>
-          <w:rStyle w:val="NormalTok"/>
-        </w:rPr>
-        <w:t xml:space="preserve">(output,</w:t>
-      </w:r>
-      <w:r>
-        <w:br w:type="textWrapping"/>
-      </w:r>
-      <w:r>
-        <w:rPr>
-          <w:rStyle w:val="NormalTok"/>
-        </w:rPr>
-        <w:t xml:space="preserve"> </w:t>
-      </w:r>
-      <w:r>
-        <w:rPr>
-          <w:rStyle w:val="NormalTok"/>
-        </w:rPr>
-        <w:t xml:space="preserve"> </w:t>
-      </w:r>
-      <w:r>
-        <w:rPr>
-          <w:rStyle w:val="NormalTok"/>
-        </w:rPr>
-        <w:t xml:space="preserve"> </w:t>
-      </w:r>
-      <w:r>
-        <w:rPr>
-          <w:rStyle w:val="NormalTok"/>
-        </w:rPr>
-        <w:t xml:space="preserve"> </w:t>
-      </w:r>
-      <w:r>
-        <w:rPr>
-          <w:rStyle w:val="NormalTok"/>
-        </w:rPr>
-        <w:t xml:space="preserve"> </w:t>
-      </w:r>
-      <w:r>
-        <w:rPr>
-          <w:rStyle w:val="NormalTok"/>
-        </w:rPr>
-        <w:t xml:space="preserve"> </w:t>
-      </w:r>
-      <w:r>
-        <w:rPr>
-          <w:rStyle w:val="NormalTok"/>
-        </w:rPr>
-        <w:t xml:space="preserve"> </w:t>
-      </w:r>
-      <w:r>
-        <w:rPr>
-          <w:rStyle w:val="NormalTok"/>
-        </w:rPr>
-        <w:t xml:space="preserve"> </w:t>
-      </w:r>
-      <w:r>
-        <w:rPr>
-          <w:rStyle w:val="NormalTok"/>
-        </w:rPr>
-        <w:t xml:space="preserve"> </w:t>
-      </w:r>
-      <w:r>
-        <w:rPr>
-          <w:rStyle w:val="NormalTok"/>
-        </w:rPr>
-        <w:t xml:space="preserve"> </w:t>
-      </w:r>
-      <w:r>
-        <w:rPr>
-          <w:rStyle w:val="NormalTok"/>
-        </w:rPr>
-        <w:t xml:space="preserve"> </w:t>
-      </w:r>
-      <w:r>
-        <w:rPr>
-          <w:rStyle w:val="NormalTok"/>
-        </w:rPr>
-        <w:t xml:space="preserve"> </w:t>
-      </w:r>
-      <w:r>
-        <w:rPr>
-          <w:rStyle w:val="NormalTok"/>
-        </w:rPr>
-        <w:t xml:space="preserve"> </w:t>
-      </w:r>
-      <w:r>
-        <w:rPr>
-          <w:rStyle w:val="NormalTok"/>
-        </w:rPr>
-        <w:t xml:space="preserve"> </w:t>
-      </w:r>
-      <w:r>
-        <w:rPr>
-          <w:rStyle w:val="NormalTok"/>
-        </w:rPr>
-        <w:t xml:space="preserve"> </w:t>
-      </w:r>
-      <w:r>
-        <w:rPr>
-          <w:rStyle w:val="NormalTok"/>
-        </w:rPr>
-        <w:t xml:space="preserve"> </w:t>
-      </w:r>
-      <w:r>
-        <w:rPr>
-          <w:rStyle w:val="NormalTok"/>
-        </w:rPr>
-        <w:t xml:space="preserve"> </w:t>
-      </w:r>
-      <w:r>
-        <w:rPr>
-          <w:rStyle w:val="NormalTok"/>
-        </w:rPr>
-        <w:t xml:space="preserve"> </w:t>
-      </w:r>
-      <w:r>
-        <w:rPr>
-          <w:rStyle w:val="KeywordTok"/>
-        </w:rPr>
-        <w:t xml:space="preserve">data.frame</w:t>
-      </w:r>
-      <w:r>
-        <w:rPr>
-          <w:rStyle w:val="NormalTok"/>
-        </w:rPr>
-        <w:t xml:space="preserve">(</w:t>
-      </w:r>
-      <w:r>
-        <w:rPr>
-          <w:rStyle w:val="DataTypeTok"/>
-        </w:rPr>
-        <w:t xml:space="preserve">NAME =</w:t>
-      </w:r>
-      <w:r>
-        <w:rPr>
-          <w:rStyle w:val="NormalTok"/>
-        </w:rPr>
-        <w:t xml:space="preserve"> </w:t>
-      </w:r>
-      <w:r>
-        <w:rPr>
-          <w:rStyle w:val="NormalTok"/>
-        </w:rPr>
-        <w:t xml:space="preserve">ri_lakes[i,]$NAME, </w:t>
-      </w:r>
-      <w:r>
-        <w:rPr>
-          <w:rStyle w:val="KeywordTok"/>
-        </w:rPr>
-        <w:t xml:space="preserve">data.frame</w:t>
-      </w:r>
-      <w:r>
-        <w:rPr>
-          <w:rStyle w:val="NormalTok"/>
-        </w:rPr>
-        <w:t xml:space="preserve">(lmetric)))</w:t>
-      </w:r>
-      <w:r>
-        <w:br w:type="textWrapping"/>
-      </w:r>
-      <w:r>
-        <w:rPr>
-          <w:rStyle w:val="NormalTok"/>
-        </w:rPr>
-        <w:t xml:space="preserve">}</w:t>
+        <w:pStyle w:val="ImageCaption"/>
+      </w:pPr>
+      <w:r>
+        <w:t xml:space="preserve">Case study.</w:t>
       </w:r>
     </w:p>
     <w:p>
       <w:pPr>
         <w:pStyle w:val="Heading1"/>
       </w:pPr>
-      <w:bookmarkStart w:id="32" w:name="conclusions"/>
-      <w:bookmarkEnd w:id="32"/>
-      <w:r>
-        <w:t xml:space="preserve">Conclusions</w:t>
-      </w:r>
-    </w:p>
-    <w:p>
-      <w:pPr>
-        <w:pStyle w:val="Heading1"/>
-      </w:pPr>
-      <w:bookmarkStart w:id="33" w:name="software-availability"/>
-      <w:bookmarkEnd w:id="33"/>
-      <w:r>
-        <w:t xml:space="preserve">Software Availability</w:t>
-      </w:r>
-    </w:p>
-    <w:p>
-      <w:pPr>
-        <w:pStyle w:val="FirstParagraph"/>
-      </w:pPr>
-      <w:r>
-        <w:t xml:space="preserve">The</w:t>
-      </w:r>
-      <w:r>
-        <w:t xml:space="preserve"> </w:t>
-      </w:r>
-      <w:r>
-        <w:rPr>
-          <w:rStyle w:val="VerbatimChar"/>
-        </w:rPr>
-        <w:t xml:space="preserve">lakemorpho</w:t>
-      </w:r>
-      <w:r>
-        <w:t xml:space="preserve"> </w:t>
-      </w:r>
-      <w:r>
-        <w:t xml:space="preserve">version 1.1.0 package is currently available directly from the Comprehensive R Archive Network (CRAN) and may simply be installed and loaded in R via:</w:t>
-      </w:r>
-    </w:p>
-    <w:p>
-      <w:pPr>
-        <w:pStyle w:val="SourceCode"/>
-      </w:pPr>
-      <w:r>
-        <w:rPr>
-          <w:rStyle w:val="KeywordTok"/>
-        </w:rPr>
-        <w:t xml:space="preserve">install.packages</w:t>
-      </w:r>
-      <w:r>
-        <w:rPr>
-          <w:rStyle w:val="NormalTok"/>
-        </w:rPr>
-        <w:t xml:space="preserve">(</w:t>
-      </w:r>
-      <w:r>
-        <w:rPr>
-          <w:rStyle w:val="StringTok"/>
-        </w:rPr>
-        <w:t xml:space="preserve">'lakemorpho'</w:t>
-      </w:r>
-      <w:r>
-        <w:rPr>
-          <w:rStyle w:val="NormalTok"/>
-        </w:rPr>
-        <w:t xml:space="preserve">)</w:t>
-      </w:r>
-      <w:r>
-        <w:br w:type="textWrapping"/>
-      </w:r>
-      <w:r>
-        <w:rPr>
-          <w:rStyle w:val="KeywordTok"/>
-        </w:rPr>
-        <w:t xml:space="preserve">library</w:t>
-      </w:r>
-      <w:r>
-        <w:rPr>
-          <w:rStyle w:val="NormalTok"/>
-        </w:rPr>
-        <w:t xml:space="preserve">(</w:t>
-      </w:r>
-      <w:r>
-        <w:rPr>
-          <w:rStyle w:val="StringTok"/>
-        </w:rPr>
-        <w:t xml:space="preserve">'lakemorpho'</w:t>
-      </w:r>
-      <w:r>
-        <w:rPr>
-          <w:rStyle w:val="NormalTok"/>
-        </w:rPr>
-        <w:t xml:space="preserve">)</w:t>
-      </w:r>
-    </w:p>
-    <w:p>
-      <w:pPr>
-        <w:pStyle w:val="FirstParagraph"/>
-      </w:pPr>
-      <w:r>
-        <w:t xml:space="preserve">To access the help pages (including a version of this manuscript) use.</w:t>
-      </w:r>
-    </w:p>
-    <w:p>
-      <w:pPr>
-        <w:pStyle w:val="SourceCode"/>
-      </w:pPr>
-      <w:r>
-        <w:rPr>
-          <w:rStyle w:val="KeywordTok"/>
-        </w:rPr>
-        <w:t xml:space="preserve">help</w:t>
-      </w:r>
-      <w:r>
-        <w:rPr>
-          <w:rStyle w:val="NormalTok"/>
-        </w:rPr>
-        <w:t xml:space="preserve">(</w:t>
-      </w:r>
-      <w:r>
-        <w:rPr>
-          <w:rStyle w:val="DataTypeTok"/>
-        </w:rPr>
-        <w:t xml:space="preserve">package=</w:t>
-      </w:r>
-      <w:r>
-        <w:rPr>
-          <w:rStyle w:val="StringTok"/>
-        </w:rPr>
-        <w:t xml:space="preserve">'lakemorpho'</w:t>
-      </w:r>
-      <w:r>
-        <w:rPr>
-          <w:rStyle w:val="NormalTok"/>
-        </w:rPr>
-        <w:t xml:space="preserve">)</w:t>
-      </w:r>
-    </w:p>
-    <w:p>
-      <w:pPr>
-        <w:pStyle w:val="FirstParagraph"/>
-      </w:pPr>
-      <w:r>
-        <w:t xml:space="preserve">There are tentative plans to continue developing new functions for</w:t>
-      </w:r>
-      <w:r>
-        <w:t xml:space="preserve"> </w:t>
-      </w:r>
-      <w:r>
-        <w:rPr>
-          <w:rStyle w:val="VerbatimChar"/>
-        </w:rPr>
-        <w:t xml:space="preserve">lakemorpho</w:t>
-      </w:r>
-      <w:r>
-        <w:t xml:space="preserve"> </w:t>
-      </w:r>
-      <w:r>
-        <w:t xml:space="preserve">and these new features will be available first through the development version on GitHub at</w:t>
-      </w:r>
-      <w:r>
-        <w:t xml:space="preserve"> </w:t>
-      </w:r>
-      <w:hyperlink r:id="rId34">
-        <w:r>
-          <w:rPr>
-            <w:rStyle w:val="Hyperlink"/>
-          </w:rPr>
-          <w:t xml:space="preserve">http://github.com/usepa/lakemorpho</w:t>
-        </w:r>
-      </w:hyperlink>
-      <w:r>
-        <w:t xml:space="preserve">. To install and load the development version requires use of the</w:t>
-      </w:r>
-      <w:r>
-        <w:t xml:space="preserve"> </w:t>
-      </w:r>
-      <w:r>
-        <w:rPr>
-          <w:rStyle w:val="VerbatimChar"/>
-        </w:rPr>
-        <w:t xml:space="preserve">devtools</w:t>
-      </w:r>
-      <w:r>
-        <w:t xml:space="preserve"> </w:t>
-      </w:r>
-      <w:r>
-        <w:t xml:space="preserve">package. This may be done with:</w:t>
-      </w:r>
-    </w:p>
-    <w:p>
-      <w:pPr>
-        <w:pStyle w:val="SourceCode"/>
-      </w:pPr>
-      <w:r>
-        <w:rPr>
-          <w:rStyle w:val="KeywordTok"/>
-        </w:rPr>
-        <w:t xml:space="preserve">install.packages</w:t>
-      </w:r>
-      <w:r>
-        <w:rPr>
-          <w:rStyle w:val="NormalTok"/>
-        </w:rPr>
-        <w:t xml:space="preserve">(</w:t>
-      </w:r>
-      <w:r>
-        <w:rPr>
-          <w:rStyle w:val="StringTok"/>
-        </w:rPr>
-        <w:t xml:space="preserve">'devtools'</w:t>
-      </w:r>
-      <w:r>
-        <w:rPr>
-          <w:rStyle w:val="NormalTok"/>
-        </w:rPr>
-        <w:t xml:space="preserve">)</w:t>
-      </w:r>
-      <w:r>
-        <w:br w:type="textWrapping"/>
-      </w:r>
-      <w:r>
-        <w:rPr>
-          <w:rStyle w:val="KeywordTok"/>
-        </w:rPr>
-        <w:t xml:space="preserve">library</w:t>
-      </w:r>
-      <w:r>
-        <w:rPr>
-          <w:rStyle w:val="NormalTok"/>
-        </w:rPr>
-        <w:t xml:space="preserve">(</w:t>
-      </w:r>
-      <w:r>
-        <w:rPr>
-          <w:rStyle w:val="StringTok"/>
-        </w:rPr>
-        <w:t xml:space="preserve">'devtools'</w:t>
-      </w:r>
-      <w:r>
-        <w:rPr>
-          <w:rStyle w:val="NormalTok"/>
-        </w:rPr>
-        <w:t xml:space="preserve">)</w:t>
-      </w:r>
-      <w:r>
-        <w:br w:type="textWrapping"/>
-      </w:r>
-      <w:r>
-        <w:rPr>
-          <w:rStyle w:val="KeywordTok"/>
-        </w:rPr>
-        <w:t xml:space="preserve">install_github</w:t>
-      </w:r>
-      <w:r>
-        <w:rPr>
-          <w:rStyle w:val="NormalTok"/>
-        </w:rPr>
-        <w:t xml:space="preserve">(</w:t>
-      </w:r>
-      <w:r>
-        <w:rPr>
-          <w:rStyle w:val="StringTok"/>
-        </w:rPr>
-        <w:t xml:space="preserve">'USEPA/lakemorpho'</w:t>
-      </w:r>
-      <w:r>
-        <w:rPr>
-          <w:rStyle w:val="NormalTok"/>
-        </w:rPr>
-        <w:t xml:space="preserve">)</w:t>
-      </w:r>
-      <w:r>
-        <w:br w:type="textWrapping"/>
-      </w:r>
-      <w:r>
-        <w:rPr>
-          <w:rStyle w:val="KeywordTok"/>
-        </w:rPr>
-        <w:t xml:space="preserve">library</w:t>
-      </w:r>
-      <w:r>
-        <w:rPr>
-          <w:rStyle w:val="NormalTok"/>
-        </w:rPr>
-        <w:t xml:space="preserve">(lakemorpho)</w:t>
-      </w:r>
-    </w:p>
-    <w:p>
-      <w:pPr>
-        <w:pStyle w:val="Heading1"/>
-      </w:pPr>
-      <w:bookmarkStart w:id="35" w:name="figures"/>
-      <w:bookmarkEnd w:id="35"/>
-      <w:r>
-        <w:t xml:space="preserve">Figures</w:t>
-      </w:r>
-    </w:p>
-    <w:p>
-      <w:pPr>
-        <w:pStyle w:val="SourceCode"/>
-      </w:pPr>
-      <w:r>
-        <w:rPr>
-          <w:rStyle w:val="VerbatimChar"/>
-        </w:rPr>
-        <w:t xml:space="preserve">## Linking to GEOS 3.5.1, GDAL 2.1.3, proj.4 4.9.2, lwgeom 2.3.2 r15302</w:t>
-      </w:r>
-    </w:p>
-    <w:p>
-      <w:pPr>
-        <w:pStyle w:val="SourceCode"/>
-      </w:pPr>
-      <w:r>
-        <w:rPr>
-          <w:rStyle w:val="VerbatimChar"/>
-        </w:rPr>
-        <w:t xml:space="preserve">## OGR data source with driver: ESRI Shapefile </w:t>
-      </w:r>
-      <w:r>
-        <w:br w:type="textWrapping"/>
-      </w:r>
-      <w:r>
-        <w:rPr>
-          <w:rStyle w:val="VerbatimChar"/>
-        </w:rPr>
-        <w:t xml:space="preserve">## Source: ".", layer: "ri_lakes"</w:t>
-      </w:r>
-      <w:r>
-        <w:br w:type="textWrapping"/>
-      </w:r>
-      <w:r>
-        <w:rPr>
-          <w:rStyle w:val="VerbatimChar"/>
-        </w:rPr>
-        <w:t xml:space="preserve">## with 5 features</w:t>
-      </w:r>
-      <w:r>
-        <w:br w:type="textWrapping"/>
-      </w:r>
-      <w:r>
-        <w:rPr>
-          <w:rStyle w:val="VerbatimChar"/>
-        </w:rPr>
-        <w:t xml:space="preserve">## It has 2 fields</w:t>
-      </w:r>
-    </w:p>
-    <w:p>
-      <w:pPr>
-        <w:pStyle w:val="FigureWithCaption"/>
-      </w:pPr>
-      <w:r>
-        <w:drawing>
-          <wp:inline>
-            <wp:extent cx="3810000" cy="2540000"/>
-            <wp:effectExtent b="0" l="0" r="0" t="0"/>
-            <wp:docPr descr="Case study." id="1" name="Picture"/>
-            <a:graphic>
-              <a:graphicData uri="http://schemas.openxmlformats.org/drawingml/2006/picture">
-                <pic:pic>
-                  <pic:nvPicPr>
-                    <pic:cNvPr descr="lakemorpho_manuscript_files/figure-docx/casestudy_map-1.pdf" id="0" name="Picture"/>
-                    <pic:cNvPicPr>
-                      <a:picLocks noChangeArrowheads="1" noChangeAspect="1"/>
-                    </pic:cNvPicPr>
-                  </pic:nvPicPr>
-                  <pic:blipFill>
-                    <a:blip r:embed="rId36"/>
-                    <a:stretch>
-                      <a:fillRect/>
-                    </a:stretch>
-                  </pic:blipFill>
-                  <pic:spPr bwMode="auto">
-                    <a:xfrm>
-                      <a:off x="0" y="0"/>
-                      <a:ext cx="3810000" cy="2540000"/>
-                    </a:xfrm>
-                    <a:prstGeom prst="rect">
-                      <a:avLst/>
-                    </a:prstGeom>
-                    <a:noFill/>
-                    <a:ln w="9525">
-                      <a:noFill/>
-                      <a:headEnd/>
-                      <a:tailEnd/>
-                    </a:ln>
-                  </pic:spPr>
-                </pic:pic>
-              </a:graphicData>
-            </a:graphic>
-          </wp:inline>
-        </w:drawing>
-      </w:r>
-    </w:p>
-    <w:p>
-      <w:pPr>
-        <w:pStyle w:val="ImageCaption"/>
-      </w:pPr>
-      <w:r>
-        <w:t xml:space="preserve">Case study.</w:t>
-      </w:r>
-    </w:p>
-    <w:p>
-      <w:pPr>
-        <w:pStyle w:val="Heading1"/>
-      </w:pPr>
-      <w:bookmarkStart w:id="37" w:name="references"/>
-      <w:bookmarkEnd w:id="37"/>
+      <w:bookmarkStart w:id="36" w:name="references"/>
+      <w:bookmarkEnd w:id="36"/>
       <w:r>
         <w:t xml:space="preserve">References</w:t>
       </w:r>
@@ -6522,7 +7222,7 @@
         <w:pStyle w:val="Bibliography"/>
       </w:pPr>
       <w:r>
-        <w:t xml:space="preserve">3. Milstead WB, Hollister JW, Moore RB, Walker HA (2013) Estimating summer nutrient concentrations in northeastern lakes from sparrow load predictions and modeled lake depth and volume. PloS one 8: e81457.</w:t>
+        <w:t xml:space="preserve">3. Milstead WB, Hollister JW, Moore RB, Walker HA (2013) Estimating summer nutrient concentrations in northeastern lakes from sPARROW load predictions and modeled lake depth and volume. PloS one 8: e81457.</w:t>
       </w:r>
     </w:p>
     <w:p>
@@ -6575,7 +7275,7 @@
       <w:r>
         <w:t xml:space="preserve"> </w:t>
       </w:r>
-      <w:hyperlink r:id="rId38">
+      <w:hyperlink r:id="rId37">
         <w:r>
           <w:rPr>
             <w:rStyle w:val="Hyperlink"/>
@@ -6629,7 +7329,7 @@
       <w:r>
         <w:t xml:space="preserve"> </w:t>
       </w:r>
-      <w:hyperlink r:id="rId39">
+      <w:hyperlink r:id="rId38">
         <w:r>
           <w:rPr>
             <w:rStyle w:val="Hyperlink"/>
@@ -6651,7 +7351,7 @@
       <w:r>
         <w:t xml:space="preserve"> </w:t>
       </w:r>
-      <w:hyperlink r:id="rId40">
+      <w:hyperlink r:id="rId39">
         <w:r>
           <w:rPr>
             <w:rStyle w:val="Hyperlink"/>
@@ -6668,12 +7368,12 @@
         <w:pStyle w:val="Bibliography"/>
       </w:pPr>
       <w:r>
-        <w:t xml:space="preserve">16. Bivand R, Rundel C (2014) Rgeos: Interface to geometry engine - open source (geos). Available:</w:t>
-      </w:r>
-      <w:r>
-        <w:t xml:space="preserve"> </w:t>
-      </w:r>
-      <w:hyperlink r:id="rId41">
+        <w:t xml:space="preserve">16. Bivand R, Rundel C (2014) Rgeos: Interface to geometry engine - open source (gEOS). Available:</w:t>
+      </w:r>
+      <w:r>
+        <w:t xml:space="preserve"> </w:t>
+      </w:r>
+      <w:hyperlink r:id="rId40">
         <w:r>
           <w:rPr>
             <w:rStyle w:val="Hyperlink"/>
@@ -6711,7 +7411,7 @@
       <w:r>
         <w:t xml:space="preserve"> </w:t>
       </w:r>
-      <w:hyperlink r:id="rId42">
+      <w:hyperlink r:id="rId41">
         <w:r>
           <w:rPr>
             <w:rStyle w:val="Hyperlink"/>
@@ -6733,7 +7433,7 @@
       <w:r>
         <w:t xml:space="preserve"> </w:t>
       </w:r>
-      <w:hyperlink r:id="rId43">
+      <w:hyperlink r:id="rId42">
         <w:r>
           <w:rPr>
             <w:rStyle w:val="Hyperlink"/>
@@ -6755,7 +7455,7 @@
       <w:r>
         <w:t xml:space="preserve"> </w:t>
       </w:r>
-      <w:hyperlink r:id="rId44">
+      <w:hyperlink r:id="rId43">
         <w:r>
           <w:rPr>
             <w:rStyle w:val="Hyperlink"/>
@@ -6777,7 +7477,7 @@
       <w:r>
         <w:t xml:space="preserve"> </w:t>
       </w:r>
-      <w:hyperlink r:id="rId45">
+      <w:hyperlink r:id="rId44">
         <w:r>
           <w:rPr>
             <w:rStyle w:val="Hyperlink"/>
@@ -6810,7 +7510,37 @@
         <w:pStyle w:val="Bibliography"/>
       </w:pPr>
       <w:r>
-        <w:t xml:space="preserve">25. Hollister J, Tarak Shah (2017) Elevatr: Access elevation data from various apis. Available:</w:t>
+        <w:t xml:space="preserve">25. (RIGIS) RIGIS (2010) Lakes and ponds (1:5000); lakes5k10.</w:t>
+      </w:r>
+    </w:p>
+    <w:p>
+      <w:pPr>
+        <w:pStyle w:val="Bibliography"/>
+      </w:pPr>
+      <w:r>
+        <w:t xml:space="preserve">26. Hollister J, Tarak Shah (2017) Elevatr: Access elevation data from various aPIs. Available:</w:t>
+      </w:r>
+      <w:r>
+        <w:t xml:space="preserve"> </w:t>
+      </w:r>
+      <w:hyperlink r:id="rId45">
+        <w:r>
+          <w:rPr>
+            <w:rStyle w:val="Hyperlink"/>
+          </w:rPr>
+          <w:t xml:space="preserve">http://github.com/usepa/elevatr</w:t>
+        </w:r>
+      </w:hyperlink>
+      <w:r>
+        <w:t xml:space="preserve">.</w:t>
+      </w:r>
+    </w:p>
+    <w:p>
+      <w:pPr>
+        <w:pStyle w:val="Bibliography"/>
+      </w:pPr>
+      <w:r>
+        <w:t xml:space="preserve">27. Pebesma E (2017) Sf: Simple features for r. Available:</w:t>
       </w:r>
       <w:r>
         <w:t xml:space="preserve"> </w:t>
@@ -6820,7 +7550,7 @@
           <w:rPr>
             <w:rStyle w:val="Hyperlink"/>
           </w:rPr>
-          <w:t xml:space="preserve">http://github.com/usepa/elevatr</w:t>
+          <w:t xml:space="preserve">https://CRAN.R-project.org/package=sf</w:t>
         </w:r>
       </w:hyperlink>
       <w:r>
@@ -7231,7 +7961,7 @@
     </w:lvl>
   </w:abstractNum>
   <w:abstractNum w:abstractNumId="990">
-    <w:nsid w:val="15de621f"/>
+    <w:nsid w:val="c0449d2e"/>
     <w:multiLevelType w:val="multilevel"/>
     <w:lvl w:ilvl="0">
       <w:numFmt w:val="bullet"/>
@@ -7312,7 +8042,7 @@
     </w:lvl>
   </w:abstractNum>
   <w:abstractNum w:abstractNumId="991">
-    <w:nsid w:val="260c1221"/>
+    <w:nsid w:val="add1ed47"/>
     <w:multiLevelType w:val="multilevel"/>
     <w:lvl w:ilvl="0">
       <w:numFmt w:val="bullet"/>

</xml_diff>

<commit_message>
added zmax, few refs...
</commit_message>
<xml_diff>
--- a/lakemorpho_manuscript.docx
+++ b/lakemorpho_manuscript.docx
@@ -2003,7 +2003,37 @@
         <w:t xml:space="preserve">[5–8]</w:t>
       </w:r>
       <w:r>
-        <w:t xml:space="preserve">. In addition, detailed bathymetry is a requirement for the calculation of most lake morphometry metrics, but is generally only available for a relatively small number of lakes. Although this is not a problem when the focus of a study is a single lake, a small number of lakes, or a group of well-studied lakes, reliance on complete bathymetry becomes a limitation when attempting to conduct regional or national-scale lake studies. In these cases, alternative approaches for estimating lake morphometry are required.</w:t>
+        <w:t xml:space="preserve">. In addition, detailed bathymetry is a requirement for the calculation of most lake morphometry metrics, but is generally only available for a relatively small number of lakes. Although this is not a problem when the focus of a study is a single lake, a small number of lakes, or a group of well-studied lakes, reliance on complete bathymetry becomes a limitation when attempting to conduct regional or national-scale lake studies. For instance, Soranno</w:t>
+      </w:r>
+      <w:r>
+        <w:t xml:space="preserve"> </w:t>
+      </w:r>
+      <w:r>
+        <w:rPr>
+          <w:i/>
+        </w:rPr>
+        <w:t xml:space="preserve">et al.</w:t>
+      </w:r>
+      <w:r>
+        <w:t xml:space="preserve"> </w:t>
+      </w:r>
+      <w:r>
+        <w:t xml:space="preserve">[</w:t>
+      </w:r>
+      <w:r>
+        <w:rPr>
+          <w:b/>
+        </w:rPr>
+        <w:t xml:space="preserve">???</w:t>
+      </w:r>
+      <w:r>
+        <w:t xml:space="preserve">]</w:t>
+      </w:r>
+      <w:r>
+        <w:t xml:space="preserve"> </w:t>
+      </w:r>
+      <w:r>
+        <w:t xml:space="preserve">found that for some water quality datasets lake depth, in spite of its importance, was not always avaialble. In cases such as these, alternative approaches for estimating lake morphometry are required.</w:t>
       </w:r>
     </w:p>
     <w:p>
@@ -2018,9 +2048,6 @@
       </w:r>
       <w:r>
         <w:t xml:space="preserve">[8–11]</w:t>
-      </w:r>
-      <w:r>
-        <w:t xml:space="preserve"> </w:t>
       </w:r>
       <w:r>
         <w:t xml:space="preserve"> </w:t>
@@ -4529,6 +4556,108 @@
         <w:pStyle w:val="FirstParagraph"/>
       </w:pPr>
       <w:r>
+        <w:t xml:space="preserve">There is an optional</w:t>
+      </w:r>
+      <w:r>
+        <w:t xml:space="preserve"> </w:t>
+      </w:r>
+      <w:r>
+        <w:rPr>
+          <w:rStyle w:val="VerbatimChar"/>
+        </w:rPr>
+        <w:t xml:space="preserve">zmax</w:t>
+      </w:r>
+      <w:r>
+        <w:t xml:space="preserve"> </w:t>
+      </w:r>
+      <w:r>
+        <w:t xml:space="preserve">argument that allows a user to specify a maximum lake depth if one is available. If not supplied, the maximum depth will be estimated using</w:t>
+      </w:r>
+      <w:r>
+        <w:t xml:space="preserve"> </w:t>
+      </w:r>
+      <w:r>
+        <w:rPr>
+          <w:rStyle w:val="VerbatimChar"/>
+        </w:rPr>
+        <w:t xml:space="preserve">lakeMaxDepth</w:t>
+      </w:r>
+      <w:r>
+        <w:t xml:space="preserve">. For instance, in the above example, the maximum depth without using a correction factor is estimated at 99 meters which results in a mean depth estimate of 28.95. The measured maximum depth is much less at 32 meters. To use this infromation you would simply add this in for the</w:t>
+      </w:r>
+      <w:r>
+        <w:t xml:space="preserve"> </w:t>
+      </w:r>
+      <w:r>
+        <w:rPr>
+          <w:rStyle w:val="VerbatimChar"/>
+        </w:rPr>
+        <w:t xml:space="preserve">zmax</w:t>
+      </w:r>
+      <w:r>
+        <w:t xml:space="preserve"> </w:t>
+      </w:r>
+      <w:r>
+        <w:t xml:space="preserve">argument.</w:t>
+      </w:r>
+    </w:p>
+    <w:p>
+      <w:pPr>
+        <w:pStyle w:val="SourceCode"/>
+      </w:pPr>
+      <w:r>
+        <w:rPr>
+          <w:rStyle w:val="KeywordTok"/>
+        </w:rPr>
+        <w:t xml:space="preserve">lakeMeanDepth</w:t>
+      </w:r>
+      <w:r>
+        <w:rPr>
+          <w:rStyle w:val="NormalTok"/>
+        </w:rPr>
+        <w:t xml:space="preserve">(inputLM, </w:t>
+      </w:r>
+      <w:r>
+        <w:rPr>
+          <w:rStyle w:val="DataTypeTok"/>
+        </w:rPr>
+        <w:t xml:space="preserve">zmax =</w:t>
+      </w:r>
+      <w:r>
+        <w:rPr>
+          <w:rStyle w:val="NormalTok"/>
+        </w:rPr>
+        <w:t xml:space="preserve"> </w:t>
+      </w:r>
+      <w:r>
+        <w:rPr>
+          <w:rStyle w:val="DecValTok"/>
+        </w:rPr>
+        <w:t xml:space="preserve">32</w:t>
+      </w:r>
+      <w:r>
+        <w:rPr>
+          <w:rStyle w:val="NormalTok"/>
+        </w:rPr>
+        <w:t xml:space="preserve">)</w:t>
+      </w:r>
+    </w:p>
+    <w:p>
+      <w:pPr>
+        <w:pStyle w:val="SourceCode"/>
+      </w:pPr>
+      <w:r>
+        <w:rPr>
+          <w:rStyle w:val="VerbatimChar"/>
+        </w:rPr>
+        <w:t xml:space="preserve">## [1] 9.340511</w:t>
+      </w:r>
+    </w:p>
+    <w:p>
+      <w:pPr>
+        <w:pStyle w:val="FirstParagraph"/>
+      </w:pPr>
+      <w:r>
         <w:rPr>
           <w:b/>
         </w:rPr>
@@ -5199,6 +5328,41 @@
           <w:rStyle w:val="VerbatimChar"/>
         </w:rPr>
         <w:t xml:space="preserve">## [1] 476297184</w:t>
+      </w:r>
+    </w:p>
+    <w:p>
+      <w:pPr>
+        <w:pStyle w:val="FirstParagraph"/>
+      </w:pPr>
+      <w:r>
+        <w:t xml:space="preserve">Similar to</w:t>
+      </w:r>
+      <w:r>
+        <w:t xml:space="preserve"> </w:t>
+      </w:r>
+      <w:r>
+        <w:rPr>
+          <w:rStyle w:val="VerbatimChar"/>
+        </w:rPr>
+        <w:t xml:space="preserve">lakeMeanDepth</w:t>
+      </w:r>
+      <w:r>
+        <w:t xml:space="preserve">, there is a</w:t>
+      </w:r>
+      <w:r>
+        <w:t xml:space="preserve"> </w:t>
+      </w:r>
+      <w:r>
+        <w:rPr>
+          <w:rStyle w:val="VerbatimChar"/>
+        </w:rPr>
+        <w:t xml:space="preserve">zmax</w:t>
+      </w:r>
+      <w:r>
+        <w:t xml:space="preserve"> </w:t>
+      </w:r>
+      <w:r>
+        <w:t xml:space="preserve">argument to be used for a known maximum lake depth.</w:t>
       </w:r>
     </w:p>
     <w:p>
@@ -7961,7 +8125,7 @@
     </w:lvl>
   </w:abstractNum>
   <w:abstractNum w:abstractNumId="990">
-    <w:nsid w:val="c0449d2e"/>
+    <w:nsid w:val="df64ea39"/>
     <w:multiLevelType w:val="multilevel"/>
     <w:lvl w:ilvl="0">
       <w:numFmt w:val="bullet"/>
@@ -8042,7 +8206,7 @@
     </w:lvl>
   </w:abstractNum>
   <w:abstractNum w:abstractNumId="991">
-    <w:nsid w:val="add1ed47"/>
+    <w:nsid w:val="9708b663"/>
     <w:multiLevelType w:val="multilevel"/>
     <w:lvl w:ilvl="0">
       <w:numFmt w:val="bullet"/>

</xml_diff>

<commit_message>
Finished with Stephen's edits, part way through Betty's
</commit_message>
<xml_diff>
--- a/lakemorpho_manuscript.docx
+++ b/lakemorpho_manuscript.docx
@@ -2018,13 +2018,16 @@
         <w:t xml:space="preserve"> </w:t>
       </w:r>
       <w:r>
+        <w:t xml:space="preserve">found that for some water quality datasets lake depth, in spite of its importance, was not always avaialble</w:t>
+      </w:r>
+      <w:r>
+        <w:t xml:space="preserve"> </w:t>
+      </w:r>
+      <w:r>
         <w:t xml:space="preserve">[9]</w:t>
       </w:r>
       <w:r>
-        <w:t xml:space="preserve"> </w:t>
-      </w:r>
-      <w:r>
-        <w:t xml:space="preserve">found that for some water quality datasets lake depth, in spite of its importance, was not always avaialble. In cases such as these, alternative approaches for estimating lake morphometry are required.</w:t>
+        <w:t xml:space="preserve">. In cases such as these, alternative approaches for estimating lake morphometry are required.</w:t>
       </w:r>
     </w:p>
     <w:p>
@@ -8057,7 +8060,7 @@
     </w:lvl>
   </w:abstractNum>
   <w:abstractNum w:abstractNumId="990">
-    <w:nsid w:val="a589c826"/>
+    <w:nsid w:val="3b912169"/>
     <w:multiLevelType w:val="multilevel"/>
     <w:lvl w:ilvl="0">
       <w:numFmt w:val="bullet"/>
@@ -8138,7 +8141,7 @@
     </w:lvl>
   </w:abstractNum>
   <w:abstractNum w:abstractNumId="991">
-    <w:nsid w:val="6e815a2d"/>
+    <w:nsid w:val="62deff8e"/>
     <w:multiLevelType w:val="multilevel"/>
     <w:lvl w:ilvl="0">
       <w:numFmt w:val="bullet"/>

</xml_diff>

<commit_message>
finally got acknowledgements correct...
</commit_message>
<xml_diff>
--- a/lakemorpho_manuscript.docx
+++ b/lakemorpho_manuscript.docx
@@ -6811,7 +6811,13 @@
         <w:pStyle w:val="FirstParagraph"/>
       </w:pPr>
       <w:r>
-        <w:t xml:space="preserve">We would like to thank Stephen Shivers, Betty Kreakie, Bryan Milstead, Joe LiVolsi, Tim Gleason, and Wayne Munns for constructive reviews of this paper. Special thanks to TBD for reviews of the submitted manuscript. This paper has not been subjected to Agency review. Therefore, it does not necessary reflect the views of the Agency. Mention of trade names or commercial products does not constitute endorsement or recommendation for use. This contribution is identified by the tracking number ORD-022603 of the Atlantic Ecology Division, Office of Research and Development, National Health and Environmental Effects Research Laboratory, US Environmental Protection Agency.</w:t>
+        <w:t xml:space="preserve">We would like to thank Stephen Shivers, Betty Kreakie, Bryan Milstead, Joe LiVolsi, Tim Gleason, and Wayne Munns for constructive reviews of this paper. Special thanks to TBD for reviews of the submitted manuscript. The views expressed in this article are those of the authors and do not necessarily represent the views or policies of the U.S. Environmental Protection Agency. Any mention of trade names, products, or services does not imply an endorsement by the U.S. Government or the U.S. Environmental Protection Agency. The EPA</w:t>
+      </w:r>
+      <w:r>
+        <w:t xml:space="preserve"> </w:t>
+      </w:r>
+      <w:r>
+        <w:t xml:space="preserve">does not endorse any commercial products, services, or enterprises. This contribution is identified by the tracking number ORD-022603 of the Atlantic Ecology Division, Office of Research and Development, National Health and Environmental Effects Research Laboratory, US Environmental Protection Agency.</w:t>
       </w:r>
     </w:p>
     <w:p>
@@ -7738,7 +7744,7 @@
     </w:lvl>
   </w:abstractNum>
   <w:abstractNum w:abstractNumId="990">
-    <w:nsid w:val="fb65b3c7"/>
+    <w:nsid w:val="d8c7f007"/>
     <w:multiLevelType w:val="multilevel"/>
     <w:lvl w:ilvl="0">
       <w:numFmt w:val="bullet"/>
@@ -7819,7 +7825,7 @@
     </w:lvl>
   </w:abstractNum>
   <w:abstractNum w:abstractNumId="991">
-    <w:nsid w:val="a25634b9"/>
+    <w:nsid w:val="27e161cf"/>
     <w:multiLevelType w:val="multilevel"/>
     <w:lvl w:ilvl="0">
       <w:numFmt w:val="bullet"/>

</xml_diff>